<commit_message>
Deploy ABNT monograph from c302e6eb
</commit_message>
<xml_diff>
--- a/monografia.docx
+++ b/monografia.docx
@@ -33,7 +33,7 @@
     <w:p>
       <w:pPr>
         <w:pStyle w:val="CoverLocation"/>
-        <w:framePr w:vAnchor="page" w:hAnchor="margin" w:xAlign="center" w:wrap="none" w:y="14604"/>
+        <w:framePr w:y="14604" w:hAnchor="margin" w:wrap="none" w:xAlign="center" w:vAnchor="page"/>
       </w:pPr>
       <w:r>
         <w:t>Online</w:t>
@@ -42,7 +42,7 @@
     <w:p>
       <w:pPr>
         <w:pStyle w:val="CoverYear"/>
-        <w:framePr w:vAnchor="page" w:hAnchor="margin" w:xAlign="center" w:wrap="none" w:y="15104"/>
+        <w:framePr w:y="15104" w:hAnchor="margin" w:wrap="none" w:xAlign="center" w:vAnchor="page"/>
       </w:pPr>
       <w:r>
         <w:t>2026</w:t>
@@ -52,8 +52,8 @@
       <w:pPr>
         <w:sectPr>
           <w:type w:val="oddPage"/>
-          <w:pgSz w:h="16838" w:w="11906" w:orient="portrait"/>
-          <w:pgMar w:gutter="0" w:left="1701" w:bottom="1134" w:header="709" w:right="1134" w:top="1701" w:footer="709"/>
+          <w:pgSz w:w="11906" w:orient="portrait" w:h="16838"/>
+          <w:pgMar w:footer="709" w:right="1134" w:top="1701" w:header="709" w:left="1701" w:bottom="1134" w:gutter="0"/>
           <w:cols w:space="708"/>
           <w:docGrid w:linePitch="360"/>
         </w:sectPr>
@@ -109,7 +109,7 @@
     <w:p>
       <w:pPr>
         <w:pStyle w:val="TitlePageLocation"/>
-        <w:framePr w:vAnchor="page" w:hAnchor="margin" w:xAlign="center" w:wrap="none" w:y="14604"/>
+        <w:framePr w:y="14604" w:hAnchor="margin" w:wrap="none" w:xAlign="center" w:vAnchor="page"/>
       </w:pPr>
       <w:r>
         <w:t>Online</w:t>
@@ -118,7 +118,7 @@
     <w:p>
       <w:pPr>
         <w:pStyle w:val="TitlePageYear"/>
-        <w:framePr w:vAnchor="page" w:hAnchor="margin" w:xAlign="center" w:wrap="none" w:y="15104"/>
+        <w:framePr w:y="15104" w:hAnchor="margin" w:wrap="none" w:xAlign="center" w:vAnchor="page"/>
       </w:pPr>
       <w:r>
         <w:t>2026</w:t>
@@ -126,7 +126,7 @@
     </w:p>
     <w:p>
       <w:pPr>
-        <w:spacing w:lineRule="auto" w:after="0" w:line="240" w:before="0"/>
+        <w:spacing w:after="0" w:line="240" w:lineRule="auto" w:before="0"/>
       </w:pPr>
       <w:r>
         <w:br w:type="page"/>
@@ -134,7 +134,7 @@
     </w:p>
     <w:tbl>
       <w:tblPr>
-        <w:tblW w:w="5000" w:type="pct"/>
+        <w:tblW w:type="pct" w:w="5000"/>
         <w:tblBorders>
           <w:top w:val="nil"/>
           <w:left w:val="nil"/>
@@ -144,19 +144,19 @@
           <w:insideV w:val="nil"/>
         </w:tblBorders>
         <w:tblCellMar>
-          <w:top w:w="57" w:type="dxa"/>
-          <w:left w:w="108" w:type="dxa"/>
-          <w:bottom w:w="57" w:type="dxa"/>
-          <w:right w:w="108" w:type="dxa"/>
+          <w:top w:type="dxa" w:w="57"/>
+          <w:left w:type="dxa" w:w="108"/>
+          <w:bottom w:type="dxa" w:w="57"/>
+          <w:right w:type="dxa" w:w="108"/>
         </w:tblCellMar>
       </w:tblPr>
       <w:tr>
         <w:trPr>
-          <w:trHeight w:hRule="exact" w:val="13700"/>
+          <w:trHeight w:val="13700" w:hRule="exact"/>
         </w:trPr>
         <w:tc>
           <w:tcPr>
-            <w:tcW w:w="5000" w:type="pct"/>
+            <w:tcW w:type="pct" w:w="5000"/>
             <w:vAlign w:val="bottom"/>
             <w:tcBorders>
               <w:top w:val="nil"/>
@@ -178,7 +178,7 @@
     </w:tbl>
     <w:p>
       <w:pPr>
-        <w:spacing w:lineRule="auto" w:after="0" w:line="240" w:before="0"/>
+        <w:spacing w:after="0" w:line="240" w:lineRule="auto" w:before="0"/>
       </w:pPr>
       <w:r>
         <w:br w:type="page"/>
@@ -202,7 +202,7 @@
     </w:p>
     <w:p>
       <w:pPr>
-        <w:spacing w:lineRule="auto" w:after="0" w:line="240" w:before="0"/>
+        <w:spacing w:after="0" w:line="240" w:lineRule="auto" w:before="0"/>
       </w:pPr>
       <w:r>
         <w:br w:type="page"/>
@@ -210,7 +210,7 @@
     </w:p>
     <w:tbl>
       <w:tblPr>
-        <w:tblW w:w="5000" w:type="pct"/>
+        <w:tblW w:type="pct" w:w="5000"/>
         <w:tblBorders>
           <w:top w:val="nil"/>
           <w:left w:val="nil"/>
@@ -220,19 +220,19 @@
           <w:insideV w:val="nil"/>
         </w:tblBorders>
         <w:tblCellMar>
-          <w:top w:w="57" w:type="dxa"/>
-          <w:left w:w="108" w:type="dxa"/>
-          <w:bottom w:w="57" w:type="dxa"/>
-          <w:right w:w="108" w:type="dxa"/>
+          <w:top w:type="dxa" w:w="57"/>
+          <w:left w:type="dxa" w:w="108"/>
+          <w:bottom w:type="dxa" w:w="57"/>
+          <w:right w:type="dxa" w:w="108"/>
         </w:tblCellMar>
       </w:tblPr>
       <w:tr>
         <w:trPr>
-          <w:trHeight w:hRule="exact" w:val="13700"/>
+          <w:trHeight w:val="13700" w:hRule="exact"/>
         </w:trPr>
         <w:tc>
           <w:tcPr>
-            <w:tcW w:w="5000" w:type="pct"/>
+            <w:tcW w:type="pct" w:w="5000"/>
             <w:vAlign w:val="bottom"/>
             <w:tcBorders>
               <w:top w:val="nil"/>
@@ -255,7 +255,7 @@
     </w:tbl>
     <w:p>
       <w:pPr>
-        <w:spacing w:lineRule="auto" w:after="0" w:line="240" w:before="0"/>
+        <w:spacing w:after="0" w:line="240" w:lineRule="auto" w:before="0"/>
       </w:pPr>
       <w:r>
         <w:br w:type="page"/>
@@ -305,7 +305,7 @@
     </w:p>
     <w:p>
       <w:pPr>
-        <w:spacing w:lineRule="auto" w:after="0" w:line="240" w:before="0"/>
+        <w:spacing w:after="0" w:line="240" w:lineRule="auto" w:before="0"/>
       </w:pPr>
       <w:r>
         <w:br w:type="page"/>
@@ -329,7 +329,7 @@
     </w:p>
     <w:p>
       <w:pPr>
-        <w:spacing w:lineRule="auto" w:after="0" w:line="240" w:before="0"/>
+        <w:spacing w:after="0" w:line="240" w:lineRule="auto" w:before="0"/>
       </w:pPr>
       <w:r>
         <w:br w:type="page"/>
@@ -347,7 +347,7 @@
       <w:pPr>
         <w:pStyle w:val="TOC1"/>
         <w:tabs>
-          <w:tab w:leader="dot" w:pos="9350" w:val="right"/>
+          <w:tab w:pos="9350" w:val="right" w:leader="dot"/>
         </w:tabs>
       </w:pPr>
       <w:hyperlink w:anchor="fig-capybara">
@@ -378,7 +378,7 @@
       <w:pPr>
         <w:pStyle w:val="TOC1"/>
         <w:tabs>
-          <w:tab w:leader="dot" w:pos="9350" w:val="right"/>
+          <w:tab w:pos="9350" w:val="right" w:leader="dot"/>
         </w:tabs>
       </w:pPr>
       <w:hyperlink w:anchor="puml-fluxo-documento">
@@ -407,7 +407,7 @@
     </w:p>
     <w:p>
       <w:pPr>
-        <w:spacing w:lineRule="auto" w:after="0" w:line="240" w:before="0"/>
+        <w:spacing w:after="0" w:line="240" w:lineRule="auto" w:before="0"/>
       </w:pPr>
       <w:r>
         <w:br w:type="page"/>
@@ -425,7 +425,7 @@
       <w:pPr>
         <w:pStyle w:val="TOC1"/>
         <w:tabs>
-          <w:tab w:leader="dot" w:pos="9350" w:val="right"/>
+          <w:tab w:pos="9350" w:val="right" w:leader="dot"/>
         </w:tabs>
       </w:pPr>
       <w:hyperlink w:anchor="tab-source-syntax">
@@ -456,7 +456,7 @@
       <w:pPr>
         <w:pStyle w:val="TOC1"/>
         <w:tabs>
-          <w:tab w:leader="dot" w:pos="9350" w:val="right"/>
+          <w:tab w:pos="9350" w:val="right" w:leader="dot"/>
         </w:tabs>
       </w:pPr>
       <w:hyperlink w:anchor="tab-elementos-pretextuais">
@@ -487,7 +487,7 @@
       <w:pPr>
         <w:pStyle w:val="TOC1"/>
         <w:tabs>
-          <w:tab w:leader="dot" w:pos="9350" w:val="right"/>
+          <w:tab w:pos="9350" w:val="right" w:leader="dot"/>
         </w:tabs>
       </w:pPr>
       <w:hyperlink w:anchor="tab-dados-regionais">
@@ -516,7 +516,7 @@
     </w:p>
     <w:p>
       <w:pPr>
-        <w:spacing w:lineRule="auto" w:after="0" w:line="240" w:before="0"/>
+        <w:spacing w:after="0" w:line="240" w:lineRule="auto" w:before="0"/>
       </w:pPr>
       <w:r>
         <w:br w:type="page"/>
@@ -651,7 +651,7 @@
     </w:p>
     <w:p>
       <w:pPr>
-        <w:spacing w:lineRule="auto" w:after="0" w:line="240" w:before="0"/>
+        <w:spacing w:after="0" w:line="240" w:lineRule="auto" w:before="0"/>
       </w:pPr>
       <w:r>
         <w:br w:type="page"/>
@@ -683,13 +683,13 @@
     </w:p>
     <w:p>
       <w:pPr>
-        <w:spacing w:lineRule="auto" w:after="0" w:line="240" w:before="0"/>
+        <w:spacing w:after="0" w:line="240" w:lineRule="auto" w:before="0"/>
         <w:sectPr>
           <w:headerReference r:id="rId92" w:type="even"/>
           <w:headerReference r:id="rId91" w:type="default"/>
           <w:headerReference r:id="rId91" w:type="first"/>
           <w:pgSz w:w="11906" w:h="16838"/>
-          <w:pgMar w:right="1134" w:top="1701" w:left="1701" w:footer="709" w:gutter="0" w:bottom="1134" w:header="709"/>
+          <w:pgMar w:bottom="1134" w:top="1701" w:left="1701" w:right="1134" w:header="709" w:footer="709" w:gutter="0"/>
           <w:pgNumType w:start="1" w:fmt="lowerRoman"/>
           <w:cols w:space="708"/>
           <w:titlePg/>
@@ -792,12 +792,12 @@
     </w:p>
     <w:p>
       <w:pPr>
-        <w:spacing w:lineRule="exact" w:after="0" w:line="20" w:before="0"/>
+        <w:spacing w:after="0" w:line="20" w:lineRule="exact" w:before="0"/>
         <w:rPr>
           <w:sz w:val="2"/>
         </w:rPr>
       </w:pPr>
-      <w:bookmarkStart w:name="fig-capybara" w:id="92191"/>
+      <w:bookmarkStart w:id="92191" w:name="fig-capybara"/>
       <w:bookmarkEnd w:id="92191"/>
     </w:p>
     <w:p>
@@ -924,12 +924,12 @@
     </w:p>
     <w:p>
       <w:pPr>
-        <w:spacing w:lineRule="exact" w:after="0" w:line="20" w:before="0"/>
+        <w:spacing w:after="0" w:line="20" w:lineRule="exact" w:before="0"/>
         <w:rPr>
           <w:sz w:val="2"/>
         </w:rPr>
       </w:pPr>
-      <w:bookmarkStart w:name="src-sintaxe-comparacao" w:id="34069"/>
+      <w:bookmarkStart w:id="34069" w:name="src-sintaxe-comparacao"/>
       <w:bookmarkEnd w:id="34069"/>
     </w:p>
     <w:p>
@@ -963,10 +963,10 @@
       <w:pPr>
         <w:pStyle w:val="SourceCode"/>
         <w:pBdr>
-          <w:top w:color="000000" w:space="1" w:sz="8" w:val="single"/>
-          <w:left w:color="000000" w:space="4" w:sz="8" w:val="single"/>
-          <w:bottom w:color="000000" w:space="1" w:sz="8" w:val="single"/>
-          <w:right w:color="000000" w:space="4" w:sz="8" w:val="single"/>
+          <w:top w:space="1" w:val="single" w:color="000000" w:sz="8"/>
+          <w:left w:space="4" w:val="single" w:color="000000" w:sz="8"/>
+          <w:bottom w:space="1" w:val="single" w:color="000000" w:sz="8"/>
+          <w:right w:space="4" w:val="single" w:color="000000" w:sz="8"/>
         </w:pBdr>
       </w:pPr>
       <w:r>
@@ -1799,12 +1799,12 @@
     </w:p>
     <w:p>
       <w:pPr>
-        <w:spacing w:lineRule="exact" w:after="0" w:line="20" w:before="0"/>
+        <w:spacing w:after="0" w:line="20" w:lineRule="exact" w:before="0"/>
         <w:rPr>
           <w:sz w:val="2"/>
         </w:rPr>
       </w:pPr>
-      <w:bookmarkStart w:name="echarts-abnt-types" w:id="88263"/>
+      <w:bookmarkStart w:id="88263" w:name="echarts-abnt-types"/>
       <w:bookmarkEnd w:id="88263"/>
     </w:p>
     <w:p>
@@ -1907,12 +1907,12 @@
     </w:p>
     <w:p>
       <w:pPr>
-        <w:spacing w:lineRule="exact" w:after="0" w:line="20" w:before="0"/>
+        <w:spacing w:after="0" w:line="20" w:lineRule="exact" w:before="0"/>
         <w:rPr>
           <w:sz w:val="2"/>
         </w:rPr>
       </w:pPr>
-      <w:bookmarkStart w:name="echarts-curva-gauss" w:id="95399"/>
+      <w:bookmarkStart w:id="95399" w:name="echarts-curva-gauss"/>
       <w:bookmarkEnd w:id="95399"/>
     </w:p>
     <w:p>
@@ -2040,12 +2040,12 @@
     </w:p>
     <w:p>
       <w:pPr>
-        <w:spacing w:lineRule="exact" w:after="0" w:line="20" w:before="0"/>
+        <w:spacing w:after="0" w:line="20" w:lineRule="exact" w:before="0"/>
         <w:rPr>
           <w:sz w:val="2"/>
         </w:rPr>
       </w:pPr>
-      <w:bookmarkStart w:name="puml-fluxo-documento" w:id="97029"/>
+      <w:bookmarkStart w:id="97029" w:name="puml-fluxo-documento"/>
       <w:bookmarkEnd w:id="97029"/>
     </w:p>
     <w:p>
@@ -2403,12 +2403,12 @@
     </w:p>
     <w:p>
       <w:pPr>
-        <w:spacing w:lineRule="exact" w:after="0" w:line="20" w:before="0"/>
+        <w:spacing w:after="0" w:line="20" w:lineRule="exact" w:before="0"/>
         <w:rPr>
           <w:sz w:val="2"/>
         </w:rPr>
       </w:pPr>
-      <w:bookmarkStart w:name="tab-source-syntax" w:id="33598"/>
+      <w:bookmarkStart w:id="33598" w:name="tab-source-syntax"/>
       <w:bookmarkEnd w:id="33598"/>
     </w:p>
     <w:p>
@@ -2444,9 +2444,9 @@
         <w:tblW w:w="5000" w:type="pct"/>
         <w:tblLook w:firstRow="1" w:lastRow="0" w:firstColumn="0" w:lastColumn="0" w:noHBand="0" w:noVBand="0" w:val="0020"/>
         <w:tblBorders>
-          <w:top w:color="000000" w:space="0" w:sz="8" w:val="single"/>
+          <w:top w:space="0" w:val="single" w:color="000000" w:sz="8"/>
           <w:left w:val="nil"/>
-          <w:bottom w:color="000000" w:space="0" w:sz="8" w:val="single"/>
+          <w:bottom w:space="0" w:val="single" w:color="000000" w:sz="8"/>
           <w:right w:val="nil"/>
           <w:insideH w:val="nil"/>
           <w:insideV w:val="nil"/>
@@ -2463,7 +2463,7 @@
         <w:tc>
           <w:tcPr>
             <w:tcBorders>
-              <w:bottom w:color="000000" w:space="0" w:sz="4" w:val="single"/>
+              <w:bottom w:space="0" w:val="single" w:color="000000" w:sz="4"/>
             </w:tcBorders>
           </w:tcPr>
           <w:p>
@@ -2479,7 +2479,7 @@
         <w:tc>
           <w:tcPr>
             <w:tcBorders>
-              <w:bottom w:color="000000" w:space="0" w:sz="4" w:val="single"/>
+              <w:bottom w:space="0" w:val="single" w:color="000000" w:sz="4"/>
             </w:tcBorders>
           </w:tcPr>
           <w:p>
@@ -2850,12 +2850,12 @@
     </w:p>
     <w:p>
       <w:pPr>
-        <w:spacing w:lineRule="exact" w:after="0" w:line="20" w:before="0"/>
+        <w:spacing w:after="0" w:line="20" w:lineRule="exact" w:before="0"/>
         <w:rPr>
           <w:sz w:val="2"/>
         </w:rPr>
       </w:pPr>
-      <w:bookmarkStart w:name="src-diferenca-tabela-quadro" w:id="63692"/>
+      <w:bookmarkStart w:id="63692" w:name="src-diferenca-tabela-quadro"/>
       <w:bookmarkEnd w:id="63692"/>
     </w:p>
     <w:p>
@@ -2889,10 +2889,10 @@
       <w:pPr>
         <w:pStyle w:val="SourceCode"/>
         <w:pBdr>
-          <w:top w:color="000000" w:space="1" w:sz="8" w:val="single"/>
-          <w:left w:color="000000" w:space="4" w:sz="8" w:val="single"/>
-          <w:bottom w:color="000000" w:space="1" w:sz="8" w:val="single"/>
-          <w:right w:color="000000" w:space="4" w:sz="8" w:val="single"/>
+          <w:top w:space="1" w:val="single" w:color="000000" w:sz="8"/>
+          <w:left w:space="4" w:val="single" w:color="000000" w:sz="8"/>
+          <w:bottom w:space="1" w:val="single" w:color="000000" w:sz="8"/>
+          <w:right w:space="4" w:val="single" w:color="000000" w:sz="8"/>
         </w:pBdr>
       </w:pPr>
       <w:r>
@@ -3056,12 +3056,12 @@
     </w:p>
     <w:p>
       <w:pPr>
-        <w:spacing w:lineRule="exact" w:after="0" w:line="20" w:before="0"/>
+        <w:spacing w:after="0" w:line="20" w:lineRule="exact" w:before="0"/>
         <w:rPr>
           <w:sz w:val="2"/>
         </w:rPr>
       </w:pPr>
-      <w:bookmarkStart w:name="tab-elementos-pretextuais" w:id="12578"/>
+      <w:bookmarkStart w:id="12578" w:name="tab-elementos-pretextuais"/>
       <w:bookmarkEnd w:id="12578"/>
     </w:p>
     <w:p>
@@ -3097,9 +3097,9 @@
         <w:tblW w:w="5000" w:type="pct"/>
         <w:tblLook w:firstRow="1" w:lastRow="0" w:firstColumn="0" w:lastColumn="0" w:noHBand="0" w:noVBand="0" w:val="0020"/>
         <w:tblBorders>
-          <w:top w:color="000000" w:space="0" w:sz="8" w:val="single"/>
+          <w:top w:space="0" w:val="single" w:color="000000" w:sz="8"/>
           <w:left w:val="nil"/>
-          <w:bottom w:color="000000" w:space="0" w:sz="8" w:val="single"/>
+          <w:bottom w:space="0" w:val="single" w:color="000000" w:sz="8"/>
           <w:right w:val="nil"/>
           <w:insideH w:val="nil"/>
           <w:insideV w:val="nil"/>
@@ -3117,7 +3117,7 @@
         <w:tc>
           <w:tcPr>
             <w:tcBorders>
-              <w:bottom w:color="000000" w:space="0" w:sz="4" w:val="single"/>
+              <w:bottom w:space="0" w:val="single" w:color="000000" w:sz="4"/>
             </w:tcBorders>
           </w:tcPr>
           <w:p>
@@ -3134,7 +3134,7 @@
         <w:tc>
           <w:tcPr>
             <w:tcBorders>
-              <w:bottom w:color="000000" w:space="0" w:sz="4" w:val="single"/>
+              <w:bottom w:space="0" w:val="single" w:color="000000" w:sz="4"/>
             </w:tcBorders>
           </w:tcPr>
           <w:p>
@@ -3151,7 +3151,7 @@
         <w:tc>
           <w:tcPr>
             <w:tcBorders>
-              <w:bottom w:color="000000" w:space="0" w:sz="4" w:val="single"/>
+              <w:bottom w:space="0" w:val="single" w:color="000000" w:sz="4"/>
             </w:tcBorders>
           </w:tcPr>
           <w:p>
@@ -3824,12 +3824,12 @@
     </w:p>
     <w:p>
       <w:pPr>
-        <w:spacing w:lineRule="exact" w:after="0" w:line="20" w:before="0"/>
+        <w:spacing w:after="0" w:line="20" w:lineRule="exact" w:before="0"/>
         <w:rPr>
           <w:sz w:val="2"/>
         </w:rPr>
       </w:pPr>
-      <w:bookmarkStart w:name="tab-dados-regionais" w:id="45246"/>
+      <w:bookmarkStart w:id="45246" w:name="tab-dados-regionais"/>
       <w:bookmarkEnd w:id="45246"/>
     </w:p>
     <w:p>
@@ -3865,9 +3865,9 @@
         <w:tblW w:w="5000" w:type="pct"/>
         <w:tblLook w:firstRow="1" w:lastRow="0" w:firstColumn="0" w:lastColumn="0" w:noHBand="0" w:noVBand="0" w:val="0020"/>
         <w:tblBorders>
-          <w:top w:color="000000" w:space="0" w:sz="8" w:val="single"/>
+          <w:top w:space="0" w:val="single" w:color="000000" w:sz="8"/>
           <w:left w:val="nil"/>
-          <w:bottom w:color="000000" w:space="0" w:sz="8" w:val="single"/>
+          <w:bottom w:space="0" w:val="single" w:color="000000" w:sz="8"/>
           <w:right w:val="nil"/>
           <w:insideH w:val="nil"/>
           <w:insideV w:val="nil"/>
@@ -3886,7 +3886,7 @@
         <w:tc>
           <w:tcPr>
             <w:tcBorders>
-              <w:bottom w:color="000000" w:space="0" w:sz="4" w:val="single"/>
+              <w:bottom w:space="0" w:val="single" w:color="000000" w:sz="4"/>
             </w:tcBorders>
           </w:tcPr>
           <w:p>
@@ -3902,7 +3902,7 @@
         <w:tc>
           <w:tcPr>
             <w:tcBorders>
-              <w:bottom w:color="000000" w:space="0" w:sz="4" w:val="single"/>
+              <w:bottom w:space="0" w:val="single" w:color="000000" w:sz="4"/>
             </w:tcBorders>
           </w:tcPr>
           <w:p>
@@ -3918,7 +3918,7 @@
         <w:tc>
           <w:tcPr>
             <w:tcBorders>
-              <w:bottom w:color="000000" w:space="0" w:sz="4" w:val="single"/>
+              <w:bottom w:space="0" w:val="single" w:color="000000" w:sz="4"/>
             </w:tcBorders>
           </w:tcPr>
           <w:p>
@@ -3934,7 +3934,7 @@
         <w:tc>
           <w:tcPr>
             <w:tcBorders>
-              <w:bottom w:color="000000" w:space="0" w:sz="4" w:val="single"/>
+              <w:bottom w:space="0" w:val="single" w:color="000000" w:sz="4"/>
             </w:tcBorders>
           </w:tcPr>
           <w:p>
@@ -4378,12 +4378,12 @@
     </w:p>
     <w:p>
       <w:pPr>
-        <w:spacing w:lineRule="exact" w:after="0" w:line="20" w:before="0"/>
+        <w:spacing w:after="0" w:line="20" w:lineRule="exact" w:before="0"/>
         <w:rPr>
           <w:sz w:val="2"/>
         </w:rPr>
       </w:pPr>
-      <w:bookmarkStart w:name="src-vantagens-SpecCompiler" w:id="68158"/>
+      <w:bookmarkStart w:id="68158" w:name="src-vantagens-SpecCompiler"/>
       <w:bookmarkEnd w:id="68158"/>
     </w:p>
     <w:p>
@@ -4417,10 +4417,10 @@
       <w:pPr>
         <w:pStyle w:val="SourceCode"/>
         <w:pBdr>
-          <w:top w:color="000000" w:space="1" w:sz="8" w:val="single"/>
-          <w:left w:color="000000" w:space="4" w:sz="8" w:val="single"/>
-          <w:bottom w:color="000000" w:space="1" w:sz="8" w:val="single"/>
-          <w:right w:color="000000" w:space="4" w:sz="8" w:val="single"/>
+          <w:top w:space="1" w:val="single" w:color="000000" w:sz="8"/>
+          <w:left w:space="4" w:val="single" w:color="000000" w:sz="8"/>
+          <w:bottom w:space="1" w:val="single" w:color="000000" w:sz="8"/>
+          <w:right w:space="4" w:val="single" w:color="000000" w:sz="8"/>
         </w:pBdr>
       </w:pPr>
       <w:r>
@@ -4602,12 +4602,12 @@
     </w:p>
     <w:p>
       <w:pPr>
-        <w:spacing w:lineRule="exact" w:after="0" w:line="20" w:before="0"/>
+        <w:spacing w:after="0" w:line="20" w:lineRule="exact" w:before="0"/>
         <w:rPr>
           <w:sz w:val="2"/>
         </w:rPr>
       </w:pPr>
-      <w:bookmarkStart w:name="src-hello-world" w:id="73903"/>
+      <w:bookmarkStart w:id="73903" w:name="src-hello-world"/>
       <w:bookmarkEnd w:id="73903"/>
     </w:p>
     <w:p>
@@ -4641,10 +4641,10 @@
       <w:pPr>
         <w:pStyle w:val="SourceCode"/>
         <w:pBdr>
-          <w:top w:color="000000" w:space="1" w:sz="8" w:val="single"/>
-          <w:left w:color="000000" w:space="4" w:sz="8" w:val="single"/>
-          <w:bottom w:color="000000" w:space="1" w:sz="8" w:val="single"/>
-          <w:right w:color="000000" w:space="4" w:sz="8" w:val="single"/>
+          <w:top w:space="1" w:val="single" w:color="000000" w:sz="8"/>
+          <w:left w:space="4" w:val="single" w:color="000000" w:sz="8"/>
+          <w:bottom w:space="1" w:val="single" w:color="000000" w:sz="8"/>
+          <w:right w:space="4" w:val="single" w:color="000000" w:sz="8"/>
         </w:pBdr>
       </w:pPr>
       <w:r>
@@ -5101,8 +5101,8 @@
     <w:p>
       <w:pPr>
         <w:tabs>
-          <w:tab w:pos="4680" w:val="center"/>
-          <w:tab w:pos="9360" w:val="right"/>
+          <w:tab w:val="center" w:pos="4680"/>
+          <w:tab w:val="right" w:pos="9360"/>
         </w:tabs>
       </w:pPr>
       <w:r>
@@ -5164,7 +5164,7 @@
       <w:r>
         <w:tab/>
       </w:r>
-      <w:bookmarkStart w:name="math-pitagoras" w:id="34962"/>
+      <w:bookmarkStart w:id="34962" w:name="math-pitagoras"/>
       <w:r>
         <w:t>(</w:t>
       </w:r>
@@ -5235,8 +5235,8 @@
     <w:p>
       <w:pPr>
         <w:tabs>
-          <w:tab w:pos="4680" w:val="center"/>
-          <w:tab w:pos="9360" w:val="right"/>
+          <w:tab w:val="center" w:pos="4680"/>
+          <w:tab w:val="right" w:pos="9360"/>
         </w:tabs>
       </w:pPr>
       <w:r>
@@ -5291,7 +5291,7 @@
       <w:r>
         <w:tab/>
       </w:r>
-      <w:bookmarkStart w:name="math-bhaskara" w:id="42851"/>
+      <w:bookmarkStart w:id="42851" w:name="math-bhaskara"/>
       <w:r>
         <w:t>(</w:t>
       </w:r>
@@ -5993,12 +5993,12 @@
     </w:p>
     <w:p>
       <w:pPr>
-        <w:spacing w:lineRule="exact" w:after="0" w:line="20" w:before="0"/>
+        <w:spacing w:after="0" w:line="20" w:lineRule="exact" w:before="0"/>
         <w:rPr>
           <w:sz w:val="2"/>
         </w:rPr>
       </w:pPr>
-      <w:bookmarkStart w:name="echarts-xref-usage" w:id="34627"/>
+      <w:bookmarkStart w:id="34627" w:name="echarts-xref-usage"/>
       <w:bookmarkEnd w:id="34627"/>
     </w:p>
     <w:p>
@@ -6402,7 +6402,7 @@
     </w:p>
     <w:p>
       <w:pPr>
-        <w:spacing w:lineRule="auto" w:after="0" w:line="240" w:before="0"/>
+        <w:spacing w:after="0" w:line="240" w:lineRule="auto" w:before="0"/>
       </w:pPr>
       <w:r>
         <w:br w:type="page"/>
@@ -6954,7 +6954,7 @@
     </w:p>
     <w:p>
       <w:pPr>
-        <w:spacing w:lineRule="auto" w:after="0" w:line="240" w:before="0"/>
+        <w:spacing w:after="0" w:line="240" w:lineRule="auto" w:before="0"/>
       </w:pPr>
       <w:r>
         <w:br w:type="page"/>
@@ -8415,7 +8415,7 @@
       <w:headerReference r:id="rId90" w:type="default"/>
       <w:headerReference r:id="rId91" w:type="first"/>
       <w:pgSz w:w="11906" w:h="16838"/>
-      <w:pgMar w:right="1134" w:top="1701" w:left="1701" w:footer="709" w:gutter="0" w:bottom="1134" w:header="709"/>
+      <w:pgMar w:bottom="1134" w:top="1701" w:left="1701" w:right="1134" w:header="709" w:footer="709" w:gutter="0"/>
       <w:pgNumType w:fmt="decimal"/>
       <w:cols w:space="708"/>
       <w:titlePg/>
@@ -9015,7 +9015,7 @@
       <w:lvlText w:val="%1"/>
       <w:lvlJc w:val="left"/>
       <w:pPr>
-        <w:ind w:firstLine="0" w:left="0"/>
+        <w:ind w:left="0" w:firstLine="0"/>
       </w:pPr>
     </w:lvl>
     <w:lvl w:ilvl="1">
@@ -9025,7 +9025,7 @@
       <w:lvlText w:val="%1.%2"/>
       <w:lvlJc w:val="left"/>
       <w:pPr>
-        <w:ind w:firstLine="0" w:left="0"/>
+        <w:ind w:left="0" w:firstLine="0"/>
       </w:pPr>
     </w:lvl>
     <w:lvl w:ilvl="2">
@@ -9035,7 +9035,7 @@
       <w:lvlText w:val="%1.%2.%3"/>
       <w:lvlJc w:val="left"/>
       <w:pPr>
-        <w:ind w:firstLine="0" w:left="0"/>
+        <w:ind w:left="0" w:firstLine="0"/>
       </w:pPr>
     </w:lvl>
     <w:lvl w:ilvl="3">
@@ -9045,7 +9045,7 @@
       <w:lvlText w:val="%1.%2.%3.%4"/>
       <w:lvlJc w:val="left"/>
       <w:pPr>
-        <w:ind w:firstLine="0" w:left="0"/>
+        <w:ind w:left="0" w:firstLine="0"/>
       </w:pPr>
     </w:lvl>
   </w:abstractNum>
@@ -9801,8 +9801,136 @@
       <w:szCs w:val="36"/>
     </w:rPr>
   </w:style>
-  <w:style w:customStyle="1" w:styleId="KeywordTok" w:type="character">
-    <w:name w:val="Keyword Token"/>
+  <w:style w:customStyle="1" w:styleId="Index" w:type="paragraph">
+    <w:name w:val="Index"/>
+    <w:basedOn w:val="Normal"/>
+    <w:qFormat/>
+    <w:uiPriority w:val="99"/>
+    <w:pPr>
+      <w:widowControl/>
+      <w:spacing w:after="0" w:line="240" w:lineRule="auto"/>
+      <w:ind w:firstLine="0" w:hanging="283" w:left="0"/>
+      <w:jc w:val="left"/>
+    </w:pPr>
+    <w:rPr>
+      <w:rFonts w:ascii="Times New Roman" w:cs="Times New Roman" w:eastAsia="Times New Roman" w:hAnsi="Times New Roman"/>
+      <w:sz w:val="20"/>
+      <w:szCs w:val="20"/>
+    </w:rPr>
+  </w:style>
+  <w:style w:customStyle="1" w:styleId="Code" w:type="paragraph">
+    <w:name w:val="Code"/>
+    <w:qFormat/>
+    <w:uiPriority w:val="99"/>
+    <w:pPr>
+      <w:widowControl/>
+      <w:spacing w:after="0" w:before="0" w:line="240" w:lineRule="auto"/>
+      <w:jc w:val="left"/>
+    </w:pPr>
+    <w:rPr>
+      <w:rFonts w:ascii="Courier New" w:cs="Courier New" w:eastAsia="Courier New" w:hAnsi="Courier New"/>
+      <w:sz w:val="18"/>
+      <w:szCs w:val="18"/>
+    </w:rPr>
+  </w:style>
+  <w:style w:styleId="ListParagraph" w:type="paragraph">
+    <w:name w:val="List Paragraph"/>
+    <w:basedOn w:val="Normal"/>
+    <w:qFormat/>
+    <w:uiPriority w:val="99"/>
+    <w:pPr>
+      <w:widowControl/>
+      <w:spacing w:after="0" w:line="360" w:lineRule="auto"/>
+      <w:ind w:hanging="357" w:left="720"/>
+    </w:pPr>
+    <w:rPr>
+      <w:rFonts w:ascii="Times New Roman" w:cs="Times New Roman" w:eastAsia="Times New Roman" w:hAnsi="Times New Roman"/>
+      <w:sz w:val="24"/>
+      <w:szCs w:val="24"/>
+    </w:rPr>
+  </w:style>
+  <w:style w:customStyle="1" w:styleId="Epigraph" w:type="paragraph">
+    <w:name w:val="Epigraph"/>
+    <w:basedOn w:val="Normal"/>
+    <w:qFormat/>
+    <w:uiPriority w:val="99"/>
+    <w:pPr>
+      <w:widowControl/>
+      <w:spacing w:after="0" w:before="0" w:line="360" w:lineRule="auto"/>
+      <w:ind w:firstLine="0" w:left="4536"/>
+      <w:jc w:val="right"/>
+    </w:pPr>
+    <w:rPr>
+      <w:rFonts w:ascii="Times New Roman" w:cs="Times New Roman" w:eastAsia="Times New Roman" w:hAnsi="Times New Roman"/>
+      <w:sz w:val="20"/>
+      <w:szCs w:val="20"/>
+    </w:rPr>
+  </w:style>
+  <w:style w:customStyle="1" w:styleId="DecValTok" w:type="character">
+    <w:name w:val="DecVal Token"/>
+    <w:qFormat/>
+    <w:uiPriority w:val="99"/>
+    <w:rPr>
+      <w:rFonts w:ascii="Courier New" w:cs="Courier New" w:eastAsia="Courier New" w:hAnsi="Courier New"/>
+      <w:sz w:val="18"/>
+      <w:szCs w:val="18"/>
+      <w:color w:val="40a070"/>
+    </w:rPr>
+  </w:style>
+  <w:style w:customStyle="1" w:styleId="TitlePageAuthor" w:type="paragraph">
+    <w:name w:val="Title Page Author"/>
+    <w:basedOn w:val="Normal"/>
+    <w:qFormat/>
+    <w:uiPriority w:val="99"/>
+    <w:pPr>
+      <w:widowControl/>
+      <w:spacing w:after="0" w:before="0" w:line="360" w:lineRule="auto"/>
+      <w:ind w:firstLine="0"/>
+      <w:jc w:val="center"/>
+    </w:pPr>
+    <w:rPr>
+      <w:rFonts w:ascii="Times New Roman" w:cs="Times New Roman" w:eastAsia="Times New Roman" w:hAnsi="Times New Roman"/>
+      <w:sz w:val="24"/>
+      <w:szCs w:val="24"/>
+    </w:rPr>
+  </w:style>
+  <w:style w:customStyle="1" w:styleId="FigureSource" w:type="paragraph">
+    <w:name w:val="Figure Source"/>
+    <w:basedOn w:val="Normal"/>
+    <w:qFormat/>
+    <w:uiPriority w:val="99"/>
+    <w:pPr>
+      <w:widowControl/>
+      <w:spacing w:after="240" w:before="120" w:line="240" w:lineRule="auto"/>
+      <w:ind w:firstLine="0"/>
+      <w:jc w:val="center"/>
+    </w:pPr>
+    <w:rPr>
+      <w:rFonts w:ascii="Times New Roman" w:cs="Times New Roman" w:eastAsia="Times New Roman" w:hAnsi="Times New Roman"/>
+      <w:sz w:val="20"/>
+      <w:szCs w:val="20"/>
+    </w:rPr>
+  </w:style>
+  <w:style w:customStyle="1" w:styleId="AnnexHeading" w:type="paragraph">
+    <w:name w:val="Annex Heading"/>
+    <w:basedOn w:val="AppendixHeading"/>
+    <w:next w:val="FirstParagraph"/>
+    <w:qFormat/>
+    <w:uiPriority w:val="99"/>
+    <w:pPr>
+      <w:widowControl/>
+    </w:pPr>
+    <w:rPr>
+      <w:rFonts w:ascii="Arial" w:cs="Arial" w:eastAsia="Arial" w:hAnsi="Arial"/>
+      <w:b/>
+      <w:bCs/>
+      <w:caps/>
+      <w:sz w:val="28"/>
+      <w:szCs w:val="28"/>
+    </w:rPr>
+  </w:style>
+  <w:style w:customStyle="1" w:styleId="AlertTok" w:type="character">
+    <w:name w:val="Alert Token"/>
     <w:qFormat/>
     <w:uiPriority w:val="99"/>
     <w:rPr>
@@ -9811,6 +9939,155 @@
       <w:bCs/>
       <w:sz w:val="18"/>
       <w:szCs w:val="18"/>
+      <w:color w:val="ff0000"/>
+    </w:rPr>
+  </w:style>
+  <w:style w:customStyle="1" w:styleId="TableSource" w:type="paragraph">
+    <w:name w:val="Table Source"/>
+    <w:basedOn w:val="Normal"/>
+    <w:qFormat/>
+    <w:uiPriority w:val="99"/>
+    <w:pPr>
+      <w:widowControl/>
+      <w:spacing w:after="240" w:before="120" w:line="240" w:lineRule="auto"/>
+      <w:ind w:firstLine="0"/>
+      <w:jc w:val="center"/>
+    </w:pPr>
+    <w:rPr>
+      <w:rFonts w:ascii="Times New Roman" w:cs="Times New Roman" w:eastAsia="Times New Roman" w:hAnsi="Times New Roman"/>
+      <w:sz w:val="20"/>
+      <w:szCs w:val="20"/>
+    </w:rPr>
+  </w:style>
+  <w:style w:customStyle="1" w:styleId="TitlePageTitle" w:type="paragraph">
+    <w:name w:val="Title Page Title"/>
+    <w:basedOn w:val="Normal"/>
+    <w:qFormat/>
+    <w:uiPriority w:val="99"/>
+    <w:pPr>
+      <w:widowControl/>
+      <w:spacing w:after="0" w:before="0" w:line="360" w:lineRule="auto"/>
+      <w:ind w:firstLine="0"/>
+      <w:jc w:val="center"/>
+    </w:pPr>
+    <w:rPr>
+      <w:rFonts w:ascii="Times New Roman" w:cs="Times New Roman" w:eastAsia="Times New Roman" w:hAnsi="Times New Roman"/>
+      <w:b/>
+      <w:bCs/>
+      <w:caps/>
+      <w:sz w:val="28"/>
+      <w:szCs w:val="28"/>
+    </w:rPr>
+  </w:style>
+  <w:style w:customStyle="1" w:styleId="Source" w:type="paragraph">
+    <w:name w:val="Source"/>
+    <w:basedOn w:val="Caption"/>
+    <w:qFormat/>
+    <w:uiPriority w:val="99"/>
+    <w:pPr>
+      <w:widowControl/>
+      <w:spacing w:after="240" w:before="120" w:line="240" w:lineRule="auto"/>
+      <w:ind w:firstLine="0"/>
+      <w:jc w:val="center"/>
+    </w:pPr>
+    <w:rPr>
+      <w:rFonts w:ascii="Times New Roman" w:cs="Times New Roman" w:eastAsia="Times New Roman" w:hAnsi="Times New Roman"/>
+      <w:sz w:val="20"/>
+      <w:szCs w:val="20"/>
+    </w:rPr>
+  </w:style>
+  <w:style w:customStyle="1" w:styleId="Emphasis" w:type="character">
+    <w:name w:val="Emphasis"/>
+    <w:qFormat/>
+    <w:uiPriority w:val="99"/>
+    <w:rPr>
+      <w:i/>
+      <w:iCs/>
+    </w:rPr>
+  </w:style>
+  <w:style w:customStyle="1" w:styleId="TitlePageAdvisor" w:type="paragraph">
+    <w:name w:val="Title Page Advisor"/>
+    <w:basedOn w:val="TitlePageNature"/>
+    <w:qFormat/>
+    <w:uiPriority w:val="99"/>
+    <w:pPr>
+      <w:widowControl/>
+      <w:spacing w:after="0" w:before="120" w:line="240" w:lineRule="auto"/>
+      <w:ind w:firstLine="0" w:left="4536"/>
+      <w:jc w:val="left"/>
+    </w:pPr>
+    <w:rPr>
+      <w:rFonts w:ascii="Times New Roman" w:cs="Times New Roman" w:eastAsia="Times New Roman" w:hAnsi="Times New Roman"/>
+      <w:sz w:val="20"/>
+      <w:szCs w:val="20"/>
+    </w:rPr>
+  </w:style>
+  <w:style w:customStyle="1" w:styleId="CoverYear" w:type="paragraph">
+    <w:name w:val="Cover Year"/>
+    <w:basedOn w:val="CoverLocation"/>
+    <w:qFormat/>
+    <w:uiPriority w:val="99"/>
+    <w:pPr>
+      <w:widowControl/>
+      <w:spacing w:after="0" w:before="0" w:line="240" w:lineRule="auto"/>
+      <w:ind w:firstLine="0"/>
+      <w:jc w:val="center"/>
+    </w:pPr>
+    <w:rPr>
+      <w:rFonts w:ascii="Times New Roman" w:cs="Times New Roman" w:eastAsia="Times New Roman" w:hAnsi="Times New Roman"/>
+      <w:sz w:val="24"/>
+      <w:szCs w:val="24"/>
+    </w:rPr>
+  </w:style>
+  <w:style w:styleId="TOC2" w:type="paragraph">
+    <w:name w:val="TOC 2"/>
+    <w:basedOn w:val="Normal"/>
+    <w:next w:val="Normal"/>
+    <w:qFormat/>
+    <w:uiPriority w:val="99"/>
+    <w:pPr>
+      <w:widowControl/>
+      <w:spacing w:after="0" w:before="0" w:line="360" w:lineRule="auto"/>
+      <w:ind w:left="283"/>
+    </w:pPr>
+    <w:rPr>
+      <w:rFonts w:ascii="Times New Roman" w:cs="Times New Roman" w:eastAsia="Times New Roman" w:hAnsi="Times New Roman"/>
+      <w:sz w:val="24"/>
+      <w:szCs w:val="24"/>
+    </w:rPr>
+  </w:style>
+  <w:style w:customStyle="1" w:styleId="CoverAdvisor" w:type="paragraph">
+    <w:name w:val="Cover Advisor"/>
+    <w:basedOn w:val="CoverNature"/>
+    <w:qFormat/>
+    <w:uiPriority w:val="99"/>
+    <w:pPr>
+      <w:widowControl/>
+      <w:spacing w:after="0" w:before="120" w:line="240" w:lineRule="auto"/>
+      <w:ind w:firstLine="0" w:left="4536"/>
+      <w:jc w:val="left"/>
+    </w:pPr>
+    <w:rPr>
+      <w:rFonts w:ascii="Times New Roman" w:cs="Times New Roman" w:eastAsia="Times New Roman" w:hAnsi="Times New Roman"/>
+      <w:sz w:val="20"/>
+      <w:szCs w:val="20"/>
+    </w:rPr>
+  </w:style>
+  <w:style w:styleId="Quote" w:type="paragraph">
+    <w:name w:val="Quote"/>
+    <w:basedOn w:val="Normal"/>
+    <w:qFormat/>
+    <w:uiPriority w:val="99"/>
+    <w:pPr>
+      <w:widowControl/>
+      <w:spacing w:after="240" w:before="240" w:line="240" w:lineRule="auto"/>
+      <w:ind w:left="2268"/>
+      <w:jc w:val="both"/>
+    </w:pPr>
+    <w:rPr>
+      <w:rFonts w:ascii="Times New Roman" w:cs="Times New Roman" w:eastAsia="Times New Roman" w:hAnsi="Times New Roman"/>
+      <w:sz w:val="20"/>
+      <w:szCs w:val="20"/>
     </w:rPr>
   </w:style>
   <w:style w:customStyle="1" w:styleId="CoverTitle" w:type="paragraph">
@@ -9833,41 +10110,49 @@
       <w:szCs w:val="44"/>
     </w:rPr>
   </w:style>
-  <w:style w:styleId="Quote" w:type="paragraph">
-    <w:name w:val="Quote"/>
+  <w:style w:customStyle="1" w:styleId="CoverLocation" w:type="paragraph">
+    <w:name w:val="Cover Location"/>
     <w:basedOn w:val="Normal"/>
     <w:qFormat/>
     <w:uiPriority w:val="99"/>
     <w:pPr>
       <w:widowControl/>
-      <w:spacing w:after="240" w:before="240" w:line="240" w:lineRule="auto"/>
-      <w:ind w:left="2268"/>
-      <w:jc w:val="both"/>
+      <w:spacing w:after="0" w:before="0" w:line="240" w:lineRule="auto"/>
+      <w:ind w:firstLine="0"/>
+      <w:jc w:val="center"/>
     </w:pPr>
     <w:rPr>
       <w:rFonts w:ascii="Times New Roman" w:cs="Times New Roman" w:eastAsia="Times New Roman" w:hAnsi="Times New Roman"/>
-      <w:sz w:val="20"/>
-      <w:szCs w:val="20"/>
-    </w:rPr>
-  </w:style>
-  <w:style w:customStyle="1" w:styleId="UnnumberedHeading" w:type="paragraph">
-    <w:name w:val="Unnumbered Heading"/>
+      <w:sz w:val="24"/>
+      <w:szCs w:val="24"/>
+    </w:rPr>
+  </w:style>
+  <w:style w:customStyle="1" w:styleId="FunctionTok" w:type="character">
+    <w:name w:val="Function Token"/>
+    <w:qFormat/>
+    <w:uiPriority w:val="99"/>
+    <w:rPr>
+      <w:rFonts w:ascii="Courier New" w:cs="Courier New" w:eastAsia="Courier New" w:hAnsi="Courier New"/>
+      <w:sz w:val="18"/>
+      <w:szCs w:val="18"/>
+      <w:color w:val="06287e"/>
+    </w:rPr>
+  </w:style>
+  <w:style w:customStyle="1" w:styleId="Reference" w:type="paragraph">
+    <w:name w:val="Reference"/>
     <w:basedOn w:val="Normal"/>
-    <w:next w:val="FirstParagraph"/>
     <w:qFormat/>
     <w:uiPriority w:val="99"/>
     <w:pPr>
       <w:widowControl/>
-      <w:keepNext/>
-      <w:keepLines/>
-      <w:spacing w:after="480" w:before="0" w:line="240" w:lineRule="auto"/>
-      <w:jc w:val="center"/>
-      <w:outlineLvl w:val="1"/>
+      <w:spacing w:after="240" w:before="0" w:line="240" w:lineRule="auto"/>
+      <w:ind w:firstLine="0" w:hanging="0" w:left="0"/>
+      <w:jc w:val="left"/>
     </w:pPr>
     <w:rPr>
-      <w:rFonts w:ascii="Arial" w:cs="Arial" w:eastAsia="Arial" w:hAnsi="Arial"/>
-      <w:sz w:val="36"/>
-      <w:szCs w:val="36"/>
+      <w:rFonts w:ascii="Times New Roman" w:cs="Times New Roman" w:eastAsia="Times New Roman" w:hAnsi="Times New Roman"/>
+      <w:sz w:val="24"/>
+      <w:szCs w:val="24"/>
     </w:rPr>
   </w:style>
   <w:style w:customStyle="1" w:styleId="AppendixHeading" w:type="paragraph">
@@ -9894,30 +10179,21 @@
       <w:szCs w:val="28"/>
     </w:rPr>
   </w:style>
-  <w:style w:customStyle="1" w:styleId="CoverAdvisor" w:type="paragraph">
-    <w:name w:val="Cover Advisor"/>
-    <w:basedOn w:val="CoverNature"/>
+  <w:style w:styleId="TOC3" w:type="paragraph">
+    <w:name w:val="TOC 3"/>
+    <w:basedOn w:val="Normal"/>
+    <w:next w:val="Normal"/>
     <w:qFormat/>
     <w:uiPriority w:val="99"/>
     <w:pPr>
       <w:widowControl/>
-      <w:spacing w:after="0" w:before="120" w:line="240" w:lineRule="auto"/>
-      <w:ind w:firstLine="0" w:left="4536"/>
-      <w:jc w:val="left"/>
+      <w:spacing w:after="0" w:before="0" w:line="360" w:lineRule="auto"/>
+      <w:ind w:left="567"/>
     </w:pPr>
     <w:rPr>
       <w:rFonts w:ascii="Times New Roman" w:cs="Times New Roman" w:eastAsia="Times New Roman" w:hAnsi="Times New Roman"/>
-      <w:sz w:val="20"/>
-      <w:szCs w:val="20"/>
-    </w:rPr>
-  </w:style>
-  <w:style w:customStyle="1" w:styleId="Emphasis" w:type="character">
-    <w:name w:val="Emphasis"/>
-    <w:qFormat/>
-    <w:uiPriority w:val="99"/>
-    <w:rPr>
-      <w:i/>
-      <w:iCs/>
+      <w:sz w:val="24"/>
+      <w:szCs w:val="24"/>
     </w:rPr>
   </w:style>
   <w:style w:customStyle="1" w:styleId="CoverInstitution" w:type="paragraph">
@@ -9940,6 +10216,94 @@
       <w:szCs w:val="24"/>
     </w:rPr>
   </w:style>
+  <w:style w:customStyle="1" w:styleId="Strong" w:type="character">
+    <w:name w:val="Strong"/>
+    <w:qFormat/>
+    <w:uiPriority w:val="99"/>
+    <w:rPr>
+      <w:b/>
+      <w:bCs/>
+    </w:rPr>
+  </w:style>
+  <w:style w:styleId="TOC1" w:type="paragraph">
+    <w:name w:val="TOC 1"/>
+    <w:basedOn w:val="Normal"/>
+    <w:next w:val="Normal"/>
+    <w:qFormat/>
+    <w:uiPriority w:val="99"/>
+    <w:pPr>
+      <w:widowControl/>
+      <w:spacing w:after="0" w:before="240" w:line="360" w:lineRule="auto"/>
+    </w:pPr>
+    <w:rPr>
+      <w:rFonts w:ascii="Times New Roman" w:cs="Times New Roman" w:eastAsia="Times New Roman" w:hAnsi="Times New Roman"/>
+      <w:b/>
+      <w:bCs/>
+      <w:sz w:val="24"/>
+      <w:szCs w:val="24"/>
+    </w:rPr>
+  </w:style>
+  <w:style w:customStyle="1" w:styleId="CoverDepartment" w:type="paragraph">
+    <w:name w:val="Cover Department"/>
+    <w:basedOn w:val="Normal"/>
+    <w:qFormat/>
+    <w:uiPriority w:val="99"/>
+    <w:pPr>
+      <w:widowControl/>
+      <w:spacing w:after="0" w:before="0" w:line="360" w:lineRule="auto"/>
+      <w:ind w:firstLine="0"/>
+      <w:jc w:val="center"/>
+    </w:pPr>
+    <w:rPr>
+      <w:rFonts w:ascii="Times New Roman" w:cs="Times New Roman" w:eastAsia="Times New Roman" w:hAnsi="Times New Roman"/>
+      <w:sz w:val="24"/>
+      <w:szCs w:val="24"/>
+    </w:rPr>
+  </w:style>
+  <w:style w:customStyle="1" w:styleId="CodeChar" w:type="character">
+    <w:name w:val="Code Char"/>
+    <w:qFormat/>
+    <w:uiPriority w:val="99"/>
+    <w:rPr>
+      <w:rFonts w:ascii="Courier New" w:cs="Courier New" w:eastAsia="Courier New" w:hAnsi="Courier New"/>
+      <w:sz w:val="18"/>
+      <w:szCs w:val="18"/>
+    </w:rPr>
+  </w:style>
+  <w:style w:customStyle="1" w:styleId="TitlePageInstitution" w:type="paragraph">
+    <w:name w:val="Title Page Institution"/>
+    <w:basedOn w:val="Normal"/>
+    <w:qFormat/>
+    <w:uiPriority w:val="99"/>
+    <w:pPr>
+      <w:widowControl/>
+      <w:spacing w:after="0" w:before="0" w:line="360" w:lineRule="auto"/>
+      <w:ind w:firstLine="0"/>
+      <w:jc w:val="center"/>
+    </w:pPr>
+    <w:rPr>
+      <w:rFonts w:ascii="Times New Roman" w:cs="Times New Roman" w:eastAsia="Times New Roman" w:hAnsi="Times New Roman"/>
+      <w:sz w:val="24"/>
+      <w:szCs w:val="24"/>
+    </w:rPr>
+  </w:style>
+  <w:style w:customStyle="1" w:styleId="CoverSubtitle" w:type="paragraph">
+    <w:name w:val="Cover Subtitle"/>
+    <w:basedOn w:val="Normal"/>
+    <w:qFormat/>
+    <w:uiPriority w:val="99"/>
+    <w:pPr>
+      <w:widowControl/>
+      <w:spacing w:after="0" w:before="0" w:line="360" w:lineRule="auto"/>
+      <w:ind w:firstLine="0"/>
+      <w:jc w:val="center"/>
+    </w:pPr>
+    <w:rPr>
+      <w:rFonts w:ascii="Times New Roman" w:cs="Times New Roman" w:eastAsia="Times New Roman" w:hAnsi="Times New Roman"/>
+      <w:sz w:val="24"/>
+      <w:szCs w:val="24"/>
+    </w:rPr>
+  </w:style>
   <w:style w:customStyle="1" w:styleId="CommentTok" w:type="character">
     <w:name w:val="Comment Token"/>
     <w:qFormat/>
@@ -9953,104 +10317,27 @@
       <w:color w:val="60a0b0"/>
     </w:rPr>
   </w:style>
-  <w:style w:customStyle="1" w:styleId="FunctionTok" w:type="character">
-    <w:name w:val="Function Token"/>
+  <w:style w:customStyle="1" w:styleId="KeywordTok" w:type="character">
+    <w:name w:val="Keyword Token"/>
+    <w:qFormat/>
+    <w:uiPriority w:val="99"/>
+    <w:rPr>
+      <w:rFonts w:ascii="Courier New" w:cs="Courier New" w:eastAsia="Courier New" w:hAnsi="Courier New"/>
+      <w:b/>
+      <w:bCs/>
+      <w:sz w:val="18"/>
+      <w:szCs w:val="18"/>
+    </w:rPr>
+  </w:style>
+  <w:style w:customStyle="1" w:styleId="OperatorTok" w:type="character">
+    <w:name w:val="Operator Token"/>
     <w:qFormat/>
     <w:uiPriority w:val="99"/>
     <w:rPr>
       <w:rFonts w:ascii="Courier New" w:cs="Courier New" w:eastAsia="Courier New" w:hAnsi="Courier New"/>
       <w:sz w:val="18"/>
       <w:szCs w:val="18"/>
-      <w:color w:val="06287e"/>
-    </w:rPr>
-  </w:style>
-  <w:style w:customStyle="1" w:styleId="Resumo" w:type="paragraph">
-    <w:name w:val="Resumo"/>
-    <w:basedOn w:val="Normal"/>
-    <w:qFormat/>
-    <w:uiPriority w:val="99"/>
-    <w:pPr>
-      <w:widowControl/>
-      <w:spacing w:after="240" w:line="240" w:lineRule="auto"/>
-      <w:ind w:firstLine="0"/>
-      <w:jc w:val="both"/>
-    </w:pPr>
-    <w:rPr>
-      <w:rFonts w:ascii="Times New Roman" w:cs="Times New Roman" w:eastAsia="Times New Roman" w:hAnsi="Times New Roman"/>
-      <w:sz w:val="24"/>
-      <w:szCs w:val="24"/>
-      <w:lang w:val="pt-BR"/>
-    </w:rPr>
-  </w:style>
-  <w:style w:customStyle="1" w:styleId="CoverYear" w:type="paragraph">
-    <w:name w:val="Cover Year"/>
-    <w:basedOn w:val="CoverLocation"/>
-    <w:qFormat/>
-    <w:uiPriority w:val="99"/>
-    <w:pPr>
-      <w:widowControl/>
-      <w:spacing w:after="0" w:before="0" w:line="240" w:lineRule="auto"/>
-      <w:ind w:firstLine="0"/>
-      <w:jc w:val="center"/>
-    </w:pPr>
-    <w:rPr>
-      <w:rFonts w:ascii="Times New Roman" w:cs="Times New Roman" w:eastAsia="Times New Roman" w:hAnsi="Times New Roman"/>
-      <w:sz w:val="24"/>
-      <w:szCs w:val="24"/>
-    </w:rPr>
-  </w:style>
-  <w:style w:customStyle="1" w:styleId="TitlePageNature" w:type="paragraph">
-    <w:name w:val="Title Page Nature"/>
-    <w:basedOn w:val="Normal"/>
-    <w:qFormat/>
-    <w:uiPriority w:val="99"/>
-    <w:pPr>
-      <w:widowControl/>
-      <w:spacing w:after="0" w:before="0" w:line="240" w:lineRule="auto"/>
-      <w:ind w:firstLine="0" w:left="4536"/>
-      <w:jc w:val="both"/>
-    </w:pPr>
-    <w:rPr>
-      <w:rFonts w:ascii="Times New Roman" w:cs="Times New Roman" w:eastAsia="Times New Roman" w:hAnsi="Times New Roman"/>
-      <w:sz w:val="20"/>
-      <w:szCs w:val="20"/>
-    </w:rPr>
-  </w:style>
-  <w:style w:customStyle="1" w:styleId="AnnexHeading" w:type="paragraph">
-    <w:name w:val="Annex Heading"/>
-    <w:basedOn w:val="AppendixHeading"/>
-    <w:next w:val="FirstParagraph"/>
-    <w:qFormat/>
-    <w:uiPriority w:val="99"/>
-    <w:pPr>
-      <w:widowControl/>
-    </w:pPr>
-    <w:rPr>
-      <w:rFonts w:ascii="Arial" w:cs="Arial" w:eastAsia="Arial" w:hAnsi="Arial"/>
-      <w:b/>
-      <w:bCs/>
-      <w:caps/>
-      <w:sz w:val="28"/>
-      <w:szCs w:val="28"/>
-    </w:rPr>
-  </w:style>
-  <w:style w:customStyle="1" w:styleId="Dedication" w:type="paragraph">
-    <w:name w:val="Dedication"/>
-    <w:basedOn w:val="Normal"/>
-    <w:qFormat/>
-    <w:uiPriority w:val="99"/>
-    <w:pPr>
-      <w:widowControl/>
-      <w:spacing w:after="0" w:before="0" w:line="360" w:lineRule="auto"/>
-      <w:ind w:firstLine="0" w:left="4536"/>
-      <w:jc w:val="right"/>
-    </w:pPr>
-    <w:rPr>
-      <w:rFonts w:ascii="Times New Roman" w:cs="Times New Roman" w:eastAsia="Times New Roman" w:hAnsi="Times New Roman"/>
-      <w:i/>
-      <w:iCs/>
-      <w:sz w:val="24"/>
-      <w:szCs w:val="24"/>
+      <w:color w:val="666666"/>
     </w:rPr>
   </w:style>
   <w:style w:customStyle="1" w:styleId="CoverNature" w:type="paragraph">
@@ -10070,412 +10357,24 @@
       <w:szCs w:val="20"/>
     </w:rPr>
   </w:style>
-  <w:style w:customStyle="1" w:styleId="TitlePageTitle" w:type="paragraph">
-    <w:name w:val="Title Page Title"/>
+  <w:style w:customStyle="1" w:styleId="UnnumberedHeading" w:type="paragraph">
+    <w:name w:val="Unnumbered Heading"/>
     <w:basedOn w:val="Normal"/>
+    <w:next w:val="FirstParagraph"/>
     <w:qFormat/>
     <w:uiPriority w:val="99"/>
     <w:pPr>
       <w:widowControl/>
-      <w:spacing w:after="0" w:before="0" w:line="360" w:lineRule="auto"/>
-      <w:ind w:firstLine="0"/>
+      <w:keepNext/>
+      <w:keepLines/>
+      <w:spacing w:after="480" w:before="0" w:line="240" w:lineRule="auto"/>
       <w:jc w:val="center"/>
+      <w:outlineLvl w:val="1"/>
     </w:pPr>
     <w:rPr>
-      <w:rFonts w:ascii="Times New Roman" w:cs="Times New Roman" w:eastAsia="Times New Roman" w:hAnsi="Times New Roman"/>
-      <w:b/>
-      <w:bCs/>
-      <w:caps/>
-      <w:sz w:val="28"/>
-      <w:szCs w:val="28"/>
-    </w:rPr>
-  </w:style>
-  <w:style w:styleId="TOC1" w:type="paragraph">
-    <w:name w:val="TOC 1"/>
-    <w:basedOn w:val="Normal"/>
-    <w:next w:val="Normal"/>
-    <w:qFormat/>
-    <w:uiPriority w:val="99"/>
-    <w:pPr>
-      <w:widowControl/>
-      <w:spacing w:after="0" w:before="240" w:line="360" w:lineRule="auto"/>
-    </w:pPr>
-    <w:rPr>
-      <w:rFonts w:ascii="Times New Roman" w:cs="Times New Roman" w:eastAsia="Times New Roman" w:hAnsi="Times New Roman"/>
-      <w:b/>
-      <w:bCs/>
-      <w:sz w:val="24"/>
-      <w:szCs w:val="24"/>
-    </w:rPr>
-  </w:style>
-  <w:style w:customStyle="1" w:styleId="CoverLocation" w:type="paragraph">
-    <w:name w:val="Cover Location"/>
-    <w:basedOn w:val="Normal"/>
-    <w:qFormat/>
-    <w:uiPriority w:val="99"/>
-    <w:pPr>
-      <w:widowControl/>
-      <w:spacing w:after="0" w:before="0" w:line="240" w:lineRule="auto"/>
-      <w:ind w:firstLine="0"/>
-      <w:jc w:val="center"/>
-    </w:pPr>
-    <w:rPr>
-      <w:rFonts w:ascii="Times New Roman" w:cs="Times New Roman" w:eastAsia="Times New Roman" w:hAnsi="Times New Roman"/>
-      <w:sz w:val="24"/>
-      <w:szCs w:val="24"/>
-    </w:rPr>
-  </w:style>
-  <w:style w:customStyle="1" w:styleId="Epigraph" w:type="paragraph">
-    <w:name w:val="Epigraph"/>
-    <w:basedOn w:val="Normal"/>
-    <w:qFormat/>
-    <w:uiPriority w:val="99"/>
-    <w:pPr>
-      <w:widowControl/>
-      <w:spacing w:after="0" w:before="0" w:line="360" w:lineRule="auto"/>
-      <w:ind w:firstLine="0" w:left="4536"/>
-      <w:jc w:val="right"/>
-    </w:pPr>
-    <w:rPr>
-      <w:rFonts w:ascii="Times New Roman" w:cs="Times New Roman" w:eastAsia="Times New Roman" w:hAnsi="Times New Roman"/>
-      <w:sz w:val="20"/>
-      <w:szCs w:val="20"/>
-    </w:rPr>
-  </w:style>
-  <w:style w:customStyle="1" w:styleId="AlertTok" w:type="character">
-    <w:name w:val="Alert Token"/>
-    <w:qFormat/>
-    <w:uiPriority w:val="99"/>
-    <w:rPr>
-      <w:rFonts w:ascii="Courier New" w:cs="Courier New" w:eastAsia="Courier New" w:hAnsi="Courier New"/>
-      <w:b/>
-      <w:bCs/>
-      <w:sz w:val="18"/>
-      <w:szCs w:val="18"/>
-      <w:color w:val="ff0000"/>
-    </w:rPr>
-  </w:style>
-  <w:style w:customStyle="1" w:styleId="TableSource" w:type="paragraph">
-    <w:name w:val="Table Source"/>
-    <w:basedOn w:val="Normal"/>
-    <w:qFormat/>
-    <w:uiPriority w:val="99"/>
-    <w:pPr>
-      <w:widowControl/>
-      <w:spacing w:after="240" w:before="120" w:line="240" w:lineRule="auto"/>
-      <w:ind w:firstLine="0"/>
-      <w:jc w:val="center"/>
-    </w:pPr>
-    <w:rPr>
-      <w:rFonts w:ascii="Times New Roman" w:cs="Times New Roman" w:eastAsia="Times New Roman" w:hAnsi="Times New Roman"/>
-      <w:sz w:val="20"/>
-      <w:szCs w:val="20"/>
-    </w:rPr>
-  </w:style>
-  <w:style w:customStyle="1" w:styleId="FigureSource" w:type="paragraph">
-    <w:name w:val="Figure Source"/>
-    <w:basedOn w:val="Normal"/>
-    <w:qFormat/>
-    <w:uiPriority w:val="99"/>
-    <w:pPr>
-      <w:widowControl/>
-      <w:spacing w:after="240" w:before="120" w:line="240" w:lineRule="auto"/>
-      <w:ind w:firstLine="0"/>
-      <w:jc w:val="center"/>
-    </w:pPr>
-    <w:rPr>
-      <w:rFonts w:ascii="Times New Roman" w:cs="Times New Roman" w:eastAsia="Times New Roman" w:hAnsi="Times New Roman"/>
-      <w:sz w:val="20"/>
-      <w:szCs w:val="20"/>
-    </w:rPr>
-  </w:style>
-  <w:style w:customStyle="1" w:styleId="Index" w:type="paragraph">
-    <w:name w:val="Index"/>
-    <w:basedOn w:val="Normal"/>
-    <w:qFormat/>
-    <w:uiPriority w:val="99"/>
-    <w:pPr>
-      <w:widowControl/>
-      <w:spacing w:after="0" w:line="240" w:lineRule="auto"/>
-      <w:ind w:firstLine="0" w:hanging="283" w:left="0"/>
-      <w:jc w:val="left"/>
-    </w:pPr>
-    <w:rPr>
-      <w:rFonts w:ascii="Times New Roman" w:cs="Times New Roman" w:eastAsia="Times New Roman" w:hAnsi="Times New Roman"/>
-      <w:sz w:val="20"/>
-      <w:szCs w:val="20"/>
-    </w:rPr>
-  </w:style>
-  <w:style w:customStyle="1" w:styleId="Strong" w:type="character">
-    <w:name w:val="Strong"/>
-    <w:qFormat/>
-    <w:uiPriority w:val="99"/>
-    <w:rPr>
-      <w:b/>
-      <w:bCs/>
-    </w:rPr>
-  </w:style>
-  <w:style w:customStyle="1" w:styleId="DataTypeTok" w:type="character">
-    <w:name w:val="DataType Token"/>
-    <w:qFormat/>
-    <w:uiPriority w:val="99"/>
-    <w:rPr>
-      <w:rFonts w:ascii="Courier New" w:cs="Courier New" w:eastAsia="Courier New" w:hAnsi="Courier New"/>
-      <w:sz w:val="18"/>
-      <w:szCs w:val="18"/>
-      <w:color w:val="902000"/>
-    </w:rPr>
-  </w:style>
-  <w:style w:customStyle="1" w:styleId="ErrorTok" w:type="character">
-    <w:name w:val="Error Token"/>
-    <w:qFormat/>
-    <w:uiPriority w:val="99"/>
-    <w:rPr>
-      <w:rFonts w:ascii="Courier New" w:cs="Courier New" w:eastAsia="Courier New" w:hAnsi="Courier New"/>
-      <w:b/>
-      <w:bCs/>
-      <w:sz w:val="18"/>
-      <w:szCs w:val="18"/>
-      <w:color w:val="ff0000"/>
-    </w:rPr>
-  </w:style>
-  <w:style w:customStyle="1" w:styleId="TitlePageInstitution" w:type="paragraph">
-    <w:name w:val="Title Page Institution"/>
-    <w:basedOn w:val="Normal"/>
-    <w:qFormat/>
-    <w:uiPriority w:val="99"/>
-    <w:pPr>
-      <w:widowControl/>
-      <w:spacing w:after="0" w:before="0" w:line="360" w:lineRule="auto"/>
-      <w:ind w:firstLine="0"/>
-      <w:jc w:val="center"/>
-    </w:pPr>
-    <w:rPr>
-      <w:rFonts w:ascii="Times New Roman" w:cs="Times New Roman" w:eastAsia="Times New Roman" w:hAnsi="Times New Roman"/>
-      <w:sz w:val="24"/>
-      <w:szCs w:val="24"/>
-    </w:rPr>
-  </w:style>
-  <w:style w:customStyle="1" w:styleId="CodeChar" w:type="character">
-    <w:name w:val="Code Char"/>
-    <w:qFormat/>
-    <w:uiPriority w:val="99"/>
-    <w:rPr>
-      <w:rFonts w:ascii="Courier New" w:cs="Courier New" w:eastAsia="Courier New" w:hAnsi="Courier New"/>
-      <w:sz w:val="18"/>
-      <w:szCs w:val="18"/>
-    </w:rPr>
-  </w:style>
-  <w:style w:customStyle="1" w:styleId="TitlePageLocation" w:type="paragraph">
-    <w:name w:val="Title Page Location"/>
-    <w:basedOn w:val="Normal"/>
-    <w:qFormat/>
-    <w:uiPriority w:val="99"/>
-    <w:pPr>
-      <w:widowControl/>
-      <w:spacing w:after="0" w:before="0" w:line="360" w:lineRule="auto"/>
-      <w:ind w:firstLine="0"/>
-      <w:jc w:val="center"/>
-    </w:pPr>
-    <w:rPr>
-      <w:rFonts w:ascii="Times New Roman" w:cs="Times New Roman" w:eastAsia="Times New Roman" w:hAnsi="Times New Roman"/>
-      <w:sz w:val="24"/>
-      <w:szCs w:val="24"/>
-    </w:rPr>
-  </w:style>
-  <w:style w:customStyle="1" w:styleId="TitlePageAdvisor" w:type="paragraph">
-    <w:name w:val="Title Page Advisor"/>
-    <w:basedOn w:val="TitlePageNature"/>
-    <w:qFormat/>
-    <w:uiPriority w:val="99"/>
-    <w:pPr>
-      <w:widowControl/>
-      <w:spacing w:after="0" w:before="120" w:line="240" w:lineRule="auto"/>
-      <w:ind w:firstLine="0" w:left="4536"/>
-      <w:jc w:val="left"/>
-    </w:pPr>
-    <w:rPr>
-      <w:rFonts w:ascii="Times New Roman" w:cs="Times New Roman" w:eastAsia="Times New Roman" w:hAnsi="Times New Roman"/>
-      <w:sz w:val="20"/>
-      <w:szCs w:val="20"/>
-    </w:rPr>
-  </w:style>
-  <w:style w:customStyle="1" w:styleId="CoverAuthor" w:type="paragraph">
-    <w:name w:val="Cover Author"/>
-    <w:basedOn w:val="Normal"/>
-    <w:qFormat/>
-    <w:uiPriority w:val="99"/>
-    <w:pPr>
-      <w:widowControl/>
-      <w:spacing w:after="0" w:before="0" w:line="240" w:lineRule="auto"/>
-      <w:ind w:firstLine="0"/>
-      <w:jc w:val="center"/>
-    </w:pPr>
-    <w:rPr>
-      <w:rFonts w:ascii="Times New Roman" w:cs="Times New Roman" w:eastAsia="Times New Roman" w:hAnsi="Times New Roman"/>
-      <w:sz w:val="24"/>
-      <w:szCs w:val="24"/>
-    </w:rPr>
-  </w:style>
-  <w:style w:customStyle="1" w:styleId="Reference" w:type="paragraph">
-    <w:name w:val="Reference"/>
-    <w:basedOn w:val="Normal"/>
-    <w:qFormat/>
-    <w:uiPriority w:val="99"/>
-    <w:pPr>
-      <w:widowControl/>
-      <w:spacing w:after="240" w:before="0" w:line="240" w:lineRule="auto"/>
-      <w:ind w:firstLine="0" w:hanging="0" w:left="0"/>
-      <w:jc w:val="left"/>
-    </w:pPr>
-    <w:rPr>
-      <w:rFonts w:ascii="Times New Roman" w:cs="Times New Roman" w:eastAsia="Times New Roman" w:hAnsi="Times New Roman"/>
-      <w:sz w:val="24"/>
-      <w:szCs w:val="24"/>
-    </w:rPr>
-  </w:style>
-  <w:style w:customStyle="1" w:styleId="CoverSubtitle" w:type="paragraph">
-    <w:name w:val="Cover Subtitle"/>
-    <w:basedOn w:val="Normal"/>
-    <w:qFormat/>
-    <w:uiPriority w:val="99"/>
-    <w:pPr>
-      <w:widowControl/>
-      <w:spacing w:after="0" w:before="0" w:line="360" w:lineRule="auto"/>
-      <w:ind w:firstLine="0"/>
-      <w:jc w:val="center"/>
-    </w:pPr>
-    <w:rPr>
-      <w:rFonts w:ascii="Times New Roman" w:cs="Times New Roman" w:eastAsia="Times New Roman" w:hAnsi="Times New Roman"/>
-      <w:sz w:val="24"/>
-      <w:szCs w:val="24"/>
-    </w:rPr>
-  </w:style>
-  <w:style w:customStyle="1" w:styleId="OperatorTok" w:type="character">
-    <w:name w:val="Operator Token"/>
-    <w:qFormat/>
-    <w:uiPriority w:val="99"/>
-    <w:rPr>
-      <w:rFonts w:ascii="Courier New" w:cs="Courier New" w:eastAsia="Courier New" w:hAnsi="Courier New"/>
-      <w:sz w:val="18"/>
-      <w:szCs w:val="18"/>
-      <w:color w:val="666666"/>
-    </w:rPr>
-  </w:style>
-  <w:style w:customStyle="1" w:styleId="CoverDepartment" w:type="paragraph">
-    <w:name w:val="Cover Department"/>
-    <w:basedOn w:val="Normal"/>
-    <w:qFormat/>
-    <w:uiPriority w:val="99"/>
-    <w:pPr>
-      <w:widowControl/>
-      <w:spacing w:after="0" w:before="0" w:line="360" w:lineRule="auto"/>
-      <w:ind w:firstLine="0"/>
-      <w:jc w:val="center"/>
-    </w:pPr>
-    <w:rPr>
-      <w:rFonts w:ascii="Times New Roman" w:cs="Times New Roman" w:eastAsia="Times New Roman" w:hAnsi="Times New Roman"/>
-      <w:sz w:val="24"/>
-      <w:szCs w:val="24"/>
-    </w:rPr>
-  </w:style>
-  <w:style w:customStyle="1" w:styleId="Code" w:type="paragraph">
-    <w:name w:val="Code"/>
-    <w:qFormat/>
-    <w:uiPriority w:val="99"/>
-    <w:pPr>
-      <w:widowControl/>
-      <w:spacing w:after="0" w:before="0" w:line="240" w:lineRule="auto"/>
-      <w:jc w:val="left"/>
-    </w:pPr>
-    <w:rPr>
-      <w:rFonts w:ascii="Courier New" w:cs="Courier New" w:eastAsia="Courier New" w:hAnsi="Courier New"/>
-      <w:sz w:val="18"/>
-      <w:szCs w:val="18"/>
-    </w:rPr>
-  </w:style>
-  <w:style w:customStyle="1" w:styleId="Source" w:type="paragraph">
-    <w:name w:val="Source"/>
-    <w:basedOn w:val="Caption"/>
-    <w:qFormat/>
-    <w:uiPriority w:val="99"/>
-    <w:pPr>
-      <w:widowControl/>
-      <w:spacing w:after="240" w:before="120" w:line="240" w:lineRule="auto"/>
-      <w:ind w:firstLine="0"/>
-      <w:jc w:val="center"/>
-    </w:pPr>
-    <w:rPr>
-      <w:rFonts w:ascii="Times New Roman" w:cs="Times New Roman" w:eastAsia="Times New Roman" w:hAnsi="Times New Roman"/>
-      <w:sz w:val="20"/>
-      <w:szCs w:val="20"/>
-    </w:rPr>
-  </w:style>
-  <w:style w:styleId="ListParagraph" w:type="paragraph">
-    <w:name w:val="List Paragraph"/>
-    <w:basedOn w:val="Normal"/>
-    <w:qFormat/>
-    <w:uiPriority w:val="99"/>
-    <w:pPr>
-      <w:widowControl/>
-      <w:spacing w:after="0" w:line="360" w:lineRule="auto"/>
-      <w:ind w:hanging="357" w:left="720"/>
-    </w:pPr>
-    <w:rPr>
-      <w:rFonts w:ascii="Times New Roman" w:cs="Times New Roman" w:eastAsia="Times New Roman" w:hAnsi="Times New Roman"/>
-      <w:sz w:val="24"/>
-      <w:szCs w:val="24"/>
-    </w:rPr>
-  </w:style>
-  <w:style w:styleId="TOC3" w:type="paragraph">
-    <w:name w:val="TOC 3"/>
-    <w:basedOn w:val="Normal"/>
-    <w:next w:val="Normal"/>
-    <w:qFormat/>
-    <w:uiPriority w:val="99"/>
-    <w:pPr>
-      <w:widowControl/>
-      <w:spacing w:after="0" w:before="0" w:line="360" w:lineRule="auto"/>
-      <w:ind w:left="567"/>
-    </w:pPr>
-    <w:rPr>
-      <w:rFonts w:ascii="Times New Roman" w:cs="Times New Roman" w:eastAsia="Times New Roman" w:hAnsi="Times New Roman"/>
-      <w:sz w:val="24"/>
-      <w:szCs w:val="24"/>
-    </w:rPr>
-  </w:style>
-  <w:style w:customStyle="1" w:styleId="TitlePageAuthor" w:type="paragraph">
-    <w:name w:val="Title Page Author"/>
-    <w:basedOn w:val="Normal"/>
-    <w:qFormat/>
-    <w:uiPriority w:val="99"/>
-    <w:pPr>
-      <w:widowControl/>
-      <w:spacing w:after="0" w:before="0" w:line="360" w:lineRule="auto"/>
-      <w:ind w:firstLine="0"/>
-      <w:jc w:val="center"/>
-    </w:pPr>
-    <w:rPr>
-      <w:rFonts w:ascii="Times New Roman" w:cs="Times New Roman" w:eastAsia="Times New Roman" w:hAnsi="Times New Roman"/>
-      <w:sz w:val="24"/>
-      <w:szCs w:val="24"/>
-    </w:rPr>
-  </w:style>
-  <w:style w:customStyle="1" w:styleId="TitlePageYear" w:type="paragraph">
-    <w:name w:val="Title Page Year"/>
-    <w:basedOn w:val="TitlePageLocation"/>
-    <w:qFormat/>
-    <w:uiPriority w:val="99"/>
-    <w:pPr>
-      <w:widowControl/>
-      <w:spacing w:after="0" w:before="0" w:line="360" w:lineRule="auto"/>
-      <w:ind w:firstLine="0"/>
-      <w:jc w:val="center"/>
-    </w:pPr>
-    <w:rPr>
-      <w:rFonts w:ascii="Times New Roman" w:cs="Times New Roman" w:eastAsia="Times New Roman" w:hAnsi="Times New Roman"/>
-      <w:sz w:val="24"/>
-      <w:szCs w:val="24"/>
+      <w:rFonts w:ascii="Arial" w:cs="Arial" w:eastAsia="Arial" w:hAnsi="Arial"/>
+      <w:sz w:val="36"/>
+      <w:szCs w:val="36"/>
     </w:rPr>
   </w:style>
   <w:style w:customStyle="1" w:styleId="BookPart" w:type="paragraph">
@@ -10502,25 +10401,99 @@
       <w:szCs w:val="36"/>
     </w:rPr>
   </w:style>
-  <w:style w:customStyle="1" w:styleId="NormalTok" w:type="character">
-    <w:name w:val="Normal Token"/>
+  <w:style w:customStyle="1" w:styleId="ErrorTok" w:type="character">
+    <w:name w:val="Error Token"/>
+    <w:qFormat/>
+    <w:uiPriority w:val="99"/>
+    <w:rPr>
+      <w:rFonts w:ascii="Courier New" w:cs="Courier New" w:eastAsia="Courier New" w:hAnsi="Courier New"/>
+      <w:b/>
+      <w:bCs/>
+      <w:sz w:val="18"/>
+      <w:szCs w:val="18"/>
+      <w:color w:val="ff0000"/>
+    </w:rPr>
+  </w:style>
+  <w:style w:customStyle="1" w:styleId="DataTypeTok" w:type="character">
+    <w:name w:val="DataType Token"/>
     <w:qFormat/>
     <w:uiPriority w:val="99"/>
     <w:rPr>
       <w:rFonts w:ascii="Courier New" w:cs="Courier New" w:eastAsia="Courier New" w:hAnsi="Courier New"/>
       <w:sz w:val="18"/>
       <w:szCs w:val="18"/>
-    </w:rPr>
-  </w:style>
-  <w:style w:customStyle="1" w:styleId="StringTok" w:type="character">
-    <w:name w:val="String Token"/>
+      <w:color w:val="902000"/>
+    </w:rPr>
+  </w:style>
+  <w:style w:customStyle="1" w:styleId="TitlePageNature" w:type="paragraph">
+    <w:name w:val="Title Page Nature"/>
+    <w:basedOn w:val="Normal"/>
     <w:qFormat/>
     <w:uiPriority w:val="99"/>
-    <w:rPr>
-      <w:rFonts w:ascii="Courier New" w:cs="Courier New" w:eastAsia="Courier New" w:hAnsi="Courier New"/>
-      <w:sz w:val="18"/>
-      <w:szCs w:val="18"/>
-      <w:color w:val="4070a0"/>
+    <w:pPr>
+      <w:widowControl/>
+      <w:spacing w:after="0" w:before="0" w:line="240" w:lineRule="auto"/>
+      <w:ind w:firstLine="0" w:left="4536"/>
+      <w:jc w:val="both"/>
+    </w:pPr>
+    <w:rPr>
+      <w:rFonts w:ascii="Times New Roman" w:cs="Times New Roman" w:eastAsia="Times New Roman" w:hAnsi="Times New Roman"/>
+      <w:sz w:val="20"/>
+      <w:szCs w:val="20"/>
+    </w:rPr>
+  </w:style>
+  <w:style w:customStyle="1" w:styleId="CoverAuthor" w:type="paragraph">
+    <w:name w:val="Cover Author"/>
+    <w:basedOn w:val="Normal"/>
+    <w:qFormat/>
+    <w:uiPriority w:val="99"/>
+    <w:pPr>
+      <w:widowControl/>
+      <w:spacing w:after="0" w:before="0" w:line="240" w:lineRule="auto"/>
+      <w:ind w:firstLine="0"/>
+      <w:jc w:val="center"/>
+    </w:pPr>
+    <w:rPr>
+      <w:rFonts w:ascii="Times New Roman" w:cs="Times New Roman" w:eastAsia="Times New Roman" w:hAnsi="Times New Roman"/>
+      <w:sz w:val="24"/>
+      <w:szCs w:val="24"/>
+    </w:rPr>
+  </w:style>
+  <w:style w:customStyle="1" w:styleId="Resumo" w:type="paragraph">
+    <w:name w:val="Resumo"/>
+    <w:basedOn w:val="Normal"/>
+    <w:qFormat/>
+    <w:uiPriority w:val="99"/>
+    <w:pPr>
+      <w:widowControl/>
+      <w:spacing w:after="240" w:line="240" w:lineRule="auto"/>
+      <w:ind w:firstLine="0"/>
+      <w:jc w:val="both"/>
+    </w:pPr>
+    <w:rPr>
+      <w:rFonts w:ascii="Times New Roman" w:cs="Times New Roman" w:eastAsia="Times New Roman" w:hAnsi="Times New Roman"/>
+      <w:sz w:val="24"/>
+      <w:szCs w:val="24"/>
+      <w:lang w:val="pt-BR"/>
+    </w:rPr>
+  </w:style>
+  <w:style w:customStyle="1" w:styleId="Dedication" w:type="paragraph">
+    <w:name w:val="Dedication"/>
+    <w:basedOn w:val="Normal"/>
+    <w:qFormat/>
+    <w:uiPriority w:val="99"/>
+    <w:pPr>
+      <w:widowControl/>
+      <w:spacing w:after="0" w:before="0" w:line="360" w:lineRule="auto"/>
+      <w:ind w:firstLine="0" w:left="4536"/>
+      <w:jc w:val="right"/>
+    </w:pPr>
+    <w:rPr>
+      <w:rFonts w:ascii="Times New Roman" w:cs="Times New Roman" w:eastAsia="Times New Roman" w:hAnsi="Times New Roman"/>
+      <w:i/>
+      <w:iCs/>
+      <w:sz w:val="24"/>
+      <w:szCs w:val="24"/>
     </w:rPr>
   </w:style>
   <w:style w:customStyle="1" w:styleId="SourceCode" w:type="paragraph">
@@ -10539,16 +10512,37 @@
       <w:szCs w:val="18"/>
     </w:rPr>
   </w:style>
-  <w:style w:styleId="TOC2" w:type="paragraph">
-    <w:name w:val="TOC 2"/>
-    <w:basedOn w:val="Normal"/>
-    <w:next w:val="Normal"/>
+  <w:style w:customStyle="1" w:styleId="StringTok" w:type="character">
+    <w:name w:val="String Token"/>
+    <w:qFormat/>
+    <w:uiPriority w:val="99"/>
+    <w:rPr>
+      <w:rFonts w:ascii="Courier New" w:cs="Courier New" w:eastAsia="Courier New" w:hAnsi="Courier New"/>
+      <w:sz w:val="18"/>
+      <w:szCs w:val="18"/>
+      <w:color w:val="4070a0"/>
+    </w:rPr>
+  </w:style>
+  <w:style w:customStyle="1" w:styleId="NormalTok" w:type="character">
+    <w:name w:val="Normal Token"/>
+    <w:qFormat/>
+    <w:uiPriority w:val="99"/>
+    <w:rPr>
+      <w:rFonts w:ascii="Courier New" w:cs="Courier New" w:eastAsia="Courier New" w:hAnsi="Courier New"/>
+      <w:sz w:val="18"/>
+      <w:szCs w:val="18"/>
+    </w:rPr>
+  </w:style>
+  <w:style w:customStyle="1" w:styleId="TitlePageYear" w:type="paragraph">
+    <w:name w:val="Title Page Year"/>
+    <w:basedOn w:val="TitlePageLocation"/>
     <w:qFormat/>
     <w:uiPriority w:val="99"/>
     <w:pPr>
       <w:widowControl/>
       <w:spacing w:after="0" w:before="0" w:line="360" w:lineRule="auto"/>
-      <w:ind w:left="283"/>
+      <w:ind w:firstLine="0"/>
+      <w:jc w:val="center"/>
     </w:pPr>
     <w:rPr>
       <w:rFonts w:ascii="Times New Roman" w:cs="Times New Roman" w:eastAsia="Times New Roman" w:hAnsi="Times New Roman"/>
@@ -10556,15 +10550,21 @@
       <w:szCs w:val="24"/>
     </w:rPr>
   </w:style>
-  <w:style w:customStyle="1" w:styleId="DecValTok" w:type="character">
-    <w:name w:val="DecVal Token"/>
+  <w:style w:customStyle="1" w:styleId="TitlePageLocation" w:type="paragraph">
+    <w:name w:val="Title Page Location"/>
+    <w:basedOn w:val="Normal"/>
     <w:qFormat/>
     <w:uiPriority w:val="99"/>
-    <w:rPr>
-      <w:rFonts w:ascii="Courier New" w:cs="Courier New" w:eastAsia="Courier New" w:hAnsi="Courier New"/>
-      <w:sz w:val="18"/>
-      <w:szCs w:val="18"/>
-      <w:color w:val="40a070"/>
+    <w:pPr>
+      <w:widowControl/>
+      <w:spacing w:after="0" w:before="0" w:line="360" w:lineRule="auto"/>
+      <w:ind w:firstLine="0"/>
+      <w:jc w:val="center"/>
+    </w:pPr>
+    <w:rPr>
+      <w:rFonts w:ascii="Times New Roman" w:cs="Times New Roman" w:eastAsia="Times New Roman" w:hAnsi="Times New Roman"/>
+      <w:sz w:val="24"/>
+      <w:szCs w:val="24"/>
     </w:rPr>
   </w:style>
   <w:style w:type="paragraph" w:customStyle="1" w:styleId="Heading1">

</xml_diff>

<commit_message>
Deploy ABNT monograph from 906b3696
</commit_message>
<xml_diff>
--- a/monografia.docx
+++ b/monografia.docx
@@ -33,7 +33,7 @@
     <w:p>
       <w:pPr>
         <w:pStyle w:val="CoverLocation"/>
-        <w:framePr w:y="14604" w:hAnchor="margin" w:wrap="none" w:xAlign="center" w:vAnchor="page"/>
+        <w:framePr w:xAlign="center" w:wrap="none" w:hAnchor="margin" w:vAnchor="page" w:y="14604"/>
       </w:pPr>
       <w:r>
         <w:t>Online</w:t>
@@ -42,7 +42,7 @@
     <w:p>
       <w:pPr>
         <w:pStyle w:val="CoverYear"/>
-        <w:framePr w:y="15104" w:hAnchor="margin" w:wrap="none" w:xAlign="center" w:vAnchor="page"/>
+        <w:framePr w:xAlign="center" w:wrap="none" w:hAnchor="margin" w:vAnchor="page" w:y="15104"/>
       </w:pPr>
       <w:r>
         <w:t>2026</w:t>
@@ -52,8 +52,8 @@
       <w:pPr>
         <w:sectPr>
           <w:type w:val="oddPage"/>
-          <w:pgSz w:w="11906" w:orient="portrait" w:h="16838"/>
-          <w:pgMar w:footer="709" w:right="1134" w:top="1701" w:header="709" w:left="1701" w:bottom="1134" w:gutter="0"/>
+          <w:pgSz w:h="16838" w:orient="portrait" w:w="11906"/>
+          <w:pgMar w:bottom="1134" w:gutter="0" w:footer="709" w:left="1701" w:header="709" w:top="1701" w:right="1134"/>
           <w:cols w:space="708"/>
           <w:docGrid w:linePitch="360"/>
         </w:sectPr>
@@ -109,7 +109,7 @@
     <w:p>
       <w:pPr>
         <w:pStyle w:val="TitlePageLocation"/>
-        <w:framePr w:y="14604" w:hAnchor="margin" w:wrap="none" w:xAlign="center" w:vAnchor="page"/>
+        <w:framePr w:xAlign="center" w:wrap="none" w:hAnchor="margin" w:vAnchor="page" w:y="14604"/>
       </w:pPr>
       <w:r>
         <w:t>Online</w:t>
@@ -118,7 +118,7 @@
     <w:p>
       <w:pPr>
         <w:pStyle w:val="TitlePageYear"/>
-        <w:framePr w:y="15104" w:hAnchor="margin" w:wrap="none" w:xAlign="center" w:vAnchor="page"/>
+        <w:framePr w:xAlign="center" w:wrap="none" w:hAnchor="margin" w:vAnchor="page" w:y="15104"/>
       </w:pPr>
       <w:r>
         <w:t>2026</w:t>
@@ -126,7 +126,7 @@
     </w:p>
     <w:p>
       <w:pPr>
-        <w:spacing w:after="0" w:line="240" w:lineRule="auto" w:before="0"/>
+        <w:spacing w:lineRule="auto" w:before="0" w:line="240" w:after="0"/>
       </w:pPr>
       <w:r>
         <w:br w:type="page"/>
@@ -152,7 +152,7 @@
       </w:tblPr>
       <w:tr>
         <w:trPr>
-          <w:trHeight w:val="13700" w:hRule="exact"/>
+          <w:trHeight w:hRule="exact" w:val="13700"/>
         </w:trPr>
         <w:tc>
           <w:tcPr>
@@ -178,7 +178,7 @@
     </w:tbl>
     <w:p>
       <w:pPr>
-        <w:spacing w:after="0" w:line="240" w:lineRule="auto" w:before="0"/>
+        <w:spacing w:lineRule="auto" w:before="0" w:line="240" w:after="0"/>
       </w:pPr>
       <w:r>
         <w:br w:type="page"/>
@@ -202,7 +202,7 @@
     </w:p>
     <w:p>
       <w:pPr>
-        <w:spacing w:after="0" w:line="240" w:lineRule="auto" w:before="0"/>
+        <w:spacing w:lineRule="auto" w:before="0" w:line="240" w:after="0"/>
       </w:pPr>
       <w:r>
         <w:br w:type="page"/>
@@ -228,7 +228,7 @@
       </w:tblPr>
       <w:tr>
         <w:trPr>
-          <w:trHeight w:val="13700" w:hRule="exact"/>
+          <w:trHeight w:hRule="exact" w:val="13700"/>
         </w:trPr>
         <w:tc>
           <w:tcPr>
@@ -255,7 +255,7 @@
     </w:tbl>
     <w:p>
       <w:pPr>
-        <w:spacing w:after="0" w:line="240" w:lineRule="auto" w:before="0"/>
+        <w:spacing w:lineRule="auto" w:before="0" w:line="240" w:after="0"/>
       </w:pPr>
       <w:r>
         <w:br w:type="page"/>
@@ -305,7 +305,7 @@
     </w:p>
     <w:p>
       <w:pPr>
-        <w:spacing w:after="0" w:line="240" w:lineRule="auto" w:before="0"/>
+        <w:spacing w:lineRule="auto" w:before="0" w:line="240" w:after="0"/>
       </w:pPr>
       <w:r>
         <w:br w:type="page"/>
@@ -329,7 +329,7 @@
     </w:p>
     <w:p>
       <w:pPr>
-        <w:spacing w:after="0" w:line="240" w:lineRule="auto" w:before="0"/>
+        <w:spacing w:lineRule="auto" w:before="0" w:line="240" w:after="0"/>
       </w:pPr>
       <w:r>
         <w:br w:type="page"/>
@@ -347,7 +347,7 @@
       <w:pPr>
         <w:pStyle w:val="TOC1"/>
         <w:tabs>
-          <w:tab w:pos="9350" w:val="right" w:leader="dot"/>
+          <w:tab w:val="right" w:leader="dot" w:pos="9350"/>
         </w:tabs>
       </w:pPr>
       <w:hyperlink w:anchor="fig-capybara">
@@ -378,7 +378,7 @@
       <w:pPr>
         <w:pStyle w:val="TOC1"/>
         <w:tabs>
-          <w:tab w:pos="9350" w:val="right" w:leader="dot"/>
+          <w:tab w:val="right" w:leader="dot" w:pos="9350"/>
         </w:tabs>
       </w:pPr>
       <w:hyperlink w:anchor="puml-fluxo-documento">
@@ -407,7 +407,7 @@
     </w:p>
     <w:p>
       <w:pPr>
-        <w:spacing w:after="0" w:line="240" w:lineRule="auto" w:before="0"/>
+        <w:spacing w:lineRule="auto" w:before="0" w:line="240" w:after="0"/>
       </w:pPr>
       <w:r>
         <w:br w:type="page"/>
@@ -425,7 +425,7 @@
       <w:pPr>
         <w:pStyle w:val="TOC1"/>
         <w:tabs>
-          <w:tab w:pos="9350" w:val="right" w:leader="dot"/>
+          <w:tab w:val="right" w:leader="dot" w:pos="9350"/>
         </w:tabs>
       </w:pPr>
       <w:hyperlink w:anchor="tab-source-syntax">
@@ -456,7 +456,7 @@
       <w:pPr>
         <w:pStyle w:val="TOC1"/>
         <w:tabs>
-          <w:tab w:pos="9350" w:val="right" w:leader="dot"/>
+          <w:tab w:val="right" w:leader="dot" w:pos="9350"/>
         </w:tabs>
       </w:pPr>
       <w:hyperlink w:anchor="tab-elementos-pretextuais">
@@ -487,7 +487,7 @@
       <w:pPr>
         <w:pStyle w:val="TOC1"/>
         <w:tabs>
-          <w:tab w:pos="9350" w:val="right" w:leader="dot"/>
+          <w:tab w:val="right" w:leader="dot" w:pos="9350"/>
         </w:tabs>
       </w:pPr>
       <w:hyperlink w:anchor="tab-dados-regionais">
@@ -516,7 +516,7 @@
     </w:p>
     <w:p>
       <w:pPr>
-        <w:spacing w:after="0" w:line="240" w:lineRule="auto" w:before="0"/>
+        <w:spacing w:lineRule="auto" w:before="0" w:line="240" w:after="0"/>
       </w:pPr>
       <w:r>
         <w:br w:type="page"/>
@@ -651,7 +651,7 @@
     </w:p>
     <w:p>
       <w:pPr>
-        <w:spacing w:after="0" w:line="240" w:lineRule="auto" w:before="0"/>
+        <w:spacing w:lineRule="auto" w:before="0" w:line="240" w:after="0"/>
       </w:pPr>
       <w:r>
         <w:br w:type="page"/>
@@ -683,14 +683,14 @@
     </w:p>
     <w:p>
       <w:pPr>
-        <w:spacing w:after="0" w:line="240" w:lineRule="auto" w:before="0"/>
+        <w:spacing w:lineRule="auto" w:before="0" w:line="240" w:after="0"/>
         <w:sectPr>
-          <w:headerReference r:id="rId92" w:type="even"/>
-          <w:headerReference r:id="rId91" w:type="default"/>
-          <w:headerReference r:id="rId91" w:type="first"/>
-          <w:pgSz w:w="11906" w:h="16838"/>
-          <w:pgMar w:bottom="1134" w:top="1701" w:left="1701" w:right="1134" w:header="709" w:footer="709" w:gutter="0"/>
-          <w:pgNumType w:start="1" w:fmt="lowerRoman"/>
+          <w:headerReference w:type="even" r:id="rId92"/>
+          <w:headerReference w:type="default" r:id="rId91"/>
+          <w:headerReference w:type="first" r:id="rId91"/>
+          <w:pgSz w:h="16838" w:w="11906"/>
+          <w:pgMar w:header="709" w:right="1134" w:top="1701" w:footer="709" w:left="1701" w:gutter="0" w:bottom="1134"/>
+          <w:pgNumType w:fmt="lowerRoman" w:start="1"/>
           <w:cols w:space="708"/>
           <w:titlePg/>
           <w:docGrid w:linePitch="360"/>
@@ -792,12 +792,12 @@
     </w:p>
     <w:p>
       <w:pPr>
-        <w:spacing w:after="0" w:line="20" w:lineRule="exact" w:before="0"/>
+        <w:spacing w:lineRule="exact" w:before="0" w:line="20" w:after="0"/>
         <w:rPr>
           <w:sz w:val="2"/>
         </w:rPr>
       </w:pPr>
-      <w:bookmarkStart w:id="92191" w:name="fig-capybara"/>
+      <w:bookmarkStart w:name="fig-capybara" w:id="92191"/>
       <w:bookmarkEnd w:id="92191"/>
     </w:p>
     <w:p>
@@ -924,12 +924,12 @@
     </w:p>
     <w:p>
       <w:pPr>
-        <w:spacing w:after="0" w:line="20" w:lineRule="exact" w:before="0"/>
+        <w:spacing w:lineRule="exact" w:before="0" w:line="20" w:after="0"/>
         <w:rPr>
           <w:sz w:val="2"/>
         </w:rPr>
       </w:pPr>
-      <w:bookmarkStart w:id="34069" w:name="src-sintaxe-comparacao"/>
+      <w:bookmarkStart w:name="src-sintaxe-comparacao" w:id="34069"/>
       <w:bookmarkEnd w:id="34069"/>
     </w:p>
     <w:p>
@@ -963,10 +963,10 @@
       <w:pPr>
         <w:pStyle w:val="SourceCode"/>
         <w:pBdr>
-          <w:top w:space="1" w:val="single" w:color="000000" w:sz="8"/>
-          <w:left w:space="4" w:val="single" w:color="000000" w:sz="8"/>
-          <w:bottom w:space="1" w:val="single" w:color="000000" w:sz="8"/>
-          <w:right w:space="4" w:val="single" w:color="000000" w:sz="8"/>
+          <w:top w:val="single" w:space="1" w:color="000000" w:sz="8"/>
+          <w:left w:val="single" w:space="4" w:color="000000" w:sz="8"/>
+          <w:bottom w:val="single" w:space="1" w:color="000000" w:sz="8"/>
+          <w:right w:val="single" w:space="4" w:color="000000" w:sz="8"/>
         </w:pBdr>
       </w:pPr>
       <w:r>
@@ -1799,12 +1799,12 @@
     </w:p>
     <w:p>
       <w:pPr>
-        <w:spacing w:after="0" w:line="20" w:lineRule="exact" w:before="0"/>
+        <w:spacing w:lineRule="exact" w:before="0" w:line="20" w:after="0"/>
         <w:rPr>
           <w:sz w:val="2"/>
         </w:rPr>
       </w:pPr>
-      <w:bookmarkStart w:id="88263" w:name="echarts-abnt-types"/>
+      <w:bookmarkStart w:name="echarts-abnt-types" w:id="88263"/>
       <w:bookmarkEnd w:id="88263"/>
     </w:p>
     <w:p>
@@ -1907,12 +1907,12 @@
     </w:p>
     <w:p>
       <w:pPr>
-        <w:spacing w:after="0" w:line="20" w:lineRule="exact" w:before="0"/>
+        <w:spacing w:lineRule="exact" w:before="0" w:line="20" w:after="0"/>
         <w:rPr>
           <w:sz w:val="2"/>
         </w:rPr>
       </w:pPr>
-      <w:bookmarkStart w:id="95399" w:name="echarts-curva-gauss"/>
+      <w:bookmarkStart w:name="echarts-curva-gauss" w:id="95399"/>
       <w:bookmarkEnd w:id="95399"/>
     </w:p>
     <w:p>
@@ -2040,12 +2040,12 @@
     </w:p>
     <w:p>
       <w:pPr>
-        <w:spacing w:after="0" w:line="20" w:lineRule="exact" w:before="0"/>
+        <w:spacing w:lineRule="exact" w:before="0" w:line="20" w:after="0"/>
         <w:rPr>
           <w:sz w:val="2"/>
         </w:rPr>
       </w:pPr>
-      <w:bookmarkStart w:id="97029" w:name="puml-fluxo-documento"/>
+      <w:bookmarkStart w:name="puml-fluxo-documento" w:id="97029"/>
       <w:bookmarkEnd w:id="97029"/>
     </w:p>
     <w:p>
@@ -2403,12 +2403,12 @@
     </w:p>
     <w:p>
       <w:pPr>
-        <w:spacing w:after="0" w:line="20" w:lineRule="exact" w:before="0"/>
+        <w:spacing w:lineRule="exact" w:before="0" w:line="20" w:after="0"/>
         <w:rPr>
           <w:sz w:val="2"/>
         </w:rPr>
       </w:pPr>
-      <w:bookmarkStart w:id="33598" w:name="tab-source-syntax"/>
+      <w:bookmarkStart w:name="tab-source-syntax" w:id="33598"/>
       <w:bookmarkEnd w:id="33598"/>
     </w:p>
     <w:p>
@@ -2441,12 +2441,12 @@
     <w:tbl>
       <w:tblPr>
         <w:tblStyle w:val="Table"/>
-        <w:tblW w:w="5000" w:type="pct"/>
+        <w:tblW w:type="pct" w:w="5000"/>
         <w:tblLook w:firstRow="1" w:lastRow="0" w:firstColumn="0" w:lastColumn="0" w:noHBand="0" w:noVBand="0" w:val="0020"/>
         <w:tblBorders>
-          <w:top w:space="0" w:val="single" w:color="000000" w:sz="8"/>
+          <w:top w:val="single" w:space="0" w:color="000000" w:sz="8"/>
           <w:left w:val="nil"/>
-          <w:bottom w:space="0" w:val="single" w:color="000000" w:sz="8"/>
+          <w:bottom w:val="single" w:space="0" w:color="000000" w:sz="8"/>
           <w:right w:val="nil"/>
           <w:insideH w:val="nil"/>
           <w:insideV w:val="nil"/>
@@ -2463,13 +2463,13 @@
         <w:tc>
           <w:tcPr>
             <w:tcBorders>
-              <w:bottom w:space="0" w:val="single" w:color="000000" w:sz="4"/>
+              <w:bottom w:val="single" w:space="0" w:color="000000" w:sz="4"/>
             </w:tcBorders>
           </w:tcPr>
           <w:p>
             <w:pPr>
               <w:pStyle w:val="Compact"/>
-              <w:ind w:right="0" w:firstLine="0" w:left="0"/>
+              <w:ind w:firstLine="0" w:right="0" w:left="0"/>
             </w:pPr>
             <w:r>
               <w:t xml:space="preserve">Sintaxe</w:t>
@@ -2479,13 +2479,13 @@
         <w:tc>
           <w:tcPr>
             <w:tcBorders>
-              <w:bottom w:space="0" w:val="single" w:color="000000" w:sz="4"/>
+              <w:bottom w:val="single" w:space="0" w:color="000000" w:sz="4"/>
             </w:tcBorders>
           </w:tcPr>
           <w:p>
             <w:pPr>
               <w:pStyle w:val="Compact"/>
-              <w:ind w:right="0" w:firstLine="0" w:left="0"/>
+              <w:ind w:firstLine="0" w:right="0" w:left="0"/>
             </w:pPr>
             <w:r>
               <w:t xml:space="preserve">Resultado</w:t>
@@ -2499,7 +2499,7 @@
           <w:p>
             <w:pPr>
               <w:pStyle w:val="Compact"/>
-              <w:ind w:right="0" w:firstLine="0" w:left="0"/>
+              <w:ind w:firstLine="0" w:right="0" w:left="0"/>
             </w:pPr>
             <w:r>
               <w:t xml:space="preserve">source="Autor"</w:t>
@@ -2511,7 +2511,7 @@
           <w:p>
             <w:pPr>
               <w:pStyle w:val="Compact"/>
-              <w:ind w:right="0" w:firstLine="0" w:left="0"/>
+              <w:ind w:firstLine="0" w:right="0" w:left="0"/>
             </w:pPr>
             <w:r>
               <w:t xml:space="preserve">Fonte: Autor</w:t>
@@ -2525,7 +2525,7 @@
           <w:p>
             <w:pPr>
               <w:pStyle w:val="Compact"/>
-              <w:ind w:right="0" w:firstLine="0" w:left="0"/>
+              <w:ind w:firstLine="0" w:right="0" w:left="0"/>
             </w:pPr>
             <w:r>
               <w:t xml:space="preserve">source="@silva2024"</w:t>
@@ -2537,7 +2537,7 @@
           <w:p>
             <w:pPr>
               <w:pStyle w:val="Compact"/>
-              <w:ind w:right="0" w:firstLine="0" w:left="0"/>
+              <w:ind w:firstLine="0" w:right="0" w:left="0"/>
             </w:pPr>
             <w:r>
               <w:t xml:space="preserve">Fonte: (SILVA 2024) — via citeproc</w:t>
@@ -2551,7 +2551,7 @@
           <w:p>
             <w:pPr>
               <w:pStyle w:val="Compact"/>
-              <w:ind w:right="0" w:firstLine="0" w:left="0"/>
+              <w:ind w:firstLine="0" w:right="0" w:left="0"/>
             </w:pPr>
             <w:r>
               <w:t xml:space="preserve">(omitido)</w:t>
@@ -2563,7 +2563,7 @@
           <w:p>
             <w:pPr>
               <w:pStyle w:val="Compact"/>
-              <w:ind w:right="0" w:firstLine="0" w:left="0"/>
+              <w:ind w:firstLine="0" w:right="0" w:left="0"/>
             </w:pPr>
             <w:r>
               <w:t xml:space="preserve">Fonte: Elaborado pelo autor</w:t>
@@ -2850,12 +2850,12 @@
     </w:p>
     <w:p>
       <w:pPr>
-        <w:spacing w:after="0" w:line="20" w:lineRule="exact" w:before="0"/>
+        <w:spacing w:lineRule="exact" w:before="0" w:line="20" w:after="0"/>
         <w:rPr>
           <w:sz w:val="2"/>
         </w:rPr>
       </w:pPr>
-      <w:bookmarkStart w:id="63692" w:name="src-diferenca-tabela-quadro"/>
+      <w:bookmarkStart w:name="src-diferenca-tabela-quadro" w:id="63692"/>
       <w:bookmarkEnd w:id="63692"/>
     </w:p>
     <w:p>
@@ -2889,10 +2889,10 @@
       <w:pPr>
         <w:pStyle w:val="SourceCode"/>
         <w:pBdr>
-          <w:top w:space="1" w:val="single" w:color="000000" w:sz="8"/>
-          <w:left w:space="4" w:val="single" w:color="000000" w:sz="8"/>
-          <w:bottom w:space="1" w:val="single" w:color="000000" w:sz="8"/>
-          <w:right w:space="4" w:val="single" w:color="000000" w:sz="8"/>
+          <w:top w:val="single" w:space="1" w:color="000000" w:sz="8"/>
+          <w:left w:val="single" w:space="4" w:color="000000" w:sz="8"/>
+          <w:bottom w:val="single" w:space="1" w:color="000000" w:sz="8"/>
+          <w:right w:val="single" w:space="4" w:color="000000" w:sz="8"/>
         </w:pBdr>
       </w:pPr>
       <w:r>
@@ -3056,12 +3056,12 @@
     </w:p>
     <w:p>
       <w:pPr>
-        <w:spacing w:after="0" w:line="20" w:lineRule="exact" w:before="0"/>
+        <w:spacing w:lineRule="exact" w:before="0" w:line="20" w:after="0"/>
         <w:rPr>
           <w:sz w:val="2"/>
         </w:rPr>
       </w:pPr>
-      <w:bookmarkStart w:id="12578" w:name="tab-elementos-pretextuais"/>
+      <w:bookmarkStart w:name="tab-elementos-pretextuais" w:id="12578"/>
       <w:bookmarkEnd w:id="12578"/>
     </w:p>
     <w:p>
@@ -3094,12 +3094,12 @@
     <w:tbl>
       <w:tblPr>
         <w:tblStyle w:val="Table"/>
-        <w:tblW w:w="5000" w:type="pct"/>
+        <w:tblW w:type="pct" w:w="5000"/>
         <w:tblLook w:firstRow="1" w:lastRow="0" w:firstColumn="0" w:lastColumn="0" w:noHBand="0" w:noVBand="0" w:val="0020"/>
         <w:tblBorders>
-          <w:top w:space="0" w:val="single" w:color="000000" w:sz="8"/>
+          <w:top w:val="single" w:space="0" w:color="000000" w:sz="8"/>
           <w:left w:val="nil"/>
-          <w:bottom w:space="0" w:val="single" w:color="000000" w:sz="8"/>
+          <w:bottom w:val="single" w:space="0" w:color="000000" w:sz="8"/>
           <w:right w:val="nil"/>
           <w:insideH w:val="nil"/>
           <w:insideV w:val="nil"/>
@@ -3117,14 +3117,14 @@
         <w:tc>
           <w:tcPr>
             <w:tcBorders>
-              <w:bottom w:space="0" w:val="single" w:color="000000" w:sz="4"/>
+              <w:bottom w:val="single" w:space="0" w:color="000000" w:sz="4"/>
             </w:tcBorders>
           </w:tcPr>
           <w:p>
             <w:pPr>
               <w:pStyle w:val="Compact"/>
               <w:jc w:val="left"/>
-              <w:ind w:right="0" w:firstLine="0" w:left="0"/>
+              <w:ind w:firstLine="0" w:right="0" w:left="0"/>
             </w:pPr>
             <w:r>
               <w:t xml:space="preserve">Elemento</w:t>
@@ -3134,14 +3134,14 @@
         <w:tc>
           <w:tcPr>
             <w:tcBorders>
-              <w:bottom w:space="0" w:val="single" w:color="000000" w:sz="4"/>
+              <w:bottom w:val="single" w:space="0" w:color="000000" w:sz="4"/>
             </w:tcBorders>
           </w:tcPr>
           <w:p>
             <w:pPr>
               <w:pStyle w:val="Compact"/>
               <w:jc w:val="center"/>
-              <w:ind w:right="0" w:firstLine="0" w:left="0"/>
+              <w:ind w:firstLine="0" w:right="0" w:left="0"/>
             </w:pPr>
             <w:r>
               <w:t xml:space="preserve">Obrigatório</w:t>
@@ -3151,14 +3151,14 @@
         <w:tc>
           <w:tcPr>
             <w:tcBorders>
-              <w:bottom w:space="0" w:val="single" w:color="000000" w:sz="4"/>
+              <w:bottom w:val="single" w:space="0" w:color="000000" w:sz="4"/>
             </w:tcBorders>
           </w:tcPr>
           <w:p>
             <w:pPr>
               <w:pStyle w:val="Compact"/>
               <w:jc w:val="left"/>
-              <w:ind w:right="0" w:firstLine="0" w:left="0"/>
+              <w:ind w:firstLine="0" w:right="0" w:left="0"/>
             </w:pPr>
             <w:r>
               <w:t xml:space="preserve">Descrição</w:t>
@@ -3173,7 +3173,7 @@
             <w:pPr>
               <w:pStyle w:val="Compact"/>
               <w:jc w:val="left"/>
-              <w:ind w:right="0" w:firstLine="0" w:left="0"/>
+              <w:ind w:firstLine="0" w:right="0" w:left="0"/>
             </w:pPr>
             <w:r>
               <w:t xml:space="preserve">Capa</w:t>
@@ -3186,7 +3186,7 @@
             <w:pPr>
               <w:pStyle w:val="Compact"/>
               <w:jc w:val="center"/>
-              <w:ind w:right="0" w:firstLine="0" w:left="0"/>
+              <w:ind w:firstLine="0" w:right="0" w:left="0"/>
             </w:pPr>
             <w:r>
               <w:t xml:space="preserve">Sim</w:t>
@@ -3199,7 +3199,7 @@
             <w:pPr>
               <w:pStyle w:val="Compact"/>
               <w:jc w:val="left"/>
-              <w:ind w:right="0" w:firstLine="0" w:left="0"/>
+              <w:ind w:firstLine="0" w:right="0" w:left="0"/>
             </w:pPr>
             <w:r>
               <w:t xml:space="preserve">Identificação do trabalho</w:t>
@@ -3214,7 +3214,7 @@
             <w:pPr>
               <w:pStyle w:val="Compact"/>
               <w:jc w:val="left"/>
-              <w:ind w:right="0" w:firstLine="0" w:left="0"/>
+              <w:ind w:firstLine="0" w:right="0" w:left="0"/>
             </w:pPr>
             <w:r>
               <w:t xml:space="preserve">Folha de rosto</w:t>
@@ -3227,7 +3227,7 @@
             <w:pPr>
               <w:pStyle w:val="Compact"/>
               <w:jc w:val="center"/>
-              <w:ind w:right="0" w:firstLine="0" w:left="0"/>
+              <w:ind w:firstLine="0" w:right="0" w:left="0"/>
             </w:pPr>
             <w:r>
               <w:t xml:space="preserve">Sim</w:t>
@@ -3240,7 +3240,7 @@
             <w:pPr>
               <w:pStyle w:val="Compact"/>
               <w:jc w:val="left"/>
-              <w:ind w:right="0" w:firstLine="0" w:left="0"/>
+              <w:ind w:firstLine="0" w:right="0" w:left="0"/>
             </w:pPr>
             <w:r>
               <w:t xml:space="preserve">Dados essenciais do trabalho</w:t>
@@ -3255,7 +3255,7 @@
             <w:pPr>
               <w:pStyle w:val="Compact"/>
               <w:jc w:val="left"/>
-              <w:ind w:right="0" w:firstLine="0" w:left="0"/>
+              <w:ind w:firstLine="0" w:right="0" w:left="0"/>
             </w:pPr>
             <w:r>
               <w:t xml:space="preserve">Ficha catalográfica</w:t>
@@ -3268,7 +3268,7 @@
             <w:pPr>
               <w:pStyle w:val="Compact"/>
               <w:jc w:val="center"/>
-              <w:ind w:right="0" w:firstLine="0" w:left="0"/>
+              <w:ind w:firstLine="0" w:right="0" w:left="0"/>
             </w:pPr>
             <w:r>
               <w:t xml:space="preserve">Não</w:t>
@@ -3281,7 +3281,7 @@
             <w:pPr>
               <w:pStyle w:val="Compact"/>
               <w:jc w:val="left"/>
-              <w:ind w:right="0" w:firstLine="0" w:left="0"/>
+              <w:ind w:firstLine="0" w:right="0" w:left="0"/>
             </w:pPr>
             <w:r>
               <w:t xml:space="preserve">Verso da folha de rosto</w:t>
@@ -3296,7 +3296,7 @@
             <w:pPr>
               <w:pStyle w:val="Compact"/>
               <w:jc w:val="left"/>
-              <w:ind w:right="0" w:firstLine="0" w:left="0"/>
+              <w:ind w:firstLine="0" w:right="0" w:left="0"/>
             </w:pPr>
             <w:r>
               <w:t xml:space="preserve">Errata</w:t>
@@ -3309,7 +3309,7 @@
             <w:pPr>
               <w:pStyle w:val="Compact"/>
               <w:jc w:val="center"/>
-              <w:ind w:right="0" w:firstLine="0" w:left="0"/>
+              <w:ind w:firstLine="0" w:right="0" w:left="0"/>
             </w:pPr>
             <w:r>
               <w:t xml:space="preserve">Não</w:t>
@@ -3322,7 +3322,7 @@
             <w:pPr>
               <w:pStyle w:val="Compact"/>
               <w:jc w:val="left"/>
-              <w:ind w:right="0" w:firstLine="0" w:left="0"/>
+              <w:ind w:firstLine="0" w:right="0" w:left="0"/>
             </w:pPr>
             <w:r>
               <w:t xml:space="preserve">Lista de correções</w:t>
@@ -3337,7 +3337,7 @@
             <w:pPr>
               <w:pStyle w:val="Compact"/>
               <w:jc w:val="left"/>
-              <w:ind w:right="0" w:firstLine="0" w:left="0"/>
+              <w:ind w:firstLine="0" w:right="0" w:left="0"/>
             </w:pPr>
             <w:r>
               <w:t xml:space="preserve">Folha de aprovação</w:t>
@@ -3350,7 +3350,7 @@
             <w:pPr>
               <w:pStyle w:val="Compact"/>
               <w:jc w:val="center"/>
-              <w:ind w:right="0" w:firstLine="0" w:left="0"/>
+              <w:ind w:firstLine="0" w:right="0" w:left="0"/>
             </w:pPr>
             <w:r>
               <w:t xml:space="preserve">Sim*</w:t>
@@ -3363,7 +3363,7 @@
             <w:pPr>
               <w:pStyle w:val="Compact"/>
               <w:jc w:val="left"/>
-              <w:ind w:right="0" w:firstLine="0" w:left="0"/>
+              <w:ind w:firstLine="0" w:right="0" w:left="0"/>
             </w:pPr>
             <w:r>
               <w:t xml:space="preserve">Assinaturas da banca</w:t>
@@ -3378,7 +3378,7 @@
             <w:pPr>
               <w:pStyle w:val="Compact"/>
               <w:jc w:val="left"/>
-              <w:ind w:right="0" w:firstLine="0" w:left="0"/>
+              <w:ind w:firstLine="0" w:right="0" w:left="0"/>
             </w:pPr>
             <w:r>
               <w:t xml:space="preserve">Dedicatória</w:t>
@@ -3391,7 +3391,7 @@
             <w:pPr>
               <w:pStyle w:val="Compact"/>
               <w:jc w:val="center"/>
-              <w:ind w:right="0" w:firstLine="0" w:left="0"/>
+              <w:ind w:firstLine="0" w:right="0" w:left="0"/>
             </w:pPr>
             <w:r>
               <w:t xml:space="preserve">Não</w:t>
@@ -3404,7 +3404,7 @@
             <w:pPr>
               <w:pStyle w:val="Compact"/>
               <w:jc w:val="left"/>
-              <w:ind w:right="0" w:firstLine="0" w:left="0"/>
+              <w:ind w:firstLine="0" w:right="0" w:left="0"/>
             </w:pPr>
             <w:r>
               <w:t xml:space="preserve">Homenagem a pessoas</w:t>
@@ -3419,7 +3419,7 @@
             <w:pPr>
               <w:pStyle w:val="Compact"/>
               <w:jc w:val="left"/>
-              <w:ind w:right="0" w:firstLine="0" w:left="0"/>
+              <w:ind w:firstLine="0" w:right="0" w:left="0"/>
             </w:pPr>
             <w:r>
               <w:t xml:space="preserve">Agradecimentos</w:t>
@@ -3432,7 +3432,7 @@
             <w:pPr>
               <w:pStyle w:val="Compact"/>
               <w:jc w:val="center"/>
-              <w:ind w:right="0" w:firstLine="0" w:left="0"/>
+              <w:ind w:firstLine="0" w:right="0" w:left="0"/>
             </w:pPr>
             <w:r>
               <w:t xml:space="preserve">Não</w:t>
@@ -3445,7 +3445,7 @@
             <w:pPr>
               <w:pStyle w:val="Compact"/>
               <w:jc w:val="left"/>
-              <w:ind w:right="0" w:firstLine="0" w:left="0"/>
+              <w:ind w:firstLine="0" w:right="0" w:left="0"/>
             </w:pPr>
             <w:r>
               <w:t xml:space="preserve">Reconhecimento a contribuições</w:t>
@@ -3460,7 +3460,7 @@
             <w:pPr>
               <w:pStyle w:val="Compact"/>
               <w:jc w:val="left"/>
-              <w:ind w:right="0" w:firstLine="0" w:left="0"/>
+              <w:ind w:firstLine="0" w:right="0" w:left="0"/>
             </w:pPr>
             <w:r>
               <w:t xml:space="preserve">Epígrafe</w:t>
@@ -3473,7 +3473,7 @@
             <w:pPr>
               <w:pStyle w:val="Compact"/>
               <w:jc w:val="center"/>
-              <w:ind w:right="0" w:firstLine="0" w:left="0"/>
+              <w:ind w:firstLine="0" w:right="0" w:left="0"/>
             </w:pPr>
             <w:r>
               <w:t xml:space="preserve">Não</w:t>
@@ -3486,7 +3486,7 @@
             <w:pPr>
               <w:pStyle w:val="Compact"/>
               <w:jc w:val="left"/>
-              <w:ind w:right="0" w:firstLine="0" w:left="0"/>
+              <w:ind w:firstLine="0" w:right="0" w:left="0"/>
             </w:pPr>
             <w:r>
               <w:t xml:space="preserve">Citação relacionada ao tema</w:t>
@@ -3501,7 +3501,7 @@
             <w:pPr>
               <w:pStyle w:val="Compact"/>
               <w:jc w:val="left"/>
-              <w:ind w:right="0" w:firstLine="0" w:left="0"/>
+              <w:ind w:firstLine="0" w:right="0" w:left="0"/>
             </w:pPr>
             <w:r>
               <w:t xml:space="preserve">Resumo em português</w:t>
@@ -3514,7 +3514,7 @@
             <w:pPr>
               <w:pStyle w:val="Compact"/>
               <w:jc w:val="center"/>
-              <w:ind w:right="0" w:firstLine="0" w:left="0"/>
+              <w:ind w:firstLine="0" w:right="0" w:left="0"/>
             </w:pPr>
             <w:r>
               <w:t xml:space="preserve">Sim</w:t>
@@ -3527,7 +3527,7 @@
             <w:pPr>
               <w:pStyle w:val="Compact"/>
               <w:jc w:val="left"/>
-              <w:ind w:right="0" w:firstLine="0" w:left="0"/>
+              <w:ind w:firstLine="0" w:right="0" w:left="0"/>
             </w:pPr>
             <w:r>
               <w:t xml:space="preserve">Síntese do trabalho</w:t>
@@ -3553,7 +3553,7 @@
             <w:pPr>
               <w:pStyle w:val="Compact"/>
               <w:jc w:val="left"/>
-              <w:ind w:right="0" w:firstLine="0" w:left="0"/>
+              <w:ind w:firstLine="0" w:right="0" w:left="0"/>
             </w:pPr>
             <w:r>
               <w:t xml:space="preserve">Resumo em língua estrangeira</w:t>
@@ -3566,7 +3566,7 @@
             <w:pPr>
               <w:pStyle w:val="Compact"/>
               <w:jc w:val="center"/>
-              <w:ind w:right="0" w:firstLine="0" w:left="0"/>
+              <w:ind w:firstLine="0" w:right="0" w:left="0"/>
             </w:pPr>
             <w:r>
               <w:t xml:space="preserve">Sim</w:t>
@@ -3579,7 +3579,7 @@
             <w:pPr>
               <w:pStyle w:val="Compact"/>
               <w:jc w:val="left"/>
-              <w:ind w:right="0" w:firstLine="0" w:left="0"/>
+              <w:ind w:firstLine="0" w:right="0" w:left="0"/>
             </w:pPr>
             <w:r>
               <w:t xml:space="preserve">Abstract</w:t>
@@ -3594,7 +3594,7 @@
             <w:pPr>
               <w:pStyle w:val="Compact"/>
               <w:jc w:val="left"/>
-              <w:ind w:right="0" w:firstLine="0" w:left="0"/>
+              <w:ind w:firstLine="0" w:right="0" w:left="0"/>
             </w:pPr>
             <w:r>
               <w:t xml:space="preserve">Lista de ilustrações</w:t>
@@ -3607,7 +3607,7 @@
             <w:pPr>
               <w:pStyle w:val="Compact"/>
               <w:jc w:val="center"/>
-              <w:ind w:right="0" w:firstLine="0" w:left="0"/>
+              <w:ind w:firstLine="0" w:right="0" w:left="0"/>
             </w:pPr>
             <w:r>
               <w:t xml:space="preserve">Não</w:t>
@@ -3620,7 +3620,7 @@
             <w:pPr>
               <w:pStyle w:val="Compact"/>
               <w:jc w:val="left"/>
-              <w:ind w:right="0" w:firstLine="0" w:left="0"/>
+              <w:ind w:firstLine="0" w:right="0" w:left="0"/>
             </w:pPr>
             <w:r>
               <w:t xml:space="preserve">Índice de figuras</w:t>
@@ -3635,7 +3635,7 @@
             <w:pPr>
               <w:pStyle w:val="Compact"/>
               <w:jc w:val="left"/>
-              <w:ind w:right="0" w:firstLine="0" w:left="0"/>
+              <w:ind w:firstLine="0" w:right="0" w:left="0"/>
             </w:pPr>
             <w:r>
               <w:t xml:space="preserve">Lista de tabelas</w:t>
@@ -3648,7 +3648,7 @@
             <w:pPr>
               <w:pStyle w:val="Compact"/>
               <w:jc w:val="center"/>
-              <w:ind w:right="0" w:firstLine="0" w:left="0"/>
+              <w:ind w:firstLine="0" w:right="0" w:left="0"/>
             </w:pPr>
             <w:r>
               <w:t xml:space="preserve">Não</w:t>
@@ -3661,7 +3661,7 @@
             <w:pPr>
               <w:pStyle w:val="Compact"/>
               <w:jc w:val="left"/>
-              <w:ind w:right="0" w:firstLine="0" w:left="0"/>
+              <w:ind w:firstLine="0" w:right="0" w:left="0"/>
             </w:pPr>
             <w:r>
               <w:t xml:space="preserve">Índice de tabelas</w:t>
@@ -3676,7 +3676,7 @@
             <w:pPr>
               <w:pStyle w:val="Compact"/>
               <w:jc w:val="left"/>
-              <w:ind w:right="0" w:firstLine="0" w:left="0"/>
+              <w:ind w:firstLine="0" w:right="0" w:left="0"/>
             </w:pPr>
             <w:r>
               <w:t xml:space="preserve">Lista de abreviaturas</w:t>
@@ -3689,7 +3689,7 @@
             <w:pPr>
               <w:pStyle w:val="Compact"/>
               <w:jc w:val="center"/>
-              <w:ind w:right="0" w:firstLine="0" w:left="0"/>
+              <w:ind w:firstLine="0" w:right="0" w:left="0"/>
             </w:pPr>
             <w:r>
               <w:t xml:space="preserve">Não</w:t>
@@ -3702,7 +3702,7 @@
             <w:pPr>
               <w:pStyle w:val="Compact"/>
               <w:jc w:val="left"/>
-              <w:ind w:right="0" w:firstLine="0" w:left="0"/>
+              <w:ind w:firstLine="0" w:right="0" w:left="0"/>
             </w:pPr>
             <w:r>
               <w:t xml:space="preserve">Glossário de siglas</w:t>
@@ -3717,7 +3717,7 @@
             <w:pPr>
               <w:pStyle w:val="Compact"/>
               <w:jc w:val="left"/>
-              <w:ind w:right="0" w:firstLine="0" w:left="0"/>
+              <w:ind w:firstLine="0" w:right="0" w:left="0"/>
             </w:pPr>
             <w:r>
               <w:t xml:space="preserve">Sumário</w:t>
@@ -3730,7 +3730,7 @@
             <w:pPr>
               <w:pStyle w:val="Compact"/>
               <w:jc w:val="center"/>
-              <w:ind w:right="0" w:firstLine="0" w:left="0"/>
+              <w:ind w:firstLine="0" w:right="0" w:left="0"/>
             </w:pPr>
             <w:r>
               <w:t xml:space="preserve">Sim</w:t>
@@ -3743,7 +3743,7 @@
             <w:pPr>
               <w:pStyle w:val="Compact"/>
               <w:jc w:val="left"/>
-              <w:ind w:right="0" w:firstLine="0" w:left="0"/>
+              <w:ind w:firstLine="0" w:right="0" w:left="0"/>
             </w:pPr>
             <w:r>
               <w:t xml:space="preserve">Índice de conteúdo</w:t>
@@ -3824,12 +3824,12 @@
     </w:p>
     <w:p>
       <w:pPr>
-        <w:spacing w:after="0" w:line="20" w:lineRule="exact" w:before="0"/>
+        <w:spacing w:lineRule="exact" w:before="0" w:line="20" w:after="0"/>
         <w:rPr>
           <w:sz w:val="2"/>
         </w:rPr>
       </w:pPr>
-      <w:bookmarkStart w:id="45246" w:name="tab-dados-regionais"/>
+      <w:bookmarkStart w:name="tab-dados-regionais" w:id="45246"/>
       <w:bookmarkEnd w:id="45246"/>
     </w:p>
     <w:p>
@@ -3862,12 +3862,12 @@
     <w:tbl>
       <w:tblPr>
         <w:tblStyle w:val="Table"/>
-        <w:tblW w:w="5000" w:type="pct"/>
+        <w:tblW w:type="pct" w:w="5000"/>
         <w:tblLook w:firstRow="1" w:lastRow="0" w:firstColumn="0" w:lastColumn="0" w:noHBand="0" w:noVBand="0" w:val="0020"/>
         <w:tblBorders>
-          <w:top w:space="0" w:val="single" w:color="000000" w:sz="8"/>
+          <w:top w:val="single" w:space="0" w:color="000000" w:sz="8"/>
           <w:left w:val="nil"/>
-          <w:bottom w:space="0" w:val="single" w:color="000000" w:sz="8"/>
+          <w:bottom w:val="single" w:space="0" w:color="000000" w:sz="8"/>
           <w:right w:val="nil"/>
           <w:insideH w:val="nil"/>
           <w:insideV w:val="nil"/>
@@ -3886,13 +3886,13 @@
         <w:tc>
           <w:tcPr>
             <w:tcBorders>
-              <w:bottom w:space="0" w:val="single" w:color="000000" w:sz="4"/>
+              <w:bottom w:val="single" w:space="0" w:color="000000" w:sz="4"/>
             </w:tcBorders>
           </w:tcPr>
           <w:p>
             <w:pPr>
               <w:pStyle w:val="Compact"/>
-              <w:ind w:right="0" w:firstLine="0" w:left="0"/>
+              <w:ind w:firstLine="0" w:right="0" w:left="0"/>
             </w:pPr>
             <w:r>
               <w:t xml:space="preserve">Região</w:t>
@@ -3902,13 +3902,13 @@
         <w:tc>
           <w:tcPr>
             <w:tcBorders>
-              <w:bottom w:space="0" w:val="single" w:color="000000" w:sz="4"/>
+              <w:bottom w:val="single" w:space="0" w:color="000000" w:sz="4"/>
             </w:tcBorders>
           </w:tcPr>
           <w:p>
             <w:pPr>
               <w:pStyle w:val="Compact"/>
-              <w:ind w:right="0" w:firstLine="0" w:left="0"/>
+              <w:ind w:firstLine="0" w:right="0" w:left="0"/>
             </w:pPr>
             <w:r>
               <w:t xml:space="preserve">2022</w:t>
@@ -3918,13 +3918,13 @@
         <w:tc>
           <w:tcPr>
             <w:tcBorders>
-              <w:bottom w:space="0" w:val="single" w:color="000000" w:sz="4"/>
+              <w:bottom w:val="single" w:space="0" w:color="000000" w:sz="4"/>
             </w:tcBorders>
           </w:tcPr>
           <w:p>
             <w:pPr>
               <w:pStyle w:val="Compact"/>
-              <w:ind w:right="0" w:firstLine="0" w:left="0"/>
+              <w:ind w:firstLine="0" w:right="0" w:left="0"/>
             </w:pPr>
             <w:r>
               <w:t xml:space="preserve">2023</w:t>
@@ -3934,13 +3934,13 @@
         <w:tc>
           <w:tcPr>
             <w:tcBorders>
-              <w:bottom w:space="0" w:val="single" w:color="000000" w:sz="4"/>
+              <w:bottom w:val="single" w:space="0" w:color="000000" w:sz="4"/>
             </w:tcBorders>
           </w:tcPr>
           <w:p>
             <w:pPr>
               <w:pStyle w:val="Compact"/>
-              <w:ind w:right="0" w:firstLine="0" w:left="0"/>
+              <w:ind w:firstLine="0" w:right="0" w:left="0"/>
             </w:pPr>
             <w:r>
               <w:t xml:space="preserve">2024</w:t>
@@ -3954,7 +3954,7 @@
           <w:p>
             <w:pPr>
               <w:pStyle w:val="Compact"/>
-              <w:ind w:right="0" w:firstLine="0" w:left="0"/>
+              <w:ind w:firstLine="0" w:right="0" w:left="0"/>
             </w:pPr>
             <w:r>
               <w:t xml:space="preserve">Norte</w:t>
@@ -3966,7 +3966,7 @@
           <w:p>
             <w:pPr>
               <w:pStyle w:val="Compact"/>
-              <w:ind w:right="0" w:firstLine="0" w:left="0"/>
+              <w:ind w:firstLine="0" w:right="0" w:left="0"/>
             </w:pPr>
             <w:r>
               <w:t xml:space="preserve">150</w:t>
@@ -3978,7 +3978,7 @@
           <w:p>
             <w:pPr>
               <w:pStyle w:val="Compact"/>
-              <w:ind w:right="0" w:firstLine="0" w:left="0"/>
+              <w:ind w:firstLine="0" w:right="0" w:left="0"/>
             </w:pPr>
             <w:r>
               <w:t xml:space="preserve">175</w:t>
@@ -3990,7 +3990,7 @@
           <w:p>
             <w:pPr>
               <w:pStyle w:val="Compact"/>
-              <w:ind w:right="0" w:firstLine="0" w:left="0"/>
+              <w:ind w:firstLine="0" w:right="0" w:left="0"/>
             </w:pPr>
             <w:r>
               <w:t xml:space="preserve">200</w:t>
@@ -4004,7 +4004,7 @@
           <w:p>
             <w:pPr>
               <w:pStyle w:val="Compact"/>
-              <w:ind w:right="0" w:firstLine="0" w:left="0"/>
+              <w:ind w:firstLine="0" w:right="0" w:left="0"/>
             </w:pPr>
             <w:r>
               <w:t xml:space="preserve">Nordeste</w:t>
@@ -4016,7 +4016,7 @@
           <w:p>
             <w:pPr>
               <w:pStyle w:val="Compact"/>
-              <w:ind w:right="0" w:firstLine="0" w:left="0"/>
+              <w:ind w:firstLine="0" w:right="0" w:left="0"/>
             </w:pPr>
             <w:r>
               <w:t xml:space="preserve">280</w:t>
@@ -4028,7 +4028,7 @@
           <w:p>
             <w:pPr>
               <w:pStyle w:val="Compact"/>
-              <w:ind w:right="0" w:firstLine="0" w:left="0"/>
+              <w:ind w:firstLine="0" w:right="0" w:left="0"/>
             </w:pPr>
             <w:r>
               <w:t xml:space="preserve">310</w:t>
@@ -4040,7 +4040,7 @@
           <w:p>
             <w:pPr>
               <w:pStyle w:val="Compact"/>
-              <w:ind w:right="0" w:firstLine="0" w:left="0"/>
+              <w:ind w:firstLine="0" w:right="0" w:left="0"/>
             </w:pPr>
             <w:r>
               <w:t xml:space="preserve">350</w:t>
@@ -4054,7 +4054,7 @@
           <w:p>
             <w:pPr>
               <w:pStyle w:val="Compact"/>
-              <w:ind w:right="0" w:firstLine="0" w:left="0"/>
+              <w:ind w:firstLine="0" w:right="0" w:left="0"/>
             </w:pPr>
             <w:r>
               <w:t xml:space="preserve">Centro-Oeste</w:t>
@@ -4066,7 +4066,7 @@
           <w:p>
             <w:pPr>
               <w:pStyle w:val="Compact"/>
-              <w:ind w:right="0" w:firstLine="0" w:left="0"/>
+              <w:ind w:firstLine="0" w:right="0" w:left="0"/>
             </w:pPr>
             <w:r>
               <w:t xml:space="preserve">120</w:t>
@@ -4078,7 +4078,7 @@
           <w:p>
             <w:pPr>
               <w:pStyle w:val="Compact"/>
-              <w:ind w:right="0" w:firstLine="0" w:left="0"/>
+              <w:ind w:firstLine="0" w:right="0" w:left="0"/>
             </w:pPr>
             <w:r>
               <w:t xml:space="preserve">140</w:t>
@@ -4090,7 +4090,7 @@
           <w:p>
             <w:pPr>
               <w:pStyle w:val="Compact"/>
-              <w:ind w:right="0" w:firstLine="0" w:left="0"/>
+              <w:ind w:firstLine="0" w:right="0" w:left="0"/>
             </w:pPr>
             <w:r>
               <w:t xml:space="preserve">160</w:t>
@@ -4104,7 +4104,7 @@
           <w:p>
             <w:pPr>
               <w:pStyle w:val="Compact"/>
-              <w:ind w:right="0" w:firstLine="0" w:left="0"/>
+              <w:ind w:firstLine="0" w:right="0" w:left="0"/>
             </w:pPr>
             <w:r>
               <w:t xml:space="preserve">Sudeste</w:t>
@@ -4116,7 +4116,7 @@
           <w:p>
             <w:pPr>
               <w:pStyle w:val="Compact"/>
-              <w:ind w:right="0" w:firstLine="0" w:left="0"/>
+              <w:ind w:firstLine="0" w:right="0" w:left="0"/>
             </w:pPr>
             <w:r>
               <w:t xml:space="preserve">450</w:t>
@@ -4128,7 +4128,7 @@
           <w:p>
             <w:pPr>
               <w:pStyle w:val="Compact"/>
-              <w:ind w:right="0" w:firstLine="0" w:left="0"/>
+              <w:ind w:firstLine="0" w:right="0" w:left="0"/>
             </w:pPr>
             <w:r>
               <w:t xml:space="preserve">520</w:t>
@@ -4140,7 +4140,7 @@
           <w:p>
             <w:pPr>
               <w:pStyle w:val="Compact"/>
-              <w:ind w:right="0" w:firstLine="0" w:left="0"/>
+              <w:ind w:firstLine="0" w:right="0" w:left="0"/>
             </w:pPr>
             <w:r>
               <w:t xml:space="preserve">580</w:t>
@@ -4154,7 +4154,7 @@
           <w:p>
             <w:pPr>
               <w:pStyle w:val="Compact"/>
-              <w:ind w:right="0" w:firstLine="0" w:left="0"/>
+              <w:ind w:firstLine="0" w:right="0" w:left="0"/>
             </w:pPr>
             <w:r>
               <w:t xml:space="preserve">Sul</w:t>
@@ -4166,7 +4166,7 @@
           <w:p>
             <w:pPr>
               <w:pStyle w:val="Compact"/>
-              <w:ind w:right="0" w:firstLine="0" w:left="0"/>
+              <w:ind w:firstLine="0" w:right="0" w:left="0"/>
             </w:pPr>
             <w:r>
               <w:t xml:space="preserve">200</w:t>
@@ -4178,7 +4178,7 @@
           <w:p>
             <w:pPr>
               <w:pStyle w:val="Compact"/>
-              <w:ind w:right="0" w:firstLine="0" w:left="0"/>
+              <w:ind w:firstLine="0" w:right="0" w:left="0"/>
             </w:pPr>
             <w:r>
               <w:t xml:space="preserve">230</w:t>
@@ -4190,7 +4190,7 @@
           <w:p>
             <w:pPr>
               <w:pStyle w:val="Compact"/>
-              <w:ind w:right="0" w:firstLine="0" w:left="0"/>
+              <w:ind w:firstLine="0" w:right="0" w:left="0"/>
             </w:pPr>
             <w:r>
               <w:t xml:space="preserve">260</w:t>
@@ -4378,12 +4378,12 @@
     </w:p>
     <w:p>
       <w:pPr>
-        <w:spacing w:after="0" w:line="20" w:lineRule="exact" w:before="0"/>
+        <w:spacing w:lineRule="exact" w:before="0" w:line="20" w:after="0"/>
         <w:rPr>
           <w:sz w:val="2"/>
         </w:rPr>
       </w:pPr>
-      <w:bookmarkStart w:id="68158" w:name="src-vantagens-SpecCompiler"/>
+      <w:bookmarkStart w:name="src-vantagens-SpecCompiler" w:id="68158"/>
       <w:bookmarkEnd w:id="68158"/>
     </w:p>
     <w:p>
@@ -4417,10 +4417,10 @@
       <w:pPr>
         <w:pStyle w:val="SourceCode"/>
         <w:pBdr>
-          <w:top w:space="1" w:val="single" w:color="000000" w:sz="8"/>
-          <w:left w:space="4" w:val="single" w:color="000000" w:sz="8"/>
-          <w:bottom w:space="1" w:val="single" w:color="000000" w:sz="8"/>
-          <w:right w:space="4" w:val="single" w:color="000000" w:sz="8"/>
+          <w:top w:val="single" w:space="1" w:color="000000" w:sz="8"/>
+          <w:left w:val="single" w:space="4" w:color="000000" w:sz="8"/>
+          <w:bottom w:val="single" w:space="1" w:color="000000" w:sz="8"/>
+          <w:right w:val="single" w:space="4" w:color="000000" w:sz="8"/>
         </w:pBdr>
       </w:pPr>
       <w:r>
@@ -4602,12 +4602,12 @@
     </w:p>
     <w:p>
       <w:pPr>
-        <w:spacing w:after="0" w:line="20" w:lineRule="exact" w:before="0"/>
+        <w:spacing w:lineRule="exact" w:before="0" w:line="20" w:after="0"/>
         <w:rPr>
           <w:sz w:val="2"/>
         </w:rPr>
       </w:pPr>
-      <w:bookmarkStart w:id="73903" w:name="src-hello-world"/>
+      <w:bookmarkStart w:name="src-hello-world" w:id="73903"/>
       <w:bookmarkEnd w:id="73903"/>
     </w:p>
     <w:p>
@@ -4641,10 +4641,10 @@
       <w:pPr>
         <w:pStyle w:val="SourceCode"/>
         <w:pBdr>
-          <w:top w:space="1" w:val="single" w:color="000000" w:sz="8"/>
-          <w:left w:space="4" w:val="single" w:color="000000" w:sz="8"/>
-          <w:bottom w:space="1" w:val="single" w:color="000000" w:sz="8"/>
-          <w:right w:space="4" w:val="single" w:color="000000" w:sz="8"/>
+          <w:top w:val="single" w:space="1" w:color="000000" w:sz="8"/>
+          <w:left w:val="single" w:space="4" w:color="000000" w:sz="8"/>
+          <w:bottom w:val="single" w:space="1" w:color="000000" w:sz="8"/>
+          <w:right w:val="single" w:space="4" w:color="000000" w:sz="8"/>
         </w:pBdr>
       </w:pPr>
       <w:r>
@@ -5101,8 +5101,8 @@
     <w:p>
       <w:pPr>
         <w:tabs>
-          <w:tab w:val="center" w:pos="4680"/>
-          <w:tab w:val="right" w:pos="9360"/>
+          <w:tab w:pos="4680" w:val="center"/>
+          <w:tab w:pos="9360" w:val="right"/>
         </w:tabs>
       </w:pPr>
       <w:r>
@@ -5164,7 +5164,7 @@
       <w:r>
         <w:tab/>
       </w:r>
-      <w:bookmarkStart w:id="34962" w:name="math-pitagoras"/>
+      <w:bookmarkStart w:name="math-pitagoras" w:id="34962"/>
       <w:r>
         <w:t>(</w:t>
       </w:r>
@@ -5235,8 +5235,8 @@
     <w:p>
       <w:pPr>
         <w:tabs>
-          <w:tab w:val="center" w:pos="4680"/>
-          <w:tab w:val="right" w:pos="9360"/>
+          <w:tab w:pos="4680" w:val="center"/>
+          <w:tab w:pos="9360" w:val="right"/>
         </w:tabs>
       </w:pPr>
       <w:r>
@@ -5291,7 +5291,7 @@
       <w:r>
         <w:tab/>
       </w:r>
-      <w:bookmarkStart w:id="42851" w:name="math-bhaskara"/>
+      <w:bookmarkStart w:name="math-bhaskara" w:id="42851"/>
       <w:r>
         <w:t>(</w:t>
       </w:r>
@@ -5993,12 +5993,12 @@
     </w:p>
     <w:p>
       <w:pPr>
-        <w:spacing w:after="0" w:line="20" w:lineRule="exact" w:before="0"/>
+        <w:spacing w:lineRule="exact" w:before="0" w:line="20" w:after="0"/>
         <w:rPr>
           <w:sz w:val="2"/>
         </w:rPr>
       </w:pPr>
-      <w:bookmarkStart w:id="34627" w:name="echarts-xref-usage"/>
+      <w:bookmarkStart w:name="echarts-xref-usage" w:id="34627"/>
       <w:bookmarkEnd w:id="34627"/>
     </w:p>
     <w:p>
@@ -6402,7 +6402,7 @@
     </w:p>
     <w:p>
       <w:pPr>
-        <w:spacing w:after="0" w:line="240" w:lineRule="auto" w:before="0"/>
+        <w:spacing w:lineRule="auto" w:before="0" w:line="240" w:after="0"/>
       </w:pPr>
       <w:r>
         <w:br w:type="page"/>
@@ -6697,7 +6697,7 @@
         <w:rPr>
           <w:rStyle w:val="VerbatimChar"/>
         </w:rPr>
-        <w:t xml:space="preserve">select: toc</w:t>
+        <w:t xml:space="preserve">toc:</w:t>
       </w:r>
       <w:r>
         <w:t xml:space="preserve"> </w:t>
@@ -6718,7 +6718,7 @@
         <w:rPr>
           <w:rStyle w:val="VerbatimChar"/>
         </w:rPr>
-        <w:t xml:space="preserve">select: lof</w:t>
+        <w:t xml:space="preserve">lof:</w:t>
       </w:r>
       <w:r>
         <w:t xml:space="preserve"> </w:t>
@@ -6736,16 +6736,7 @@
         </w:numPr>
       </w:pPr>
       <w:r>
-        <w:rPr>
-          <w:rStyle w:val="VerbatimChar"/>
-        </w:rPr>
-        <w:t xml:space="preserve">select: sigla_list</w:t>
-      </w:r>
-      <w:r>
-        <w:t xml:space="preserve"> </w:t>
-      </w:r>
-      <w:r>
-        <w:t xml:space="preserve">— lista de siglas populada durante a compilação</w:t>
+        <w:t xml:space="preserve">[ABBREVIATION LIST] — lista de siglas populada durante a compilação</w:t>
       </w:r>
     </w:p>
     <w:p>
@@ -6954,7 +6945,7 @@
     </w:p>
     <w:p>
       <w:pPr>
-        <w:spacing w:after="0" w:line="240" w:lineRule="auto" w:before="0"/>
+        <w:spacing w:lineRule="auto" w:before="0" w:line="240" w:after="0"/>
       </w:pPr>
       <w:r>
         <w:br w:type="page"/>
@@ -8106,7 +8097,7 @@
         <w:rPr>
           <w:rStyle w:val="VerbatimChar"/>
         </w:rPr>
-        <w:t xml:space="preserve">`select: toc`        — Sumário</w:t>
+        <w:t xml:space="preserve">`toc:`        — Sumário</w:t>
       </w:r>
       <w:r>
         <w:br/>
@@ -8115,7 +8106,7 @@
         <w:rPr>
           <w:rStyle w:val="VerbatimChar"/>
         </w:rPr>
-        <w:t xml:space="preserve">`select: lof`        — Lista de figuras</w:t>
+        <w:t xml:space="preserve">`lof:`        — Lista de figuras</w:t>
       </w:r>
       <w:r>
         <w:br/>
@@ -8124,7 +8115,7 @@
         <w:rPr>
           <w:rStyle w:val="VerbatimChar"/>
         </w:rPr>
-        <w:t xml:space="preserve">`select: lot`        — Lista de tabelas</w:t>
+        <w:t xml:space="preserve">`lot:`        — Lista de tabelas</w:t>
       </w:r>
       <w:r>
         <w:br/>
@@ -8133,7 +8124,7 @@
         <w:rPr>
           <w:rStyle w:val="VerbatimChar"/>
         </w:rPr>
-        <w:t xml:space="preserve">`select: sigla_list` — Lista de siglas</w:t>
+        <w:t xml:space="preserve">`sigla_list:` — Lista de siglas</w:t>
       </w:r>
     </w:p>
     <w:bookmarkEnd w:id="105"/>
@@ -8411,11 +8402,11 @@
     </w:p>
     <w:bookmarkEnd w:id="108"/>
     <w:sectPr>
-      <w:headerReference r:id="rId89" w:type="even"/>
-      <w:headerReference r:id="rId90" w:type="default"/>
-      <w:headerReference r:id="rId91" w:type="first"/>
-      <w:pgSz w:w="11906" w:h="16838"/>
-      <w:pgMar w:bottom="1134" w:top="1701" w:left="1701" w:right="1134" w:header="709" w:footer="709" w:gutter="0"/>
+      <w:headerReference w:type="even" r:id="rId89"/>
+      <w:headerReference w:type="default" r:id="rId90"/>
+      <w:headerReference w:type="first" r:id="rId91"/>
+      <w:pgSz w:h="16838" w:w="11906"/>
+      <w:pgMar w:header="709" w:right="1134" w:top="1701" w:footer="709" w:left="1701" w:gutter="0" w:bottom="1134"/>
       <w:pgNumType w:fmt="decimal"/>
       <w:cols w:space="708"/>
       <w:titlePg/>
@@ -9801,6 +9792,67 @@
       <w:szCs w:val="36"/>
     </w:rPr>
   </w:style>
+  <w:style w:customStyle="1" w:styleId="NormalTok" w:type="character">
+    <w:name w:val="Normal Token"/>
+    <w:qFormat/>
+    <w:uiPriority w:val="99"/>
+    <w:rPr>
+      <w:rFonts w:ascii="Courier New" w:cs="Courier New" w:eastAsia="Courier New" w:hAnsi="Courier New"/>
+      <w:sz w:val="18"/>
+      <w:szCs w:val="18"/>
+    </w:rPr>
+  </w:style>
+  <w:style w:customStyle="1" w:styleId="Source" w:type="paragraph">
+    <w:name w:val="Source"/>
+    <w:basedOn w:val="Caption"/>
+    <w:qFormat/>
+    <w:uiPriority w:val="99"/>
+    <w:pPr>
+      <w:widowControl/>
+      <w:spacing w:after="240" w:before="120" w:line="240" w:lineRule="auto"/>
+      <w:ind w:firstLine="0"/>
+      <w:jc w:val="center"/>
+    </w:pPr>
+    <w:rPr>
+      <w:rFonts w:ascii="Times New Roman" w:cs="Times New Roman" w:eastAsia="Times New Roman" w:hAnsi="Times New Roman"/>
+      <w:sz w:val="20"/>
+      <w:szCs w:val="20"/>
+    </w:rPr>
+  </w:style>
+  <w:style w:customStyle="1" w:styleId="CoverAdvisor" w:type="paragraph">
+    <w:name w:val="Cover Advisor"/>
+    <w:basedOn w:val="CoverNature"/>
+    <w:qFormat/>
+    <w:uiPriority w:val="99"/>
+    <w:pPr>
+      <w:widowControl/>
+      <w:spacing w:after="0" w:before="120" w:line="240" w:lineRule="auto"/>
+      <w:ind w:firstLine="0" w:left="4536"/>
+      <w:jc w:val="left"/>
+    </w:pPr>
+    <w:rPr>
+      <w:rFonts w:ascii="Times New Roman" w:cs="Times New Roman" w:eastAsia="Times New Roman" w:hAnsi="Times New Roman"/>
+      <w:sz w:val="20"/>
+      <w:szCs w:val="20"/>
+    </w:rPr>
+  </w:style>
+  <w:style w:styleId="TOC2" w:type="paragraph">
+    <w:name w:val="TOC 2"/>
+    <w:basedOn w:val="Normal"/>
+    <w:next w:val="Normal"/>
+    <w:qFormat/>
+    <w:uiPriority w:val="99"/>
+    <w:pPr>
+      <w:widowControl/>
+      <w:spacing w:after="0" w:before="0" w:line="360" w:lineRule="auto"/>
+      <w:ind w:left="283"/>
+    </w:pPr>
+    <w:rPr>
+      <w:rFonts w:ascii="Times New Roman" w:cs="Times New Roman" w:eastAsia="Times New Roman" w:hAnsi="Times New Roman"/>
+      <w:sz w:val="24"/>
+      <w:szCs w:val="24"/>
+    </w:rPr>
+  </w:style>
   <w:style w:customStyle="1" w:styleId="Index" w:type="paragraph">
     <w:name w:val="Index"/>
     <w:basedOn w:val="Normal"/>
@@ -9818,119 +9870,8 @@
       <w:szCs w:val="20"/>
     </w:rPr>
   </w:style>
-  <w:style w:customStyle="1" w:styleId="Code" w:type="paragraph">
-    <w:name w:val="Code"/>
-    <w:qFormat/>
-    <w:uiPriority w:val="99"/>
-    <w:pPr>
-      <w:widowControl/>
-      <w:spacing w:after="0" w:before="0" w:line="240" w:lineRule="auto"/>
-      <w:jc w:val="left"/>
-    </w:pPr>
-    <w:rPr>
-      <w:rFonts w:ascii="Courier New" w:cs="Courier New" w:eastAsia="Courier New" w:hAnsi="Courier New"/>
-      <w:sz w:val="18"/>
-      <w:szCs w:val="18"/>
-    </w:rPr>
-  </w:style>
-  <w:style w:styleId="ListParagraph" w:type="paragraph">
-    <w:name w:val="List Paragraph"/>
-    <w:basedOn w:val="Normal"/>
-    <w:qFormat/>
-    <w:uiPriority w:val="99"/>
-    <w:pPr>
-      <w:widowControl/>
-      <w:spacing w:after="0" w:line="360" w:lineRule="auto"/>
-      <w:ind w:hanging="357" w:left="720"/>
-    </w:pPr>
-    <w:rPr>
-      <w:rFonts w:ascii="Times New Roman" w:cs="Times New Roman" w:eastAsia="Times New Roman" w:hAnsi="Times New Roman"/>
-      <w:sz w:val="24"/>
-      <w:szCs w:val="24"/>
-    </w:rPr>
-  </w:style>
-  <w:style w:customStyle="1" w:styleId="Epigraph" w:type="paragraph">
-    <w:name w:val="Epigraph"/>
-    <w:basedOn w:val="Normal"/>
-    <w:qFormat/>
-    <w:uiPriority w:val="99"/>
-    <w:pPr>
-      <w:widowControl/>
-      <w:spacing w:after="0" w:before="0" w:line="360" w:lineRule="auto"/>
-      <w:ind w:firstLine="0" w:left="4536"/>
-      <w:jc w:val="right"/>
-    </w:pPr>
-    <w:rPr>
-      <w:rFonts w:ascii="Times New Roman" w:cs="Times New Roman" w:eastAsia="Times New Roman" w:hAnsi="Times New Roman"/>
-      <w:sz w:val="20"/>
-      <w:szCs w:val="20"/>
-    </w:rPr>
-  </w:style>
-  <w:style w:customStyle="1" w:styleId="DecValTok" w:type="character">
-    <w:name w:val="DecVal Token"/>
-    <w:qFormat/>
-    <w:uiPriority w:val="99"/>
-    <w:rPr>
-      <w:rFonts w:ascii="Courier New" w:cs="Courier New" w:eastAsia="Courier New" w:hAnsi="Courier New"/>
-      <w:sz w:val="18"/>
-      <w:szCs w:val="18"/>
-      <w:color w:val="40a070"/>
-    </w:rPr>
-  </w:style>
-  <w:style w:customStyle="1" w:styleId="TitlePageAuthor" w:type="paragraph">
-    <w:name w:val="Title Page Author"/>
-    <w:basedOn w:val="Normal"/>
-    <w:qFormat/>
-    <w:uiPriority w:val="99"/>
-    <w:pPr>
-      <w:widowControl/>
-      <w:spacing w:after="0" w:before="0" w:line="360" w:lineRule="auto"/>
-      <w:ind w:firstLine="0"/>
-      <w:jc w:val="center"/>
-    </w:pPr>
-    <w:rPr>
-      <w:rFonts w:ascii="Times New Roman" w:cs="Times New Roman" w:eastAsia="Times New Roman" w:hAnsi="Times New Roman"/>
-      <w:sz w:val="24"/>
-      <w:szCs w:val="24"/>
-    </w:rPr>
-  </w:style>
-  <w:style w:customStyle="1" w:styleId="FigureSource" w:type="paragraph">
-    <w:name w:val="Figure Source"/>
-    <w:basedOn w:val="Normal"/>
-    <w:qFormat/>
-    <w:uiPriority w:val="99"/>
-    <w:pPr>
-      <w:widowControl/>
-      <w:spacing w:after="240" w:before="120" w:line="240" w:lineRule="auto"/>
-      <w:ind w:firstLine="0"/>
-      <w:jc w:val="center"/>
-    </w:pPr>
-    <w:rPr>
-      <w:rFonts w:ascii="Times New Roman" w:cs="Times New Roman" w:eastAsia="Times New Roman" w:hAnsi="Times New Roman"/>
-      <w:sz w:val="20"/>
-      <w:szCs w:val="20"/>
-    </w:rPr>
-  </w:style>
-  <w:style w:customStyle="1" w:styleId="AnnexHeading" w:type="paragraph">
-    <w:name w:val="Annex Heading"/>
-    <w:basedOn w:val="AppendixHeading"/>
-    <w:next w:val="FirstParagraph"/>
-    <w:qFormat/>
-    <w:uiPriority w:val="99"/>
-    <w:pPr>
-      <w:widowControl/>
-    </w:pPr>
-    <w:rPr>
-      <w:rFonts w:ascii="Arial" w:cs="Arial" w:eastAsia="Arial" w:hAnsi="Arial"/>
-      <w:b/>
-      <w:bCs/>
-      <w:caps/>
-      <w:sz w:val="28"/>
-      <w:szCs w:val="28"/>
-    </w:rPr>
-  </w:style>
-  <w:style w:customStyle="1" w:styleId="AlertTok" w:type="character">
-    <w:name w:val="Alert Token"/>
+  <w:style w:customStyle="1" w:styleId="KeywordTok" w:type="character">
+    <w:name w:val="Keyword Token"/>
     <w:qFormat/>
     <w:uiPriority w:val="99"/>
     <w:rPr>
@@ -9939,220 +9880,17 @@
       <w:bCs/>
       <w:sz w:val="18"/>
       <w:szCs w:val="18"/>
-      <w:color w:val="ff0000"/>
-    </w:rPr>
-  </w:style>
-  <w:style w:customStyle="1" w:styleId="TableSource" w:type="paragraph">
-    <w:name w:val="Table Source"/>
-    <w:basedOn w:val="Normal"/>
-    <w:qFormat/>
-    <w:uiPriority w:val="99"/>
-    <w:pPr>
-      <w:widowControl/>
-      <w:spacing w:after="240" w:before="120" w:line="240" w:lineRule="auto"/>
-      <w:ind w:firstLine="0"/>
-      <w:jc w:val="center"/>
-    </w:pPr>
-    <w:rPr>
-      <w:rFonts w:ascii="Times New Roman" w:cs="Times New Roman" w:eastAsia="Times New Roman" w:hAnsi="Times New Roman"/>
-      <w:sz w:val="20"/>
-      <w:szCs w:val="20"/>
-    </w:rPr>
-  </w:style>
-  <w:style w:customStyle="1" w:styleId="TitlePageTitle" w:type="paragraph">
-    <w:name w:val="Title Page Title"/>
-    <w:basedOn w:val="Normal"/>
-    <w:qFormat/>
-    <w:uiPriority w:val="99"/>
-    <w:pPr>
-      <w:widowControl/>
-      <w:spacing w:after="0" w:before="0" w:line="360" w:lineRule="auto"/>
-      <w:ind w:firstLine="0"/>
-      <w:jc w:val="center"/>
-    </w:pPr>
-    <w:rPr>
-      <w:rFonts w:ascii="Times New Roman" w:cs="Times New Roman" w:eastAsia="Times New Roman" w:hAnsi="Times New Roman"/>
-      <w:b/>
-      <w:bCs/>
-      <w:caps/>
-      <w:sz w:val="28"/>
-      <w:szCs w:val="28"/>
-    </w:rPr>
-  </w:style>
-  <w:style w:customStyle="1" w:styleId="Source" w:type="paragraph">
-    <w:name w:val="Source"/>
-    <w:basedOn w:val="Caption"/>
-    <w:qFormat/>
-    <w:uiPriority w:val="99"/>
-    <w:pPr>
-      <w:widowControl/>
-      <w:spacing w:after="240" w:before="120" w:line="240" w:lineRule="auto"/>
-      <w:ind w:firstLine="0"/>
-      <w:jc w:val="center"/>
-    </w:pPr>
-    <w:rPr>
-      <w:rFonts w:ascii="Times New Roman" w:cs="Times New Roman" w:eastAsia="Times New Roman" w:hAnsi="Times New Roman"/>
-      <w:sz w:val="20"/>
-      <w:szCs w:val="20"/>
-    </w:rPr>
-  </w:style>
-  <w:style w:customStyle="1" w:styleId="Emphasis" w:type="character">
-    <w:name w:val="Emphasis"/>
-    <w:qFormat/>
-    <w:uiPriority w:val="99"/>
-    <w:rPr>
-      <w:i/>
-      <w:iCs/>
-    </w:rPr>
-  </w:style>
-  <w:style w:customStyle="1" w:styleId="TitlePageAdvisor" w:type="paragraph">
-    <w:name w:val="Title Page Advisor"/>
-    <w:basedOn w:val="TitlePageNature"/>
-    <w:qFormat/>
-    <w:uiPriority w:val="99"/>
-    <w:pPr>
-      <w:widowControl/>
-      <w:spacing w:after="0" w:before="120" w:line="240" w:lineRule="auto"/>
-      <w:ind w:firstLine="0" w:left="4536"/>
-      <w:jc w:val="left"/>
-    </w:pPr>
-    <w:rPr>
-      <w:rFonts w:ascii="Times New Roman" w:cs="Times New Roman" w:eastAsia="Times New Roman" w:hAnsi="Times New Roman"/>
-      <w:sz w:val="20"/>
-      <w:szCs w:val="20"/>
-    </w:rPr>
-  </w:style>
-  <w:style w:customStyle="1" w:styleId="CoverYear" w:type="paragraph">
-    <w:name w:val="Cover Year"/>
-    <w:basedOn w:val="CoverLocation"/>
-    <w:qFormat/>
-    <w:uiPriority w:val="99"/>
-    <w:pPr>
-      <w:widowControl/>
-      <w:spacing w:after="0" w:before="0" w:line="240" w:lineRule="auto"/>
-      <w:ind w:firstLine="0"/>
-      <w:jc w:val="center"/>
-    </w:pPr>
-    <w:rPr>
-      <w:rFonts w:ascii="Times New Roman" w:cs="Times New Roman" w:eastAsia="Times New Roman" w:hAnsi="Times New Roman"/>
-      <w:sz w:val="24"/>
-      <w:szCs w:val="24"/>
-    </w:rPr>
-  </w:style>
-  <w:style w:styleId="TOC2" w:type="paragraph">
-    <w:name w:val="TOC 2"/>
-    <w:basedOn w:val="Normal"/>
-    <w:next w:val="Normal"/>
-    <w:qFormat/>
-    <w:uiPriority w:val="99"/>
-    <w:pPr>
-      <w:widowControl/>
-      <w:spacing w:after="0" w:before="0" w:line="360" w:lineRule="auto"/>
-      <w:ind w:left="283"/>
-    </w:pPr>
-    <w:rPr>
-      <w:rFonts w:ascii="Times New Roman" w:cs="Times New Roman" w:eastAsia="Times New Roman" w:hAnsi="Times New Roman"/>
-      <w:sz w:val="24"/>
-      <w:szCs w:val="24"/>
-    </w:rPr>
-  </w:style>
-  <w:style w:customStyle="1" w:styleId="CoverAdvisor" w:type="paragraph">
-    <w:name w:val="Cover Advisor"/>
-    <w:basedOn w:val="CoverNature"/>
-    <w:qFormat/>
-    <w:uiPriority w:val="99"/>
-    <w:pPr>
-      <w:widowControl/>
-      <w:spacing w:after="0" w:before="120" w:line="240" w:lineRule="auto"/>
-      <w:ind w:firstLine="0" w:left="4536"/>
-      <w:jc w:val="left"/>
-    </w:pPr>
-    <w:rPr>
-      <w:rFonts w:ascii="Times New Roman" w:cs="Times New Roman" w:eastAsia="Times New Roman" w:hAnsi="Times New Roman"/>
-      <w:sz w:val="20"/>
-      <w:szCs w:val="20"/>
-    </w:rPr>
-  </w:style>
-  <w:style w:styleId="Quote" w:type="paragraph">
-    <w:name w:val="Quote"/>
-    <w:basedOn w:val="Normal"/>
-    <w:qFormat/>
-    <w:uiPriority w:val="99"/>
-    <w:pPr>
-      <w:widowControl/>
-      <w:spacing w:after="240" w:before="240" w:line="240" w:lineRule="auto"/>
-      <w:ind w:left="2268"/>
-      <w:jc w:val="both"/>
-    </w:pPr>
-    <w:rPr>
-      <w:rFonts w:ascii="Times New Roman" w:cs="Times New Roman" w:eastAsia="Times New Roman" w:hAnsi="Times New Roman"/>
-      <w:sz w:val="20"/>
-      <w:szCs w:val="20"/>
-    </w:rPr>
-  </w:style>
-  <w:style w:customStyle="1" w:styleId="CoverTitle" w:type="paragraph">
-    <w:name w:val="Cover Title"/>
-    <w:basedOn w:val="Normal"/>
-    <w:qFormat/>
-    <w:uiPriority w:val="99"/>
-    <w:pPr>
-      <w:widowControl/>
-      <w:spacing w:after="0" w:before="0" w:line="240" w:lineRule="auto"/>
-      <w:ind w:firstLine="0"/>
-      <w:jc w:val="center"/>
-    </w:pPr>
-    <w:rPr>
-      <w:rFonts w:ascii="Times New Roman" w:cs="Times New Roman" w:eastAsia="Times New Roman" w:hAnsi="Times New Roman"/>
-      <w:b/>
-      <w:bCs/>
-      <w:caps/>
-      <w:sz w:val="44"/>
-      <w:szCs w:val="44"/>
-    </w:rPr>
-  </w:style>
-  <w:style w:customStyle="1" w:styleId="CoverLocation" w:type="paragraph">
-    <w:name w:val="Cover Location"/>
-    <w:basedOn w:val="Normal"/>
-    <w:qFormat/>
-    <w:uiPriority w:val="99"/>
-    <w:pPr>
-      <w:widowControl/>
-      <w:spacing w:after="0" w:before="0" w:line="240" w:lineRule="auto"/>
-      <w:ind w:firstLine="0"/>
-      <w:jc w:val="center"/>
-    </w:pPr>
-    <w:rPr>
-      <w:rFonts w:ascii="Times New Roman" w:cs="Times New Roman" w:eastAsia="Times New Roman" w:hAnsi="Times New Roman"/>
-      <w:sz w:val="24"/>
-      <w:szCs w:val="24"/>
-    </w:rPr>
-  </w:style>
-  <w:style w:customStyle="1" w:styleId="FunctionTok" w:type="character">
-    <w:name w:val="Function Token"/>
+    </w:rPr>
+  </w:style>
+  <w:style w:customStyle="1" w:styleId="StringTok" w:type="character">
+    <w:name w:val="String Token"/>
     <w:qFormat/>
     <w:uiPriority w:val="99"/>
     <w:rPr>
       <w:rFonts w:ascii="Courier New" w:cs="Courier New" w:eastAsia="Courier New" w:hAnsi="Courier New"/>
       <w:sz w:val="18"/>
       <w:szCs w:val="18"/>
-      <w:color w:val="06287e"/>
-    </w:rPr>
-  </w:style>
-  <w:style w:customStyle="1" w:styleId="Reference" w:type="paragraph">
-    <w:name w:val="Reference"/>
-    <w:basedOn w:val="Normal"/>
-    <w:qFormat/>
-    <w:uiPriority w:val="99"/>
-    <w:pPr>
-      <w:widowControl/>
-      <w:spacing w:after="240" w:before="0" w:line="240" w:lineRule="auto"/>
-      <w:ind w:firstLine="0" w:hanging="0" w:left="0"/>
-      <w:jc w:val="left"/>
-    </w:pPr>
-    <w:rPr>
-      <w:rFonts w:ascii="Times New Roman" w:cs="Times New Roman" w:eastAsia="Times New Roman" w:hAnsi="Times New Roman"/>
-      <w:sz w:val="24"/>
-      <w:szCs w:val="24"/>
+      <w:color w:val="4070a0"/>
     </w:rPr>
   </w:style>
   <w:style w:customStyle="1" w:styleId="AppendixHeading" w:type="paragraph">
@@ -10179,6 +9917,86 @@
       <w:szCs w:val="28"/>
     </w:rPr>
   </w:style>
+  <w:style w:customStyle="1" w:styleId="FunctionTok" w:type="character">
+    <w:name w:val="Function Token"/>
+    <w:qFormat/>
+    <w:uiPriority w:val="99"/>
+    <w:rPr>
+      <w:rFonts w:ascii="Courier New" w:cs="Courier New" w:eastAsia="Courier New" w:hAnsi="Courier New"/>
+      <w:sz w:val="18"/>
+      <w:szCs w:val="18"/>
+      <w:color w:val="06287e"/>
+    </w:rPr>
+  </w:style>
+  <w:style w:customStyle="1" w:styleId="TitlePageInstitution" w:type="paragraph">
+    <w:name w:val="Title Page Institution"/>
+    <w:basedOn w:val="Normal"/>
+    <w:qFormat/>
+    <w:uiPriority w:val="99"/>
+    <w:pPr>
+      <w:widowControl/>
+      <w:spacing w:after="0" w:before="0" w:line="360" w:lineRule="auto"/>
+      <w:ind w:firstLine="0"/>
+      <w:jc w:val="center"/>
+    </w:pPr>
+    <w:rPr>
+      <w:rFonts w:ascii="Times New Roman" w:cs="Times New Roman" w:eastAsia="Times New Roman" w:hAnsi="Times New Roman"/>
+      <w:sz w:val="24"/>
+      <w:szCs w:val="24"/>
+    </w:rPr>
+  </w:style>
+  <w:style w:customStyle="1" w:styleId="Resumo" w:type="paragraph">
+    <w:name w:val="Resumo"/>
+    <w:basedOn w:val="Normal"/>
+    <w:qFormat/>
+    <w:uiPriority w:val="99"/>
+    <w:pPr>
+      <w:widowControl/>
+      <w:spacing w:after="240" w:line="240" w:lineRule="auto"/>
+      <w:ind w:firstLine="0"/>
+      <w:jc w:val="both"/>
+    </w:pPr>
+    <w:rPr>
+      <w:rFonts w:ascii="Times New Roman" w:cs="Times New Roman" w:eastAsia="Times New Roman" w:hAnsi="Times New Roman"/>
+      <w:sz w:val="24"/>
+      <w:szCs w:val="24"/>
+      <w:lang w:val="pt-BR"/>
+    </w:rPr>
+  </w:style>
+  <w:style w:customStyle="1" w:styleId="TableSource" w:type="paragraph">
+    <w:name w:val="Table Source"/>
+    <w:basedOn w:val="Normal"/>
+    <w:qFormat/>
+    <w:uiPriority w:val="99"/>
+    <w:pPr>
+      <w:widowControl/>
+      <w:spacing w:after="240" w:before="120" w:line="240" w:lineRule="auto"/>
+      <w:ind w:firstLine="0"/>
+      <w:jc w:val="center"/>
+    </w:pPr>
+    <w:rPr>
+      <w:rFonts w:ascii="Times New Roman" w:cs="Times New Roman" w:eastAsia="Times New Roman" w:hAnsi="Times New Roman"/>
+      <w:sz w:val="20"/>
+      <w:szCs w:val="20"/>
+    </w:rPr>
+  </w:style>
+  <w:style w:customStyle="1" w:styleId="TitlePageAuthor" w:type="paragraph">
+    <w:name w:val="Title Page Author"/>
+    <w:basedOn w:val="Normal"/>
+    <w:qFormat/>
+    <w:uiPriority w:val="99"/>
+    <w:pPr>
+      <w:widowControl/>
+      <w:spacing w:after="0" w:before="0" w:line="360" w:lineRule="auto"/>
+      <w:ind w:firstLine="0"/>
+      <w:jc w:val="center"/>
+    </w:pPr>
+    <w:rPr>
+      <w:rFonts w:ascii="Times New Roman" w:cs="Times New Roman" w:eastAsia="Times New Roman" w:hAnsi="Times New Roman"/>
+      <w:sz w:val="24"/>
+      <w:szCs w:val="24"/>
+    </w:rPr>
+  </w:style>
   <w:style w:styleId="TOC3" w:type="paragraph">
     <w:name w:val="TOC 3"/>
     <w:basedOn w:val="Normal"/>
@@ -10196,185 +10014,34 @@
       <w:szCs w:val="24"/>
     </w:rPr>
   </w:style>
-  <w:style w:customStyle="1" w:styleId="CoverInstitution" w:type="paragraph">
-    <w:name w:val="Cover Institution"/>
+  <w:style w:customStyle="1" w:styleId="AlertTok" w:type="character">
+    <w:name w:val="Alert Token"/>
+    <w:qFormat/>
+    <w:uiPriority w:val="99"/>
+    <w:rPr>
+      <w:rFonts w:ascii="Courier New" w:cs="Courier New" w:eastAsia="Courier New" w:hAnsi="Courier New"/>
+      <w:b/>
+      <w:bCs/>
+      <w:sz w:val="18"/>
+      <w:szCs w:val="18"/>
+      <w:color w:val="ff0000"/>
+    </w:rPr>
+  </w:style>
+  <w:style w:customStyle="1" w:styleId="Epigraph" w:type="paragraph">
+    <w:name w:val="Epigraph"/>
     <w:basedOn w:val="Normal"/>
     <w:qFormat/>
     <w:uiPriority w:val="99"/>
     <w:pPr>
       <w:widowControl/>
       <w:spacing w:after="0" w:before="0" w:line="360" w:lineRule="auto"/>
-      <w:ind w:firstLine="0"/>
-      <w:jc w:val="center"/>
-    </w:pPr>
-    <w:rPr>
-      <w:rFonts w:ascii="Times New Roman" w:cs="Times New Roman" w:eastAsia="Times New Roman" w:hAnsi="Times New Roman"/>
-      <w:b/>
-      <w:bCs/>
-      <w:caps/>
-      <w:sz w:val="24"/>
-      <w:szCs w:val="24"/>
-    </w:rPr>
-  </w:style>
-  <w:style w:customStyle="1" w:styleId="Strong" w:type="character">
-    <w:name w:val="Strong"/>
-    <w:qFormat/>
-    <w:uiPriority w:val="99"/>
-    <w:rPr>
-      <w:b/>
-      <w:bCs/>
-    </w:rPr>
-  </w:style>
-  <w:style w:styleId="TOC1" w:type="paragraph">
-    <w:name w:val="TOC 1"/>
-    <w:basedOn w:val="Normal"/>
-    <w:next w:val="Normal"/>
-    <w:qFormat/>
-    <w:uiPriority w:val="99"/>
-    <w:pPr>
-      <w:widowControl/>
-      <w:spacing w:after="0" w:before="240" w:line="360" w:lineRule="auto"/>
-    </w:pPr>
-    <w:rPr>
-      <w:rFonts w:ascii="Times New Roman" w:cs="Times New Roman" w:eastAsia="Times New Roman" w:hAnsi="Times New Roman"/>
-      <w:b/>
-      <w:bCs/>
-      <w:sz w:val="24"/>
-      <w:szCs w:val="24"/>
-    </w:rPr>
-  </w:style>
-  <w:style w:customStyle="1" w:styleId="CoverDepartment" w:type="paragraph">
-    <w:name w:val="Cover Department"/>
-    <w:basedOn w:val="Normal"/>
-    <w:qFormat/>
-    <w:uiPriority w:val="99"/>
-    <w:pPr>
-      <w:widowControl/>
-      <w:spacing w:after="0" w:before="0" w:line="360" w:lineRule="auto"/>
-      <w:ind w:firstLine="0"/>
-      <w:jc w:val="center"/>
-    </w:pPr>
-    <w:rPr>
-      <w:rFonts w:ascii="Times New Roman" w:cs="Times New Roman" w:eastAsia="Times New Roman" w:hAnsi="Times New Roman"/>
-      <w:sz w:val="24"/>
-      <w:szCs w:val="24"/>
-    </w:rPr>
-  </w:style>
-  <w:style w:customStyle="1" w:styleId="CodeChar" w:type="character">
-    <w:name w:val="Code Char"/>
-    <w:qFormat/>
-    <w:uiPriority w:val="99"/>
-    <w:rPr>
-      <w:rFonts w:ascii="Courier New" w:cs="Courier New" w:eastAsia="Courier New" w:hAnsi="Courier New"/>
-      <w:sz w:val="18"/>
-      <w:szCs w:val="18"/>
-    </w:rPr>
-  </w:style>
-  <w:style w:customStyle="1" w:styleId="TitlePageInstitution" w:type="paragraph">
-    <w:name w:val="Title Page Institution"/>
-    <w:basedOn w:val="Normal"/>
-    <w:qFormat/>
-    <w:uiPriority w:val="99"/>
-    <w:pPr>
-      <w:widowControl/>
-      <w:spacing w:after="0" w:before="0" w:line="360" w:lineRule="auto"/>
-      <w:ind w:firstLine="0"/>
-      <w:jc w:val="center"/>
-    </w:pPr>
-    <w:rPr>
-      <w:rFonts w:ascii="Times New Roman" w:cs="Times New Roman" w:eastAsia="Times New Roman" w:hAnsi="Times New Roman"/>
-      <w:sz w:val="24"/>
-      <w:szCs w:val="24"/>
-    </w:rPr>
-  </w:style>
-  <w:style w:customStyle="1" w:styleId="CoverSubtitle" w:type="paragraph">
-    <w:name w:val="Cover Subtitle"/>
-    <w:basedOn w:val="Normal"/>
-    <w:qFormat/>
-    <w:uiPriority w:val="99"/>
-    <w:pPr>
-      <w:widowControl/>
-      <w:spacing w:after="0" w:before="0" w:line="360" w:lineRule="auto"/>
-      <w:ind w:firstLine="0"/>
-      <w:jc w:val="center"/>
-    </w:pPr>
-    <w:rPr>
-      <w:rFonts w:ascii="Times New Roman" w:cs="Times New Roman" w:eastAsia="Times New Roman" w:hAnsi="Times New Roman"/>
-      <w:sz w:val="24"/>
-      <w:szCs w:val="24"/>
-    </w:rPr>
-  </w:style>
-  <w:style w:customStyle="1" w:styleId="CommentTok" w:type="character">
-    <w:name w:val="Comment Token"/>
-    <w:qFormat/>
-    <w:uiPriority w:val="99"/>
-    <w:rPr>
-      <w:rFonts w:ascii="Courier New" w:cs="Courier New" w:eastAsia="Courier New" w:hAnsi="Courier New"/>
-      <w:i/>
-      <w:iCs/>
-      <w:sz w:val="18"/>
-      <w:szCs w:val="18"/>
-      <w:color w:val="60a0b0"/>
-    </w:rPr>
-  </w:style>
-  <w:style w:customStyle="1" w:styleId="KeywordTok" w:type="character">
-    <w:name w:val="Keyword Token"/>
-    <w:qFormat/>
-    <w:uiPriority w:val="99"/>
-    <w:rPr>
-      <w:rFonts w:ascii="Courier New" w:cs="Courier New" w:eastAsia="Courier New" w:hAnsi="Courier New"/>
-      <w:b/>
-      <w:bCs/>
-      <w:sz w:val="18"/>
-      <w:szCs w:val="18"/>
-    </w:rPr>
-  </w:style>
-  <w:style w:customStyle="1" w:styleId="OperatorTok" w:type="character">
-    <w:name w:val="Operator Token"/>
-    <w:qFormat/>
-    <w:uiPriority w:val="99"/>
-    <w:rPr>
-      <w:rFonts w:ascii="Courier New" w:cs="Courier New" w:eastAsia="Courier New" w:hAnsi="Courier New"/>
-      <w:sz w:val="18"/>
-      <w:szCs w:val="18"/>
-      <w:color w:val="666666"/>
-    </w:rPr>
-  </w:style>
-  <w:style w:customStyle="1" w:styleId="CoverNature" w:type="paragraph">
-    <w:name w:val="Cover Nature"/>
-    <w:basedOn w:val="Normal"/>
-    <w:qFormat/>
-    <w:uiPriority w:val="99"/>
-    <w:pPr>
-      <w:widowControl/>
-      <w:spacing w:after="0" w:before="0" w:line="240" w:lineRule="auto"/>
       <w:ind w:firstLine="0" w:left="4536"/>
-      <w:jc w:val="both"/>
+      <w:jc w:val="right"/>
     </w:pPr>
     <w:rPr>
       <w:rFonts w:ascii="Times New Roman" w:cs="Times New Roman" w:eastAsia="Times New Roman" w:hAnsi="Times New Roman"/>
       <w:sz w:val="20"/>
       <w:szCs w:val="20"/>
-    </w:rPr>
-  </w:style>
-  <w:style w:customStyle="1" w:styleId="UnnumberedHeading" w:type="paragraph">
-    <w:name w:val="Unnumbered Heading"/>
-    <w:basedOn w:val="Normal"/>
-    <w:next w:val="FirstParagraph"/>
-    <w:qFormat/>
-    <w:uiPriority w:val="99"/>
-    <w:pPr>
-      <w:widowControl/>
-      <w:keepNext/>
-      <w:keepLines/>
-      <w:spacing w:after="480" w:before="0" w:line="240" w:lineRule="auto"/>
-      <w:jc w:val="center"/>
-      <w:outlineLvl w:val="1"/>
-    </w:pPr>
-    <w:rPr>
-      <w:rFonts w:ascii="Arial" w:cs="Arial" w:eastAsia="Arial" w:hAnsi="Arial"/>
-      <w:sz w:val="36"/>
-      <w:szCs w:val="36"/>
     </w:rPr>
   </w:style>
   <w:style w:customStyle="1" w:styleId="BookPart" w:type="paragraph">
@@ -10401,6 +10068,272 @@
       <w:szCs w:val="36"/>
     </w:rPr>
   </w:style>
+  <w:style w:customStyle="1" w:styleId="CoverYear" w:type="paragraph">
+    <w:name w:val="Cover Year"/>
+    <w:basedOn w:val="CoverLocation"/>
+    <w:qFormat/>
+    <w:uiPriority w:val="99"/>
+    <w:pPr>
+      <w:widowControl/>
+      <w:spacing w:after="0" w:before="0" w:line="240" w:lineRule="auto"/>
+      <w:ind w:firstLine="0"/>
+      <w:jc w:val="center"/>
+    </w:pPr>
+    <w:rPr>
+      <w:rFonts w:ascii="Times New Roman" w:cs="Times New Roman" w:eastAsia="Times New Roman" w:hAnsi="Times New Roman"/>
+      <w:sz w:val="24"/>
+      <w:szCs w:val="24"/>
+    </w:rPr>
+  </w:style>
+  <w:style w:customStyle="1" w:styleId="TitlePageYear" w:type="paragraph">
+    <w:name w:val="Title Page Year"/>
+    <w:basedOn w:val="TitlePageLocation"/>
+    <w:qFormat/>
+    <w:uiPriority w:val="99"/>
+    <w:pPr>
+      <w:widowControl/>
+      <w:spacing w:after="0" w:before="0" w:line="360" w:lineRule="auto"/>
+      <w:ind w:firstLine="0"/>
+      <w:jc w:val="center"/>
+    </w:pPr>
+    <w:rPr>
+      <w:rFonts w:ascii="Times New Roman" w:cs="Times New Roman" w:eastAsia="Times New Roman" w:hAnsi="Times New Roman"/>
+      <w:sz w:val="24"/>
+      <w:szCs w:val="24"/>
+    </w:rPr>
+  </w:style>
+  <w:style w:styleId="Quote" w:type="paragraph">
+    <w:name w:val="Quote"/>
+    <w:basedOn w:val="Normal"/>
+    <w:qFormat/>
+    <w:uiPriority w:val="99"/>
+    <w:pPr>
+      <w:widowControl/>
+      <w:spacing w:after="240" w:before="240" w:line="240" w:lineRule="auto"/>
+      <w:ind w:left="2268"/>
+      <w:jc w:val="both"/>
+    </w:pPr>
+    <w:rPr>
+      <w:rFonts w:ascii="Times New Roman" w:cs="Times New Roman" w:eastAsia="Times New Roman" w:hAnsi="Times New Roman"/>
+      <w:sz w:val="20"/>
+      <w:szCs w:val="20"/>
+    </w:rPr>
+  </w:style>
+  <w:style w:styleId="ListParagraph" w:type="paragraph">
+    <w:name w:val="List Paragraph"/>
+    <w:basedOn w:val="Normal"/>
+    <w:qFormat/>
+    <w:uiPriority w:val="99"/>
+    <w:pPr>
+      <w:widowControl/>
+      <w:spacing w:after="0" w:line="360" w:lineRule="auto"/>
+      <w:ind w:hanging="357" w:left="720"/>
+    </w:pPr>
+    <w:rPr>
+      <w:rFonts w:ascii="Times New Roman" w:cs="Times New Roman" w:eastAsia="Times New Roman" w:hAnsi="Times New Roman"/>
+      <w:sz w:val="24"/>
+      <w:szCs w:val="24"/>
+    </w:rPr>
+  </w:style>
+  <w:style w:customStyle="1" w:styleId="TitlePageTitle" w:type="paragraph">
+    <w:name w:val="Title Page Title"/>
+    <w:basedOn w:val="Normal"/>
+    <w:qFormat/>
+    <w:uiPriority w:val="99"/>
+    <w:pPr>
+      <w:widowControl/>
+      <w:spacing w:after="0" w:before="0" w:line="360" w:lineRule="auto"/>
+      <w:ind w:firstLine="0"/>
+      <w:jc w:val="center"/>
+    </w:pPr>
+    <w:rPr>
+      <w:rFonts w:ascii="Times New Roman" w:cs="Times New Roman" w:eastAsia="Times New Roman" w:hAnsi="Times New Roman"/>
+      <w:b/>
+      <w:bCs/>
+      <w:caps/>
+      <w:sz w:val="28"/>
+      <w:szCs w:val="28"/>
+    </w:rPr>
+  </w:style>
+  <w:style w:customStyle="1" w:styleId="CommentTok" w:type="character">
+    <w:name w:val="Comment Token"/>
+    <w:qFormat/>
+    <w:uiPriority w:val="99"/>
+    <w:rPr>
+      <w:rFonts w:ascii="Courier New" w:cs="Courier New" w:eastAsia="Courier New" w:hAnsi="Courier New"/>
+      <w:i/>
+      <w:iCs/>
+      <w:sz w:val="18"/>
+      <w:szCs w:val="18"/>
+      <w:color w:val="60a0b0"/>
+    </w:rPr>
+  </w:style>
+  <w:style w:customStyle="1" w:styleId="AnnexHeading" w:type="paragraph">
+    <w:name w:val="Annex Heading"/>
+    <w:basedOn w:val="AppendixHeading"/>
+    <w:next w:val="FirstParagraph"/>
+    <w:qFormat/>
+    <w:uiPriority w:val="99"/>
+    <w:pPr>
+      <w:widowControl/>
+    </w:pPr>
+    <w:rPr>
+      <w:rFonts w:ascii="Arial" w:cs="Arial" w:eastAsia="Arial" w:hAnsi="Arial"/>
+      <w:b/>
+      <w:bCs/>
+      <w:caps/>
+      <w:sz w:val="28"/>
+      <w:szCs w:val="28"/>
+    </w:rPr>
+  </w:style>
+  <w:style w:customStyle="1" w:styleId="OperatorTok" w:type="character">
+    <w:name w:val="Operator Token"/>
+    <w:qFormat/>
+    <w:uiPriority w:val="99"/>
+    <w:rPr>
+      <w:rFonts w:ascii="Courier New" w:cs="Courier New" w:eastAsia="Courier New" w:hAnsi="Courier New"/>
+      <w:sz w:val="18"/>
+      <w:szCs w:val="18"/>
+      <w:color w:val="666666"/>
+    </w:rPr>
+  </w:style>
+  <w:style w:customStyle="1" w:styleId="Code" w:type="paragraph">
+    <w:name w:val="Code"/>
+    <w:qFormat/>
+    <w:uiPriority w:val="99"/>
+    <w:pPr>
+      <w:widowControl/>
+      <w:spacing w:after="0" w:before="0" w:line="240" w:lineRule="auto"/>
+      <w:jc w:val="left"/>
+    </w:pPr>
+    <w:rPr>
+      <w:rFonts w:ascii="Courier New" w:cs="Courier New" w:eastAsia="Courier New" w:hAnsi="Courier New"/>
+      <w:sz w:val="18"/>
+      <w:szCs w:val="18"/>
+    </w:rPr>
+  </w:style>
+  <w:style w:customStyle="1" w:styleId="DataTypeTok" w:type="character">
+    <w:name w:val="DataType Token"/>
+    <w:qFormat/>
+    <w:uiPriority w:val="99"/>
+    <w:rPr>
+      <w:rFonts w:ascii="Courier New" w:cs="Courier New" w:eastAsia="Courier New" w:hAnsi="Courier New"/>
+      <w:sz w:val="18"/>
+      <w:szCs w:val="18"/>
+      <w:color w:val="902000"/>
+    </w:rPr>
+  </w:style>
+  <w:style w:customStyle="1" w:styleId="FigureSource" w:type="paragraph">
+    <w:name w:val="Figure Source"/>
+    <w:basedOn w:val="Normal"/>
+    <w:qFormat/>
+    <w:uiPriority w:val="99"/>
+    <w:pPr>
+      <w:widowControl/>
+      <w:spacing w:after="240" w:before="120" w:line="240" w:lineRule="auto"/>
+      <w:ind w:firstLine="0"/>
+      <w:jc w:val="center"/>
+    </w:pPr>
+    <w:rPr>
+      <w:rFonts w:ascii="Times New Roman" w:cs="Times New Roman" w:eastAsia="Times New Roman" w:hAnsi="Times New Roman"/>
+      <w:sz w:val="20"/>
+      <w:szCs w:val="20"/>
+    </w:rPr>
+  </w:style>
+  <w:style w:styleId="TOC1" w:type="paragraph">
+    <w:name w:val="TOC 1"/>
+    <w:basedOn w:val="Normal"/>
+    <w:next w:val="Normal"/>
+    <w:qFormat/>
+    <w:uiPriority w:val="99"/>
+    <w:pPr>
+      <w:widowControl/>
+      <w:spacing w:after="0" w:before="240" w:line="360" w:lineRule="auto"/>
+    </w:pPr>
+    <w:rPr>
+      <w:rFonts w:ascii="Times New Roman" w:cs="Times New Roman" w:eastAsia="Times New Roman" w:hAnsi="Times New Roman"/>
+      <w:b/>
+      <w:bCs/>
+      <w:sz w:val="24"/>
+      <w:szCs w:val="24"/>
+    </w:rPr>
+  </w:style>
+  <w:style w:customStyle="1" w:styleId="Strong" w:type="character">
+    <w:name w:val="Strong"/>
+    <w:qFormat/>
+    <w:uiPriority w:val="99"/>
+    <w:rPr>
+      <w:b/>
+      <w:bCs/>
+    </w:rPr>
+  </w:style>
+  <w:style w:customStyle="1" w:styleId="CodeChar" w:type="character">
+    <w:name w:val="Code Char"/>
+    <w:qFormat/>
+    <w:uiPriority w:val="99"/>
+    <w:rPr>
+      <w:rFonts w:ascii="Courier New" w:cs="Courier New" w:eastAsia="Courier New" w:hAnsi="Courier New"/>
+      <w:sz w:val="18"/>
+      <w:szCs w:val="18"/>
+    </w:rPr>
+  </w:style>
+  <w:style w:customStyle="1" w:styleId="UnnumberedHeading" w:type="paragraph">
+    <w:name w:val="Unnumbered Heading"/>
+    <w:basedOn w:val="Normal"/>
+    <w:next w:val="FirstParagraph"/>
+    <w:qFormat/>
+    <w:uiPriority w:val="99"/>
+    <w:pPr>
+      <w:widowControl/>
+      <w:keepNext/>
+      <w:keepLines/>
+      <w:spacing w:after="480" w:before="0" w:line="240" w:lineRule="auto"/>
+      <w:jc w:val="center"/>
+      <w:outlineLvl w:val="1"/>
+    </w:pPr>
+    <w:rPr>
+      <w:rFonts w:ascii="Arial" w:cs="Arial" w:eastAsia="Arial" w:hAnsi="Arial"/>
+      <w:sz w:val="36"/>
+      <w:szCs w:val="36"/>
+    </w:rPr>
+  </w:style>
+  <w:style w:customStyle="1" w:styleId="CoverInstitution" w:type="paragraph">
+    <w:name w:val="Cover Institution"/>
+    <w:basedOn w:val="Normal"/>
+    <w:qFormat/>
+    <w:uiPriority w:val="99"/>
+    <w:pPr>
+      <w:widowControl/>
+      <w:spacing w:after="0" w:before="0" w:line="360" w:lineRule="auto"/>
+      <w:ind w:firstLine="0"/>
+      <w:jc w:val="center"/>
+    </w:pPr>
+    <w:rPr>
+      <w:rFonts w:ascii="Times New Roman" w:cs="Times New Roman" w:eastAsia="Times New Roman" w:hAnsi="Times New Roman"/>
+      <w:b/>
+      <w:bCs/>
+      <w:caps/>
+      <w:sz w:val="24"/>
+      <w:szCs w:val="24"/>
+    </w:rPr>
+  </w:style>
+  <w:style w:customStyle="1" w:styleId="CoverDepartment" w:type="paragraph">
+    <w:name w:val="Cover Department"/>
+    <w:basedOn w:val="Normal"/>
+    <w:qFormat/>
+    <w:uiPriority w:val="99"/>
+    <w:pPr>
+      <w:widowControl/>
+      <w:spacing w:after="0" w:before="0" w:line="360" w:lineRule="auto"/>
+      <w:ind w:firstLine="0"/>
+      <w:jc w:val="center"/>
+    </w:pPr>
+    <w:rPr>
+      <w:rFonts w:ascii="Times New Roman" w:cs="Times New Roman" w:eastAsia="Times New Roman" w:hAnsi="Times New Roman"/>
+      <w:sz w:val="24"/>
+      <w:szCs w:val="24"/>
+    </w:rPr>
+  </w:style>
   <w:style w:customStyle="1" w:styleId="ErrorTok" w:type="character">
     <w:name w:val="Error Token"/>
     <w:qFormat/>
@@ -10414,15 +10347,198 @@
       <w:color w:val="ff0000"/>
     </w:rPr>
   </w:style>
-  <w:style w:customStyle="1" w:styleId="DataTypeTok" w:type="character">
-    <w:name w:val="DataType Token"/>
+  <w:style w:customStyle="1" w:styleId="DecValTok" w:type="character">
+    <w:name w:val="DecVal Token"/>
     <w:qFormat/>
     <w:uiPriority w:val="99"/>
     <w:rPr>
       <w:rFonts w:ascii="Courier New" w:cs="Courier New" w:eastAsia="Courier New" w:hAnsi="Courier New"/>
       <w:sz w:val="18"/>
       <w:szCs w:val="18"/>
-      <w:color w:val="902000"/>
+      <w:color w:val="40a070"/>
+    </w:rPr>
+  </w:style>
+  <w:style w:customStyle="1" w:styleId="Emphasis" w:type="character">
+    <w:name w:val="Emphasis"/>
+    <w:qFormat/>
+    <w:uiPriority w:val="99"/>
+    <w:rPr>
+      <w:i/>
+      <w:iCs/>
+    </w:rPr>
+  </w:style>
+  <w:style w:customStyle="1" w:styleId="CoverSubtitle" w:type="paragraph">
+    <w:name w:val="Cover Subtitle"/>
+    <w:basedOn w:val="Normal"/>
+    <w:qFormat/>
+    <w:uiPriority w:val="99"/>
+    <w:pPr>
+      <w:widowControl/>
+      <w:spacing w:after="0" w:before="0" w:line="360" w:lineRule="auto"/>
+      <w:ind w:firstLine="0"/>
+      <w:jc w:val="center"/>
+    </w:pPr>
+    <w:rPr>
+      <w:rFonts w:ascii="Times New Roman" w:cs="Times New Roman" w:eastAsia="Times New Roman" w:hAnsi="Times New Roman"/>
+      <w:sz w:val="24"/>
+      <w:szCs w:val="24"/>
+    </w:rPr>
+  </w:style>
+  <w:style w:customStyle="1" w:styleId="CoverTitle" w:type="paragraph">
+    <w:name w:val="Cover Title"/>
+    <w:basedOn w:val="Normal"/>
+    <w:qFormat/>
+    <w:uiPriority w:val="99"/>
+    <w:pPr>
+      <w:widowControl/>
+      <w:spacing w:after="0" w:before="0" w:line="240" w:lineRule="auto"/>
+      <w:ind w:firstLine="0"/>
+      <w:jc w:val="center"/>
+    </w:pPr>
+    <w:rPr>
+      <w:rFonts w:ascii="Times New Roman" w:cs="Times New Roman" w:eastAsia="Times New Roman" w:hAnsi="Times New Roman"/>
+      <w:b/>
+      <w:bCs/>
+      <w:caps/>
+      <w:sz w:val="44"/>
+      <w:szCs w:val="44"/>
+    </w:rPr>
+  </w:style>
+  <w:style w:customStyle="1" w:styleId="CoverNature" w:type="paragraph">
+    <w:name w:val="Cover Nature"/>
+    <w:basedOn w:val="Normal"/>
+    <w:qFormat/>
+    <w:uiPriority w:val="99"/>
+    <w:pPr>
+      <w:widowControl/>
+      <w:spacing w:after="0" w:before="0" w:line="240" w:lineRule="auto"/>
+      <w:ind w:firstLine="0" w:left="4536"/>
+      <w:jc w:val="both"/>
+    </w:pPr>
+    <w:rPr>
+      <w:rFonts w:ascii="Times New Roman" w:cs="Times New Roman" w:eastAsia="Times New Roman" w:hAnsi="Times New Roman"/>
+      <w:sz w:val="20"/>
+      <w:szCs w:val="20"/>
+    </w:rPr>
+  </w:style>
+  <w:style w:customStyle="1" w:styleId="SourceCode" w:type="paragraph">
+    <w:name w:val="Source Code"/>
+    <w:qFormat/>
+    <w:uiPriority w:val="99"/>
+    <w:pPr>
+      <w:widowControl/>
+      <w:spacing w:after="120" w:before="120" w:line="240" w:lineRule="auto"/>
+      <w:jc w:val="left"/>
+      <w:ind w:firstLine="0"/>
+    </w:pPr>
+    <w:rPr>
+      <w:rFonts w:ascii="Courier New" w:cs="Courier New" w:eastAsia="Courier New" w:hAnsi="Courier New"/>
+      <w:sz w:val="18"/>
+      <w:szCs w:val="18"/>
+    </w:rPr>
+  </w:style>
+  <w:style w:customStyle="1" w:styleId="Dedication" w:type="paragraph">
+    <w:name w:val="Dedication"/>
+    <w:basedOn w:val="Normal"/>
+    <w:qFormat/>
+    <w:uiPriority w:val="99"/>
+    <w:pPr>
+      <w:widowControl/>
+      <w:spacing w:after="0" w:before="0" w:line="360" w:lineRule="auto"/>
+      <w:ind w:firstLine="0" w:left="4536"/>
+      <w:jc w:val="right"/>
+    </w:pPr>
+    <w:rPr>
+      <w:rFonts w:ascii="Times New Roman" w:cs="Times New Roman" w:eastAsia="Times New Roman" w:hAnsi="Times New Roman"/>
+      <w:i/>
+      <w:iCs/>
+      <w:sz w:val="24"/>
+      <w:szCs w:val="24"/>
+    </w:rPr>
+  </w:style>
+  <w:style w:customStyle="1" w:styleId="CoverAuthor" w:type="paragraph">
+    <w:name w:val="Cover Author"/>
+    <w:basedOn w:val="Normal"/>
+    <w:qFormat/>
+    <w:uiPriority w:val="99"/>
+    <w:pPr>
+      <w:widowControl/>
+      <w:spacing w:after="0" w:before="0" w:line="240" w:lineRule="auto"/>
+      <w:ind w:firstLine="0"/>
+      <w:jc w:val="center"/>
+    </w:pPr>
+    <w:rPr>
+      <w:rFonts w:ascii="Times New Roman" w:cs="Times New Roman" w:eastAsia="Times New Roman" w:hAnsi="Times New Roman"/>
+      <w:sz w:val="24"/>
+      <w:szCs w:val="24"/>
+    </w:rPr>
+  </w:style>
+  <w:style w:customStyle="1" w:styleId="TitlePageAdvisor" w:type="paragraph">
+    <w:name w:val="Title Page Advisor"/>
+    <w:basedOn w:val="TitlePageNature"/>
+    <w:qFormat/>
+    <w:uiPriority w:val="99"/>
+    <w:pPr>
+      <w:widowControl/>
+      <w:spacing w:after="0" w:before="120" w:line="240" w:lineRule="auto"/>
+      <w:ind w:firstLine="0" w:left="4536"/>
+      <w:jc w:val="left"/>
+    </w:pPr>
+    <w:rPr>
+      <w:rFonts w:ascii="Times New Roman" w:cs="Times New Roman" w:eastAsia="Times New Roman" w:hAnsi="Times New Roman"/>
+      <w:sz w:val="20"/>
+      <w:szCs w:val="20"/>
+    </w:rPr>
+  </w:style>
+  <w:style w:customStyle="1" w:styleId="Reference" w:type="paragraph">
+    <w:name w:val="Reference"/>
+    <w:basedOn w:val="Normal"/>
+    <w:qFormat/>
+    <w:uiPriority w:val="99"/>
+    <w:pPr>
+      <w:widowControl/>
+      <w:spacing w:after="240" w:before="0" w:line="240" w:lineRule="auto"/>
+      <w:ind w:firstLine="0" w:hanging="0" w:left="0"/>
+      <w:jc w:val="left"/>
+    </w:pPr>
+    <w:rPr>
+      <w:rFonts w:ascii="Times New Roman" w:cs="Times New Roman" w:eastAsia="Times New Roman" w:hAnsi="Times New Roman"/>
+      <w:sz w:val="24"/>
+      <w:szCs w:val="24"/>
+    </w:rPr>
+  </w:style>
+  <w:style w:customStyle="1" w:styleId="TitlePageLocation" w:type="paragraph">
+    <w:name w:val="Title Page Location"/>
+    <w:basedOn w:val="Normal"/>
+    <w:qFormat/>
+    <w:uiPriority w:val="99"/>
+    <w:pPr>
+      <w:widowControl/>
+      <w:spacing w:after="0" w:before="0" w:line="360" w:lineRule="auto"/>
+      <w:ind w:firstLine="0"/>
+      <w:jc w:val="center"/>
+    </w:pPr>
+    <w:rPr>
+      <w:rFonts w:ascii="Times New Roman" w:cs="Times New Roman" w:eastAsia="Times New Roman" w:hAnsi="Times New Roman"/>
+      <w:sz w:val="24"/>
+      <w:szCs w:val="24"/>
+    </w:rPr>
+  </w:style>
+  <w:style w:customStyle="1" w:styleId="CoverLocation" w:type="paragraph">
+    <w:name w:val="Cover Location"/>
+    <w:basedOn w:val="Normal"/>
+    <w:qFormat/>
+    <w:uiPriority w:val="99"/>
+    <w:pPr>
+      <w:widowControl/>
+      <w:spacing w:after="0" w:before="0" w:line="240" w:lineRule="auto"/>
+      <w:ind w:firstLine="0"/>
+      <w:jc w:val="center"/>
+    </w:pPr>
+    <w:rPr>
+      <w:rFonts w:ascii="Times New Roman" w:cs="Times New Roman" w:eastAsia="Times New Roman" w:hAnsi="Times New Roman"/>
+      <w:sz w:val="24"/>
+      <w:szCs w:val="24"/>
     </w:rPr>
   </w:style>
   <w:style w:customStyle="1" w:styleId="TitlePageNature" w:type="paragraph">
@@ -10440,131 +10556,6 @@
       <w:rFonts w:ascii="Times New Roman" w:cs="Times New Roman" w:eastAsia="Times New Roman" w:hAnsi="Times New Roman"/>
       <w:sz w:val="20"/>
       <w:szCs w:val="20"/>
-    </w:rPr>
-  </w:style>
-  <w:style w:customStyle="1" w:styleId="CoverAuthor" w:type="paragraph">
-    <w:name w:val="Cover Author"/>
-    <w:basedOn w:val="Normal"/>
-    <w:qFormat/>
-    <w:uiPriority w:val="99"/>
-    <w:pPr>
-      <w:widowControl/>
-      <w:spacing w:after="0" w:before="0" w:line="240" w:lineRule="auto"/>
-      <w:ind w:firstLine="0"/>
-      <w:jc w:val="center"/>
-    </w:pPr>
-    <w:rPr>
-      <w:rFonts w:ascii="Times New Roman" w:cs="Times New Roman" w:eastAsia="Times New Roman" w:hAnsi="Times New Roman"/>
-      <w:sz w:val="24"/>
-      <w:szCs w:val="24"/>
-    </w:rPr>
-  </w:style>
-  <w:style w:customStyle="1" w:styleId="Resumo" w:type="paragraph">
-    <w:name w:val="Resumo"/>
-    <w:basedOn w:val="Normal"/>
-    <w:qFormat/>
-    <w:uiPriority w:val="99"/>
-    <w:pPr>
-      <w:widowControl/>
-      <w:spacing w:after="240" w:line="240" w:lineRule="auto"/>
-      <w:ind w:firstLine="0"/>
-      <w:jc w:val="both"/>
-    </w:pPr>
-    <w:rPr>
-      <w:rFonts w:ascii="Times New Roman" w:cs="Times New Roman" w:eastAsia="Times New Roman" w:hAnsi="Times New Roman"/>
-      <w:sz w:val="24"/>
-      <w:szCs w:val="24"/>
-      <w:lang w:val="pt-BR"/>
-    </w:rPr>
-  </w:style>
-  <w:style w:customStyle="1" w:styleId="Dedication" w:type="paragraph">
-    <w:name w:val="Dedication"/>
-    <w:basedOn w:val="Normal"/>
-    <w:qFormat/>
-    <w:uiPriority w:val="99"/>
-    <w:pPr>
-      <w:widowControl/>
-      <w:spacing w:after="0" w:before="0" w:line="360" w:lineRule="auto"/>
-      <w:ind w:firstLine="0" w:left="4536"/>
-      <w:jc w:val="right"/>
-    </w:pPr>
-    <w:rPr>
-      <w:rFonts w:ascii="Times New Roman" w:cs="Times New Roman" w:eastAsia="Times New Roman" w:hAnsi="Times New Roman"/>
-      <w:i/>
-      <w:iCs/>
-      <w:sz w:val="24"/>
-      <w:szCs w:val="24"/>
-    </w:rPr>
-  </w:style>
-  <w:style w:customStyle="1" w:styleId="SourceCode" w:type="paragraph">
-    <w:name w:val="Source Code"/>
-    <w:qFormat/>
-    <w:uiPriority w:val="99"/>
-    <w:pPr>
-      <w:widowControl/>
-      <w:spacing w:after="120" w:before="120" w:line="240" w:lineRule="auto"/>
-      <w:jc w:val="left"/>
-      <w:ind w:firstLine="0"/>
-    </w:pPr>
-    <w:rPr>
-      <w:rFonts w:ascii="Courier New" w:cs="Courier New" w:eastAsia="Courier New" w:hAnsi="Courier New"/>
-      <w:sz w:val="18"/>
-      <w:szCs w:val="18"/>
-    </w:rPr>
-  </w:style>
-  <w:style w:customStyle="1" w:styleId="StringTok" w:type="character">
-    <w:name w:val="String Token"/>
-    <w:qFormat/>
-    <w:uiPriority w:val="99"/>
-    <w:rPr>
-      <w:rFonts w:ascii="Courier New" w:cs="Courier New" w:eastAsia="Courier New" w:hAnsi="Courier New"/>
-      <w:sz w:val="18"/>
-      <w:szCs w:val="18"/>
-      <w:color w:val="4070a0"/>
-    </w:rPr>
-  </w:style>
-  <w:style w:customStyle="1" w:styleId="NormalTok" w:type="character">
-    <w:name w:val="Normal Token"/>
-    <w:qFormat/>
-    <w:uiPriority w:val="99"/>
-    <w:rPr>
-      <w:rFonts w:ascii="Courier New" w:cs="Courier New" w:eastAsia="Courier New" w:hAnsi="Courier New"/>
-      <w:sz w:val="18"/>
-      <w:szCs w:val="18"/>
-    </w:rPr>
-  </w:style>
-  <w:style w:customStyle="1" w:styleId="TitlePageYear" w:type="paragraph">
-    <w:name w:val="Title Page Year"/>
-    <w:basedOn w:val="TitlePageLocation"/>
-    <w:qFormat/>
-    <w:uiPriority w:val="99"/>
-    <w:pPr>
-      <w:widowControl/>
-      <w:spacing w:after="0" w:before="0" w:line="360" w:lineRule="auto"/>
-      <w:ind w:firstLine="0"/>
-      <w:jc w:val="center"/>
-    </w:pPr>
-    <w:rPr>
-      <w:rFonts w:ascii="Times New Roman" w:cs="Times New Roman" w:eastAsia="Times New Roman" w:hAnsi="Times New Roman"/>
-      <w:sz w:val="24"/>
-      <w:szCs w:val="24"/>
-    </w:rPr>
-  </w:style>
-  <w:style w:customStyle="1" w:styleId="TitlePageLocation" w:type="paragraph">
-    <w:name w:val="Title Page Location"/>
-    <w:basedOn w:val="Normal"/>
-    <w:qFormat/>
-    <w:uiPriority w:val="99"/>
-    <w:pPr>
-      <w:widowControl/>
-      <w:spacing w:after="0" w:before="0" w:line="360" w:lineRule="auto"/>
-      <w:ind w:firstLine="0"/>
-      <w:jc w:val="center"/>
-    </w:pPr>
-    <w:rPr>
-      <w:rFonts w:ascii="Times New Roman" w:cs="Times New Roman" w:eastAsia="Times New Roman" w:hAnsi="Times New Roman"/>
-      <w:sz w:val="24"/>
-      <w:szCs w:val="24"/>
     </w:rPr>
   </w:style>
   <w:style w:type="paragraph" w:customStyle="1" w:styleId="Heading1">

</xml_diff>